<commit_message>
final version of placement report, poster and portfolio
</commit_message>
<xml_diff>
--- a/Indicater Placement Reports/Placement Report 2014-2015.docx
+++ b/Indicater Placement Reports/Placement Report 2014-2015.docx
@@ -1,6 +1,6 @@
 
 <file path=word/document.xml><?xml version="1.0" encoding="utf-8"?>
-<w:document xmlns:wpc="http://schemas.microsoft.com/office/word/2010/wordprocessingCanvas" xmlns:mc="http://schemas.openxmlformats.org/markup-compatibility/2006" xmlns:o="urn:schemas-microsoft-com:office:office" xmlns:r="http://schemas.openxmlformats.org/officeDocument/2006/relationships" xmlns:m="http://schemas.openxmlformats.org/officeDocument/2006/math" xmlns:v="urn:schemas-microsoft-com:vml" xmlns:wp14="http://schemas.microsoft.com/office/word/2010/wordprocessingDrawing" xmlns:wp="http://schemas.openxmlformats.org/drawingml/2006/wordprocessingDrawing" xmlns:w10="urn:schemas-microsoft-com:office:word" xmlns:w="http://schemas.openxmlformats.org/wordprocessingml/2006/main" xmlns:w14="http://schemas.microsoft.com/office/word/2010/wordml" xmlns:w15="http://schemas.microsoft.com/office/word/2012/wordml" xmlns:wpg="http://schemas.microsoft.com/office/word/2010/wordprocessingGroup" xmlns:wpi="http://schemas.microsoft.com/office/word/2010/wordprocessingInk" xmlns:wne="http://schemas.microsoft.com/office/word/2006/wordml" xmlns:wps="http://schemas.microsoft.com/office/word/2010/wordprocessingShape" mc:Ignorable="w14 w15 wp14">
+<w:document xmlns:wpc="http://schemas.microsoft.com/office/word/2010/wordprocessingCanvas" xmlns:mc="http://schemas.openxmlformats.org/markup-compatibility/2006" xmlns:o="urn:schemas-microsoft-com:office:office" xmlns:r="http://schemas.openxmlformats.org/officeDocument/2006/relationships" xmlns:m="http://schemas.openxmlformats.org/officeDocument/2006/math" xmlns:v="urn:schemas-microsoft-com:vml" xmlns:wp14="http://schemas.microsoft.com/office/word/2010/wordprocessingDrawing" xmlns:wp="http://schemas.openxmlformats.org/drawingml/2006/wordprocessingDrawing" xmlns:w10="urn:schemas-microsoft-com:office:word" xmlns:w="http://schemas.openxmlformats.org/wordprocessingml/2006/main" xmlns:w14="http://schemas.microsoft.com/office/word/2010/wordml" xmlns:wpg="http://schemas.microsoft.com/office/word/2010/wordprocessingGroup" xmlns:wpi="http://schemas.microsoft.com/office/word/2010/wordprocessingInk" xmlns:wne="http://schemas.microsoft.com/office/word/2006/wordml" xmlns:wps="http://schemas.microsoft.com/office/word/2010/wordprocessingShape" mc:Ignorable="w14 wp14">
   <w:body>
     <w:sdt>
       <w:sdtPr>
@@ -17,8 +17,6 @@
         </w:rPr>
       </w:sdtEndPr>
       <w:sdtContent>
-        <w:bookmarkStart w:id="0" w:name="_GoBack" w:displacedByCustomXml="prev"/>
-        <w:bookmarkEnd w:id="0" w:displacedByCustomXml="prev"/>
         <w:p/>
         <w:tbl>
           <w:tblPr>
@@ -120,7 +118,6 @@
                         <w:szCs w:val="88"/>
                       </w:rPr>
                     </w:pPr>
-                    <w:proofErr w:type="spellStart"/>
                     <w:r>
                       <w:rPr>
                         <w:rFonts w:asciiTheme="majorHAnsi" w:eastAsiaTheme="majorEastAsia" w:hAnsiTheme="majorHAnsi" w:cstheme="majorBidi"/>
@@ -128,17 +125,7 @@
                         <w:sz w:val="88"/>
                         <w:szCs w:val="88"/>
                       </w:rPr>
-                      <w:t>Indicater</w:t>
-                    </w:r>
-                    <w:proofErr w:type="spellEnd"/>
-                    <w:r>
-                      <w:rPr>
-                        <w:rFonts w:asciiTheme="majorHAnsi" w:eastAsiaTheme="majorEastAsia" w:hAnsiTheme="majorHAnsi" w:cstheme="majorBidi"/>
-                        <w:color w:val="5B9BD5" w:themeColor="accent1"/>
-                        <w:sz w:val="88"/>
-                        <w:szCs w:val="88"/>
-                      </w:rPr>
-                      <w:t xml:space="preserve"> Placement Report 2014-15</w:t>
+                      <w:t>Indicater Placement Report 2014-15</w:t>
                     </w:r>
                   </w:p>
                 </w:sdtContent>
@@ -356,7 +343,7 @@
           <w:r>
             <w:fldChar w:fldCharType="separate"/>
           </w:r>
-          <w:hyperlink w:anchor="_Toc431747795" w:history="1">
+          <w:hyperlink w:anchor="_Toc431758247" w:history="1">
             <w:r>
               <w:rPr>
                 <w:rStyle w:val="Hyperlink"/>
@@ -383,7 +370,7 @@
                 <w:noProof/>
                 <w:webHidden/>
               </w:rPr>
-              <w:instrText xml:space="preserve"> PAGEREF _Toc431747795 \h </w:instrText>
+              <w:instrText xml:space="preserve"> PAGEREF _Toc431758247 \h </w:instrText>
             </w:r>
             <w:r>
               <w:rPr>
@@ -425,7 +412,7 @@
               <w:lang w:eastAsia="en-GB"/>
             </w:rPr>
           </w:pPr>
-          <w:hyperlink w:anchor="_Toc431747796" w:history="1">
+          <w:hyperlink w:anchor="_Toc431758248" w:history="1">
             <w:r>
               <w:rPr>
                 <w:rStyle w:val="Hyperlink"/>
@@ -452,7 +439,7 @@
                 <w:noProof/>
                 <w:webHidden/>
               </w:rPr>
-              <w:instrText xml:space="preserve"> PAGEREF _Toc431747796 \h </w:instrText>
+              <w:instrText xml:space="preserve"> PAGEREF _Toc431758248 \h </w:instrText>
             </w:r>
             <w:r>
               <w:rPr>
@@ -494,7 +481,7 @@
               <w:lang w:eastAsia="en-GB"/>
             </w:rPr>
           </w:pPr>
-          <w:hyperlink w:anchor="_Toc431747797" w:history="1">
+          <w:hyperlink w:anchor="_Toc431758249" w:history="1">
             <w:r>
               <w:rPr>
                 <w:rStyle w:val="Hyperlink"/>
@@ -521,7 +508,7 @@
                 <w:noProof/>
                 <w:webHidden/>
               </w:rPr>
-              <w:instrText xml:space="preserve"> PAGEREF _Toc431747797 \h </w:instrText>
+              <w:instrText xml:space="preserve"> PAGEREF _Toc431758249 \h </w:instrText>
             </w:r>
             <w:r>
               <w:rPr>
@@ -563,7 +550,7 @@
               <w:lang w:eastAsia="en-GB"/>
             </w:rPr>
           </w:pPr>
-          <w:hyperlink w:anchor="_Toc431747798" w:history="1">
+          <w:hyperlink w:anchor="_Toc431758250" w:history="1">
             <w:r>
               <w:rPr>
                 <w:rStyle w:val="Hyperlink"/>
@@ -590,7 +577,7 @@
                 <w:noProof/>
                 <w:webHidden/>
               </w:rPr>
-              <w:instrText xml:space="preserve"> PAGEREF _Toc431747798 \h </w:instrText>
+              <w:instrText xml:space="preserve"> PAGEREF _Toc431758250 \h </w:instrText>
             </w:r>
             <w:r>
               <w:rPr>
@@ -632,7 +619,7 @@
               <w:lang w:eastAsia="en-GB"/>
             </w:rPr>
           </w:pPr>
-          <w:hyperlink w:anchor="_Toc431747799" w:history="1">
+          <w:hyperlink w:anchor="_Toc431758251" w:history="1">
             <w:r>
               <w:rPr>
                 <w:rStyle w:val="Hyperlink"/>
@@ -659,7 +646,7 @@
                 <w:noProof/>
                 <w:webHidden/>
               </w:rPr>
-              <w:instrText xml:space="preserve"> PAGEREF _Toc431747799 \h </w:instrText>
+              <w:instrText xml:space="preserve"> PAGEREF _Toc431758251 \h </w:instrText>
             </w:r>
             <w:r>
               <w:rPr>
@@ -701,7 +688,7 @@
               <w:lang w:eastAsia="en-GB"/>
             </w:rPr>
           </w:pPr>
-          <w:hyperlink w:anchor="_Toc431747800" w:history="1">
+          <w:hyperlink w:anchor="_Toc431758252" w:history="1">
             <w:r>
               <w:rPr>
                 <w:rStyle w:val="Hyperlink"/>
@@ -728,7 +715,7 @@
                 <w:noProof/>
                 <w:webHidden/>
               </w:rPr>
-              <w:instrText xml:space="preserve"> PAGEREF _Toc431747800 \h </w:instrText>
+              <w:instrText xml:space="preserve"> PAGEREF _Toc431758252 \h </w:instrText>
             </w:r>
             <w:r>
               <w:rPr>
@@ -770,7 +757,7 @@
               <w:lang w:eastAsia="en-GB"/>
             </w:rPr>
           </w:pPr>
-          <w:hyperlink w:anchor="_Toc431747801" w:history="1">
+          <w:hyperlink w:anchor="_Toc431758253" w:history="1">
             <w:r>
               <w:rPr>
                 <w:rStyle w:val="Hyperlink"/>
@@ -797,7 +784,7 @@
                 <w:noProof/>
                 <w:webHidden/>
               </w:rPr>
-              <w:instrText xml:space="preserve"> PAGEREF _Toc431747801 \h </w:instrText>
+              <w:instrText xml:space="preserve"> PAGEREF _Toc431758253 \h </w:instrText>
             </w:r>
             <w:r>
               <w:rPr>
@@ -839,7 +826,7 @@
               <w:lang w:eastAsia="en-GB"/>
             </w:rPr>
           </w:pPr>
-          <w:hyperlink w:anchor="_Toc431747802" w:history="1">
+          <w:hyperlink w:anchor="_Toc431758254" w:history="1">
             <w:r>
               <w:rPr>
                 <w:rStyle w:val="Hyperlink"/>
@@ -866,7 +853,7 @@
                 <w:noProof/>
                 <w:webHidden/>
               </w:rPr>
-              <w:instrText xml:space="preserve"> PAGEREF _Toc431747802 \h </w:instrText>
+              <w:instrText xml:space="preserve"> PAGEREF _Toc431758254 \h </w:instrText>
             </w:r>
             <w:r>
               <w:rPr>
@@ -908,7 +895,7 @@
               <w:lang w:eastAsia="en-GB"/>
             </w:rPr>
           </w:pPr>
-          <w:hyperlink w:anchor="_Toc431747803" w:history="1">
+          <w:hyperlink w:anchor="_Toc431758255" w:history="1">
             <w:r>
               <w:rPr>
                 <w:rStyle w:val="Hyperlink"/>
@@ -935,7 +922,7 @@
                 <w:noProof/>
                 <w:webHidden/>
               </w:rPr>
-              <w:instrText xml:space="preserve"> PAGEREF _Toc431747803 \h </w:instrText>
+              <w:instrText xml:space="preserve"> PAGEREF _Toc431758255 \h </w:instrText>
             </w:r>
             <w:r>
               <w:rPr>
@@ -977,7 +964,7 @@
               <w:lang w:eastAsia="en-GB"/>
             </w:rPr>
           </w:pPr>
-          <w:hyperlink w:anchor="_Toc431747804" w:history="1">
+          <w:hyperlink w:anchor="_Toc431758256" w:history="1">
             <w:r>
               <w:rPr>
                 <w:rStyle w:val="Hyperlink"/>
@@ -1004,7 +991,7 @@
                 <w:noProof/>
                 <w:webHidden/>
               </w:rPr>
-              <w:instrText xml:space="preserve"> PAGEREF _Toc431747804 \h </w:instrText>
+              <w:instrText xml:space="preserve"> PAGEREF _Toc431758256 \h </w:instrText>
             </w:r>
             <w:r>
               <w:rPr>
@@ -1046,7 +1033,7 @@
               <w:lang w:eastAsia="en-GB"/>
             </w:rPr>
           </w:pPr>
-          <w:hyperlink w:anchor="_Toc431747805" w:history="1">
+          <w:hyperlink w:anchor="_Toc431758257" w:history="1">
             <w:r>
               <w:rPr>
                 <w:rStyle w:val="Hyperlink"/>
@@ -1073,7 +1060,7 @@
                 <w:noProof/>
                 <w:webHidden/>
               </w:rPr>
-              <w:instrText xml:space="preserve"> PAGEREF _Toc431747805 \h </w:instrText>
+              <w:instrText xml:space="preserve"> PAGEREF _Toc431758257 \h </w:instrText>
             </w:r>
             <w:r>
               <w:rPr>
@@ -1115,7 +1102,7 @@
               <w:lang w:eastAsia="en-GB"/>
             </w:rPr>
           </w:pPr>
-          <w:hyperlink w:anchor="_Toc431747806" w:history="1">
+          <w:hyperlink w:anchor="_Toc431758258" w:history="1">
             <w:r>
               <w:rPr>
                 <w:rStyle w:val="Hyperlink"/>
@@ -1142,7 +1129,7 @@
                 <w:noProof/>
                 <w:webHidden/>
               </w:rPr>
-              <w:instrText xml:space="preserve"> PAGEREF _Toc431747806 \h </w:instrText>
+              <w:instrText xml:space="preserve"> PAGEREF _Toc431758258 \h </w:instrText>
             </w:r>
             <w:r>
               <w:rPr>
@@ -1184,7 +1171,7 @@
               <w:lang w:eastAsia="en-GB"/>
             </w:rPr>
           </w:pPr>
-          <w:hyperlink w:anchor="_Toc431747807" w:history="1">
+          <w:hyperlink w:anchor="_Toc431758259" w:history="1">
             <w:r>
               <w:rPr>
                 <w:rStyle w:val="Hyperlink"/>
@@ -1211,7 +1198,7 @@
                 <w:noProof/>
                 <w:webHidden/>
               </w:rPr>
-              <w:instrText xml:space="preserve"> PAGEREF _Toc431747807 \h </w:instrText>
+              <w:instrText xml:space="preserve"> PAGEREF _Toc431758259 \h </w:instrText>
             </w:r>
             <w:r>
               <w:rPr>
@@ -1278,6 +1265,8 @@
       <w:r>
         <w:br w:type="page"/>
       </w:r>
+      <w:bookmarkStart w:id="0" w:name="_GoBack"/>
+      <w:bookmarkEnd w:id="0"/>
     </w:p>
     <w:p>
       <w:pPr>
@@ -1296,7 +1285,7 @@
       <w:pPr>
         <w:pStyle w:val="Heading2"/>
       </w:pPr>
-      <w:bookmarkStart w:id="1" w:name="_Toc431747795"/>
+      <w:bookmarkStart w:id="1" w:name="_Toc431758247"/>
       <w:r>
         <w:t>Executive Summary</w:t>
       </w:r>
@@ -1312,310 +1301,295 @@
         <w:spacing w:after="0"/>
       </w:pPr>
       <w:r>
-        <w:t>P</w:t>
+        <w:t xml:space="preserve">This document illustrates </w:t>
+      </w:r>
+      <w:r>
+        <w:t>my job role as a tester/developer Indicater Intern. Indicater provides business management solutions to the hospitality industry.  Currently Indicater provides software for over 2500+ outlets. My role within the company was focused in testing department. I was involved in software releases, building new test and integration environments and sanity testing client sites. My main responsibilities were regression testing client sites after a software release, documenting system status and new developments, managing and further developing testing environments</w:t>
+      </w:r>
+      <w:r>
+        <w:t xml:space="preserve"> and automating day to day activities when possible.</w:t>
+      </w:r>
+      <w:r>
+        <w:t xml:space="preserve"> </w:t>
+      </w:r>
+      <w:r>
+        <w:t>In my time at Indicater I helped expand the testing environment, automate software releases, automate client site testing and document new standards and developments. This internship provided me with the opportunity to enhance and develop my technical and soft skills. Interaction with technologies such as</w:t>
+      </w:r>
+      <w:r>
+        <w:t xml:space="preserve"> C#, SQL and</w:t>
+      </w:r>
+      <w:r>
+        <w:t xml:space="preserve"> version control software </w:t>
+      </w:r>
+      <w:r>
+        <w:t>has enabled me to learn new skills and practice my problem solving and programming skills</w:t>
+      </w:r>
+      <w:r>
+        <w:t>. The placement has given me a more professional and disciplined edge towards my work and my final year at university.</w:t>
+      </w:r>
+      <w:r>
+        <w:t xml:space="preserve"> </w:t>
       </w:r>
     </w:p>
     <w:p>
       <w:pPr>
         <w:spacing w:after="0"/>
       </w:pPr>
-      <w:r>
-        <w:t>P</w:t>
-      </w:r>
+    </w:p>
+    <w:p>
+      <w:pPr>
+        <w:pStyle w:val="Heading2"/>
+      </w:pPr>
+      <w:bookmarkStart w:id="2" w:name="_Toc431758248"/>
+      <w:r>
+        <w:t>Introduction</w:t>
+      </w:r>
+      <w:bookmarkEnd w:id="2"/>
     </w:p>
     <w:p>
       <w:pPr>
         <w:spacing w:after="0"/>
       </w:pPr>
-      <w:r>
-        <w:t>P</w:t>
-      </w:r>
+    </w:p>
+    <w:p>
+      <w:r>
+        <w:t>This report documents the roles</w:t>
+      </w:r>
+      <w:r>
+        <w:t xml:space="preserve"> and</w:t>
+      </w:r>
+      <w:r>
+        <w:t xml:space="preserve"> responsibilities </w:t>
+      </w:r>
+      <w:r>
+        <w:t>of</w:t>
+      </w:r>
+      <w:r>
+        <w:t xml:space="preserve"> an Indicater Intern. It outlines the technical asp</w:t>
+      </w:r>
+      <w:r>
+        <w:t>ects of day-to-day tasks and</w:t>
+      </w:r>
+      <w:r>
+        <w:t xml:space="preserve"> operations</w:t>
+      </w:r>
+      <w:r>
+        <w:t xml:space="preserve"> and </w:t>
+      </w:r>
+      <w:r>
+        <w:t xml:space="preserve">how </w:t>
+      </w:r>
+      <w:r>
+        <w:t xml:space="preserve">the </w:t>
+      </w:r>
+      <w:r>
+        <w:t>skills developed in a BSc in</w:t>
+      </w:r>
+      <w:r>
+        <w:t xml:space="preserve"> Computer Science at the University of Reading</w:t>
+      </w:r>
+      <w:r>
+        <w:t xml:space="preserve"> complement this</w:t>
+      </w:r>
+      <w:r>
+        <w:t xml:space="preserve"> job role</w:t>
+      </w:r>
+      <w:r>
+        <w:t>.</w:t>
+      </w:r>
+      <w:r>
+        <w:t xml:space="preserve"> This report also </w:t>
+      </w:r>
+      <w:r>
+        <w:t>analyses</w:t>
+      </w:r>
+      <w:r>
+        <w:t xml:space="preserve"> the positiv</w:t>
+      </w:r>
+      <w:r>
+        <w:t>e and negatives of the internship</w:t>
+      </w:r>
+      <w:r>
+        <w:t xml:space="preserve"> and</w:t>
+      </w:r>
+      <w:r>
+        <w:t xml:space="preserve"> the</w:t>
+      </w:r>
+      <w:r>
+        <w:t xml:space="preserve"> skills applied and developed during the placement.</w:t>
+      </w:r>
+    </w:p>
+    <w:p/>
+    <w:p>
+      <w:pPr>
+        <w:pStyle w:val="Heading2"/>
+      </w:pPr>
+      <w:bookmarkStart w:id="3" w:name="_Toc431758249"/>
+      <w:r>
+        <w:t>About Indicater</w:t>
+      </w:r>
+      <w:bookmarkEnd w:id="3"/>
     </w:p>
     <w:p>
       <w:pPr>
         <w:spacing w:after="0"/>
       </w:pPr>
-      <w:r>
-        <w:t>P</w:t>
-      </w:r>
-    </w:p>
-    <w:p>
-      <w:pPr>
-        <w:spacing w:after="0"/>
-      </w:pPr>
-      <w:r>
-        <w:t>P</w:t>
-      </w:r>
-    </w:p>
-    <w:p>
-      <w:pPr>
-        <w:spacing w:after="0"/>
-      </w:pPr>
-      <w:proofErr w:type="gramStart"/>
-      <w:r>
-        <w:t>p</w:t>
-      </w:r>
-      <w:proofErr w:type="gramEnd"/>
-    </w:p>
-    <w:p>
-      <w:pPr>
-        <w:spacing w:after="0"/>
-      </w:pPr>
-    </w:p>
-    <w:p>
-      <w:pPr>
-        <w:pStyle w:val="Heading2"/>
-      </w:pPr>
-      <w:bookmarkStart w:id="2" w:name="_Toc431747796"/>
-      <w:r>
-        <w:t>Introduction</w:t>
-      </w:r>
-      <w:bookmarkEnd w:id="2"/>
-    </w:p>
-    <w:p>
-      <w:pPr>
-        <w:spacing w:after="0"/>
-      </w:pPr>
-    </w:p>
-    <w:p>
-      <w:r>
-        <w:t>This report documents the roles</w:t>
-      </w:r>
-      <w:r>
-        <w:t xml:space="preserve"> and</w:t>
-      </w:r>
-      <w:r>
-        <w:t xml:space="preserve"> responsibilities </w:t>
-      </w:r>
-      <w:r>
-        <w:t>of</w:t>
-      </w:r>
-      <w:r>
-        <w:t xml:space="preserve"> an Indicater Intern. It outlines the technical asp</w:t>
-      </w:r>
-      <w:r>
-        <w:t>ects of day-to-day tasks and</w:t>
-      </w:r>
-      <w:r>
-        <w:t xml:space="preserve"> operations</w:t>
-      </w:r>
-      <w:r>
-        <w:t xml:space="preserve"> and </w:t>
-      </w:r>
-      <w:r>
-        <w:t xml:space="preserve">how </w:t>
+    </w:p>
+    <w:p>
+      <w:r>
+        <w:t xml:space="preserve">Indicater was </w:t>
+      </w:r>
+      <w:r>
+        <w:t>established</w:t>
+      </w:r>
+      <w:r>
+        <w:t xml:space="preserve"> in 2000 by Mike Day and Lou Willcock. The company</w:t>
+      </w:r>
+      <w:r>
+        <w:t xml:space="preserve"> based in Henley</w:t>
+      </w:r>
+      <w:r>
+        <w:t xml:space="preserve"> provides</w:t>
+      </w:r>
+      <w:r>
+        <w:t xml:space="preserve"> web-based back of ho</w:t>
+      </w:r>
+      <w:r>
+        <w:t>use online management systems for</w:t>
+      </w:r>
+      <w:r>
+        <w:t xml:space="preserve"> the hospitality industry.</w:t>
+      </w:r>
+      <w:r>
+        <w:t xml:space="preserve"> </w:t>
+      </w:r>
+      <w:r>
+        <w:t xml:space="preserve">This </w:t>
+      </w:r>
+      <w:r>
+        <w:t xml:space="preserve">software </w:t>
+      </w:r>
+      <w:r>
+        <w:t>management system provides over 30 modules of critical business management tools for performing</w:t>
+      </w:r>
+      <w:r>
+        <w:t xml:space="preserve"> business </w:t>
+      </w:r>
+      <w:r>
+        <w:t>operations and</w:t>
+      </w:r>
+      <w:r>
+        <w:t xml:space="preserve"> managing</w:t>
+      </w:r>
+      <w:r>
+        <w:t xml:space="preserve"> </w:t>
+      </w:r>
+      <w:r>
+        <w:t xml:space="preserve">company data </w:t>
+      </w:r>
+      <w:r>
+        <w:t>such as stocktaking,</w:t>
+      </w:r>
+      <w:r>
+        <w:t xml:space="preserve"> sales,</w:t>
+      </w:r>
+      <w:r>
+        <w:t xml:space="preserve"> payroll, recipe management</w:t>
+      </w:r>
+      <w:r>
+        <w:t xml:space="preserve"> and online booking systems</w:t>
+      </w:r>
+      <w:r>
+        <w:t xml:space="preserve">.  </w:t>
+      </w:r>
+      <w:r>
+        <w:t xml:space="preserve"> </w:t>
+      </w:r>
+    </w:p>
+    <w:p>
+      <w:r>
+        <w:t xml:space="preserve">The founders of Indicater </w:t>
+      </w:r>
+      <w:r>
+        <w:t>created and managed</w:t>
+      </w:r>
+      <w:r>
+        <w:t xml:space="preserve"> a contract catering business before the launch of Indicater. </w:t>
+      </w:r>
+      <w:r>
+        <w:t>This lead</w:t>
+      </w:r>
+      <w:r>
+        <w:t xml:space="preserve"> </w:t>
       </w:r>
       <w:r>
         <w:t xml:space="preserve">the </w:t>
       </w:r>
       <w:r>
-        <w:t>skills developed in a BSc in</w:t>
-      </w:r>
-      <w:r>
-        <w:t xml:space="preserve"> Computer Science at the University of Reading</w:t>
-      </w:r>
-      <w:r>
-        <w:t xml:space="preserve"> complement this</w:t>
-      </w:r>
-      <w:r>
-        <w:t xml:space="preserve"> job role</w:t>
-      </w:r>
-      <w:r>
-        <w:t>.</w:t>
-      </w:r>
-      <w:r>
-        <w:t xml:space="preserve"> This report also </w:t>
-      </w:r>
-      <w:r>
-        <w:t>analyses</w:t>
-      </w:r>
-      <w:r>
-        <w:t xml:space="preserve"> the positiv</w:t>
-      </w:r>
-      <w:r>
-        <w:t>e and negatives of the internship</w:t>
-      </w:r>
-      <w:r>
-        <w:t xml:space="preserve"> and</w:t>
-      </w:r>
-      <w:r>
-        <w:t xml:space="preserve"> the</w:t>
-      </w:r>
-      <w:r>
-        <w:t xml:space="preserve"> skills applied and developed during the placement.</w:t>
-      </w:r>
-    </w:p>
-    <w:p/>
-    <w:p>
-      <w:pPr>
-        <w:pStyle w:val="Heading2"/>
-      </w:pPr>
-      <w:bookmarkStart w:id="3" w:name="_Toc431747797"/>
-      <w:r>
-        <w:t>About Indicater</w:t>
-      </w:r>
-      <w:bookmarkEnd w:id="3"/>
-    </w:p>
-    <w:p>
-      <w:pPr>
-        <w:spacing w:after="0"/>
-      </w:pPr>
-    </w:p>
-    <w:p>
-      <w:r>
-        <w:t xml:space="preserve">Indicater was </w:t>
-      </w:r>
-      <w:r>
-        <w:t>established</w:t>
-      </w:r>
-      <w:r>
-        <w:t xml:space="preserve"> in 2000 by Mike Day and Lou Willcock. The company</w:t>
-      </w:r>
-      <w:r>
-        <w:t xml:space="preserve"> based in Henley</w:t>
-      </w:r>
-      <w:r>
-        <w:t xml:space="preserve"> provides</w:t>
-      </w:r>
-      <w:r>
-        <w:t xml:space="preserve"> web-based back of ho</w:t>
-      </w:r>
-      <w:r>
-        <w:t>use online management systems for</w:t>
-      </w:r>
-      <w:r>
-        <w:t xml:space="preserve"> the hospitality industry.</w:t>
+        <w:t>initial launch of Indicater</w:t>
+      </w:r>
+      <w:r>
+        <w:t>s</w:t>
+      </w:r>
+      <w:r>
+        <w:t xml:space="preserve"> focus</w:t>
+      </w:r>
+      <w:r>
+        <w:t xml:space="preserve"> on</w:t>
+      </w:r>
+      <w:r>
+        <w:t xml:space="preserve"> provided management systems for the</w:t>
+      </w:r>
+      <w:r>
+        <w:t xml:space="preserve"> contract catering</w:t>
+      </w:r>
+      <w:r>
+        <w:t xml:space="preserve"> sector</w:t>
       </w:r>
       <w:r>
         <w:t xml:space="preserve"> </w:t>
       </w:r>
       <w:r>
-        <w:t xml:space="preserve">This </w:t>
-      </w:r>
-      <w:r>
-        <w:t xml:space="preserve">software </w:t>
-      </w:r>
-      <w:r>
-        <w:t>management system provides over 30 modules of critical business management tools for performing</w:t>
-      </w:r>
-      <w:r>
-        <w:t xml:space="preserve"> business </w:t>
-      </w:r>
-      <w:r>
-        <w:t>operations and</w:t>
-      </w:r>
-      <w:r>
-        <w:t xml:space="preserve"> managing</w:t>
+        <w:t>but has</w:t>
+      </w:r>
+      <w:r>
+        <w:t xml:space="preserve"> sinc</w:t>
+      </w:r>
+      <w:r>
+        <w:t>e expanded</w:t>
+      </w:r>
+      <w:r>
+        <w:t xml:space="preserve"> to suppl</w:t>
+      </w:r>
+      <w:r>
+        <w:t>y management systems for other sectors</w:t>
+      </w:r>
+      <w:r>
+        <w:t xml:space="preserve"> of the hospitality industry such as the NHS, schools and universities, restaurants an</w:t>
+      </w:r>
+      <w:r>
+        <w:t>d hotels and stadiums and pubs.</w:t>
+      </w:r>
+    </w:p>
+    <w:p>
+      <w:r>
+        <w:t>Currently Indicater provides</w:t>
       </w:r>
       <w:r>
         <w:t xml:space="preserve"> </w:t>
       </w:r>
       <w:r>
-        <w:t xml:space="preserve">company data </w:t>
-      </w:r>
-      <w:r>
-        <w:t>such as stocktaking,</w:t>
-      </w:r>
-      <w:r>
-        <w:t xml:space="preserve"> sales,</w:t>
-      </w:r>
-      <w:r>
-        <w:t xml:space="preserve"> payroll, recipe management</w:t>
-      </w:r>
-      <w:r>
-        <w:t xml:space="preserve"> and online booking systems</w:t>
-      </w:r>
-      <w:r>
-        <w:t xml:space="preserve">.  </w:t>
+        <w:t>software solutions for over 2500 outlets. The company has developed strong business relations over the years with well achieved and respected business</w:t>
+      </w:r>
+      <w:r>
+        <w:t>es</w:t>
+      </w:r>
+      <w:r>
+        <w:t xml:space="preserve"> within the hospitality industry such as</w:t>
       </w:r>
       <w:r>
         <w:t xml:space="preserve"> </w:t>
       </w:r>
-    </w:p>
-    <w:p>
-      <w:r>
-        <w:t xml:space="preserve">The founders of Indicater </w:t>
-      </w:r>
-      <w:r>
-        <w:t>created and managed</w:t>
-      </w:r>
-      <w:r>
-        <w:t xml:space="preserve"> a contract catering business before the launch of Indicater. </w:t>
-      </w:r>
-      <w:r>
-        <w:t>This lead</w:t>
-      </w:r>
-      <w:r>
-        <w:t xml:space="preserve"> </w:t>
-      </w:r>
-      <w:r>
-        <w:t xml:space="preserve">the </w:t>
-      </w:r>
-      <w:r>
-        <w:t>initial launch of Indicater</w:t>
-      </w:r>
-      <w:r>
-        <w:t>s</w:t>
-      </w:r>
-      <w:r>
-        <w:t xml:space="preserve"> focus</w:t>
-      </w:r>
-      <w:r>
-        <w:t xml:space="preserve"> on</w:t>
-      </w:r>
-      <w:r>
-        <w:t xml:space="preserve"> provided management systems for the</w:t>
-      </w:r>
-      <w:r>
-        <w:t xml:space="preserve"> contract catering</w:t>
-      </w:r>
-      <w:r>
-        <w:t xml:space="preserve"> sector</w:t>
-      </w:r>
-      <w:r>
-        <w:t xml:space="preserve"> </w:t>
-      </w:r>
-      <w:r>
-        <w:t>but has</w:t>
-      </w:r>
-      <w:r>
-        <w:t xml:space="preserve"> sinc</w:t>
-      </w:r>
-      <w:r>
-        <w:t>e expanded</w:t>
-      </w:r>
-      <w:r>
-        <w:t xml:space="preserve"> to suppl</w:t>
-      </w:r>
-      <w:r>
-        <w:t>y management systems for other sectors</w:t>
-      </w:r>
-      <w:r>
-        <w:t xml:space="preserve"> of the hospitality industry such as the NHS, schools and universities, restaurants an</w:t>
-      </w:r>
-      <w:r>
-        <w:t>d hotels and stadiums and pubs.</w:t>
-      </w:r>
-    </w:p>
-    <w:p>
-      <w:r>
-        <w:t>Currently Indicater provides</w:t>
-      </w:r>
-      <w:r>
-        <w:t xml:space="preserve"> </w:t>
-      </w:r>
-      <w:r>
-        <w:t>software solutions for over 2500 outlets. The company has developed strong business relations over the years with well achieved and respected business</w:t>
-      </w:r>
-      <w:r>
-        <w:t>es</w:t>
-      </w:r>
-      <w:r>
-        <w:t xml:space="preserve"> within the hospitality industry such as</w:t>
-      </w:r>
-      <w:r>
-        <w:t xml:space="preserve"> </w:t>
-      </w:r>
       <w:r>
         <w:t>‘Rhubarb’, ‘G4S’, ‘Crow</w:t>
       </w:r>
@@ -1626,7 +1600,6 @@
         <w:t xml:space="preserve">. </w:t>
       </w:r>
     </w:p>
-    <w:p/>
     <w:p>
       <w:pPr>
         <w:rPr>
@@ -1636,16 +1609,13 @@
           <w:szCs w:val="26"/>
         </w:rPr>
       </w:pPr>
-      <w:r>
-        <w:br w:type="page"/>
-      </w:r>
     </w:p>
     <w:p>
       <w:pPr>
         <w:pStyle w:val="Heading2"/>
         <w:spacing w:before="0"/>
       </w:pPr>
-      <w:bookmarkStart w:id="4" w:name="_Toc431747798"/>
+      <w:bookmarkStart w:id="4" w:name="_Toc431758250"/>
       <w:r>
         <w:lastRenderedPageBreak/>
         <w:t>Department worked in and its role within the company</w:t>
@@ -1719,7 +1689,10 @@
         <w:t xml:space="preserve"> such as m</w:t>
       </w:r>
       <w:r>
-        <w:t xml:space="preserve">onthly software releases, editing webpages and documenting </w:t>
+        <w:t>onthly software releases, e</w:t>
+      </w:r>
+      <w:r>
+        <w:t xml:space="preserve">diting webpages and documenting </w:t>
       </w:r>
       <w:r>
         <w:t>new processes</w:t>
@@ -1803,7 +1776,7 @@
       <w:pPr>
         <w:pStyle w:val="Heading2"/>
       </w:pPr>
-      <w:bookmarkStart w:id="5" w:name="_Toc431747799"/>
+      <w:bookmarkStart w:id="5" w:name="_Toc431758251"/>
       <w:r>
         <w:t xml:space="preserve">Roles and </w:t>
       </w:r>
@@ -2094,7 +2067,7 @@
       <w:pPr>
         <w:pStyle w:val="Heading2"/>
       </w:pPr>
-      <w:bookmarkStart w:id="6" w:name="_Toc431747800"/>
+      <w:bookmarkStart w:id="6" w:name="_Toc431758252"/>
       <w:r>
         <w:t>Adding Value to the Department</w:t>
       </w:r>
@@ -2404,7 +2377,7 @@
       <w:pPr>
         <w:pStyle w:val="Heading2"/>
       </w:pPr>
-      <w:bookmarkStart w:id="7" w:name="_Toc431747801"/>
+      <w:bookmarkStart w:id="7" w:name="_Toc431758253"/>
       <w:r>
         <w:lastRenderedPageBreak/>
         <w:t>Evaluat</w:t>
@@ -2446,7 +2419,12 @@
       <w:pPr>
         <w:pStyle w:val="Heading3"/>
       </w:pPr>
-      <w:bookmarkStart w:id="8" w:name="_Toc431747802"/>
+    </w:p>
+    <w:p>
+      <w:pPr>
+        <w:pStyle w:val="Heading3"/>
+      </w:pPr>
+      <w:bookmarkStart w:id="8" w:name="_Toc431758254"/>
       <w:r>
         <w:t xml:space="preserve">Communication and </w:t>
       </w:r>
@@ -2465,7 +2443,7 @@
         <w:pStyle w:val="ListParagraph"/>
         <w:numPr>
           <w:ilvl w:val="0"/>
-          <w:numId w:val="1"/>
+          <w:numId w:val="12"/>
         </w:numPr>
       </w:pPr>
       <w:r>
@@ -2477,7 +2455,7 @@
         <w:pStyle w:val="ListParagraph"/>
         <w:numPr>
           <w:ilvl w:val="0"/>
-          <w:numId w:val="1"/>
+          <w:numId w:val="12"/>
         </w:numPr>
       </w:pPr>
       <w:r>
@@ -2489,11 +2467,14 @@
         <w:pStyle w:val="ListParagraph"/>
         <w:numPr>
           <w:ilvl w:val="0"/>
-          <w:numId w:val="1"/>
+          <w:numId w:val="12"/>
         </w:numPr>
       </w:pPr>
       <w:r>
-        <w:t>Getting involved in meetings and presenting findings to other team members.</w:t>
+        <w:t>Engaging</w:t>
+      </w:r>
+      <w:r>
+        <w:t xml:space="preserve"> in meetings and presenting findings to other team members.</w:t>
       </w:r>
     </w:p>
     <w:p>
@@ -2501,7 +2482,7 @@
         <w:pStyle w:val="ListParagraph"/>
         <w:numPr>
           <w:ilvl w:val="0"/>
-          <w:numId w:val="1"/>
+          <w:numId w:val="12"/>
         </w:numPr>
       </w:pPr>
       <w:r>
@@ -2525,7 +2506,7 @@
         <w:pStyle w:val="ListParagraph"/>
         <w:numPr>
           <w:ilvl w:val="0"/>
-          <w:numId w:val="1"/>
+          <w:numId w:val="12"/>
         </w:numPr>
       </w:pPr>
       <w:r>
@@ -2537,7 +2518,7 @@
         <w:pStyle w:val="ListParagraph"/>
         <w:numPr>
           <w:ilvl w:val="0"/>
-          <w:numId w:val="1"/>
+          <w:numId w:val="12"/>
         </w:numPr>
       </w:pPr>
       <w:r>
@@ -2555,7 +2536,7 @@
         <w:pStyle w:val="ListParagraph"/>
         <w:numPr>
           <w:ilvl w:val="0"/>
-          <w:numId w:val="1"/>
+          <w:numId w:val="12"/>
         </w:numPr>
       </w:pPr>
       <w:r>
@@ -2569,7 +2550,12 @@
       <w:pPr>
         <w:pStyle w:val="Heading3"/>
       </w:pPr>
-      <w:bookmarkStart w:id="9" w:name="_Toc431747803"/>
+    </w:p>
+    <w:p>
+      <w:pPr>
+        <w:pStyle w:val="Heading3"/>
+      </w:pPr>
+      <w:bookmarkStart w:id="9" w:name="_Toc431758255"/>
       <w:r>
         <w:t>Technical</w:t>
       </w:r>
@@ -2585,7 +2571,7 @@
         <w:pStyle w:val="ListParagraph"/>
         <w:numPr>
           <w:ilvl w:val="0"/>
-          <w:numId w:val="1"/>
+          <w:numId w:val="13"/>
         </w:numPr>
       </w:pPr>
       <w:r>
@@ -2597,7 +2583,7 @@
         <w:pStyle w:val="ListParagraph"/>
         <w:numPr>
           <w:ilvl w:val="0"/>
-          <w:numId w:val="1"/>
+          <w:numId w:val="13"/>
         </w:numPr>
       </w:pPr>
       <w:r>
@@ -2609,7 +2595,7 @@
         <w:pStyle w:val="ListParagraph"/>
         <w:numPr>
           <w:ilvl w:val="0"/>
-          <w:numId w:val="1"/>
+          <w:numId w:val="13"/>
         </w:numPr>
       </w:pPr>
       <w:r>
@@ -2645,7 +2631,7 @@
         <w:pStyle w:val="ListParagraph"/>
         <w:numPr>
           <w:ilvl w:val="0"/>
-          <w:numId w:val="1"/>
+          <w:numId w:val="13"/>
         </w:numPr>
       </w:pPr>
       <w:r>
@@ -2663,7 +2649,7 @@
         <w:pStyle w:val="ListParagraph"/>
         <w:numPr>
           <w:ilvl w:val="0"/>
-          <w:numId w:val="1"/>
+          <w:numId w:val="13"/>
         </w:numPr>
       </w:pPr>
       <w:r>
@@ -2681,7 +2667,7 @@
         <w:pStyle w:val="ListParagraph"/>
         <w:numPr>
           <w:ilvl w:val="0"/>
-          <w:numId w:val="1"/>
+          <w:numId w:val="13"/>
         </w:numPr>
       </w:pPr>
       <w:r>
@@ -2702,7 +2688,7 @@
         <w:pStyle w:val="ListParagraph"/>
         <w:numPr>
           <w:ilvl w:val="0"/>
-          <w:numId w:val="1"/>
+          <w:numId w:val="13"/>
         </w:numPr>
       </w:pPr>
       <w:r>
@@ -2714,7 +2700,7 @@
         <w:pStyle w:val="ListParagraph"/>
         <w:numPr>
           <w:ilvl w:val="0"/>
-          <w:numId w:val="1"/>
+          <w:numId w:val="13"/>
         </w:numPr>
       </w:pPr>
       <w:r>
@@ -2729,7 +2715,7 @@
         <w:pStyle w:val="ListParagraph"/>
         <w:numPr>
           <w:ilvl w:val="0"/>
-          <w:numId w:val="1"/>
+          <w:numId w:val="13"/>
         </w:numPr>
       </w:pPr>
       <w:r>
@@ -2741,7 +2727,7 @@
         <w:pStyle w:val="ListParagraph"/>
         <w:numPr>
           <w:ilvl w:val="0"/>
-          <w:numId w:val="1"/>
+          <w:numId w:val="13"/>
         </w:numPr>
       </w:pPr>
       <w:r>
@@ -2752,7 +2738,12 @@
       <w:pPr>
         <w:pStyle w:val="Heading3"/>
       </w:pPr>
-      <w:bookmarkStart w:id="10" w:name="_Toc431747804"/>
+    </w:p>
+    <w:p>
+      <w:pPr>
+        <w:pStyle w:val="Heading3"/>
+      </w:pPr>
+      <w:bookmarkStart w:id="10" w:name="_Toc431758256"/>
       <w:r>
         <w:t xml:space="preserve">Computer Science </w:t>
       </w:r>
@@ -2777,7 +2768,7 @@
         <w:pStyle w:val="ListParagraph"/>
         <w:numPr>
           <w:ilvl w:val="0"/>
-          <w:numId w:val="7"/>
+          <w:numId w:val="11"/>
         </w:numPr>
       </w:pPr>
       <w:r>
@@ -2789,7 +2780,7 @@
         <w:pStyle w:val="ListParagraph"/>
         <w:numPr>
           <w:ilvl w:val="0"/>
-          <w:numId w:val="7"/>
+          <w:numId w:val="11"/>
         </w:numPr>
       </w:pPr>
       <w:r>
@@ -2801,7 +2792,7 @@
         <w:pStyle w:val="ListParagraph"/>
         <w:numPr>
           <w:ilvl w:val="0"/>
-          <w:numId w:val="7"/>
+          <w:numId w:val="11"/>
         </w:numPr>
       </w:pPr>
       <w:r>
@@ -2813,7 +2804,7 @@
         <w:pStyle w:val="ListParagraph"/>
         <w:numPr>
           <w:ilvl w:val="0"/>
-          <w:numId w:val="7"/>
+          <w:numId w:val="11"/>
         </w:numPr>
       </w:pPr>
       <w:r>
@@ -2825,7 +2816,7 @@
         <w:pStyle w:val="ListParagraph"/>
         <w:numPr>
           <w:ilvl w:val="0"/>
-          <w:numId w:val="7"/>
+          <w:numId w:val="11"/>
         </w:numPr>
       </w:pPr>
       <w:r>
@@ -2837,7 +2828,7 @@
         <w:pStyle w:val="ListParagraph"/>
         <w:numPr>
           <w:ilvl w:val="0"/>
-          <w:numId w:val="7"/>
+          <w:numId w:val="11"/>
         </w:numPr>
       </w:pPr>
       <w:r>
@@ -2849,7 +2840,7 @@
         <w:pStyle w:val="ListParagraph"/>
         <w:numPr>
           <w:ilvl w:val="0"/>
-          <w:numId w:val="7"/>
+          <w:numId w:val="11"/>
         </w:numPr>
       </w:pPr>
       <w:r>
@@ -2861,19 +2852,13 @@
         <w:pStyle w:val="ListParagraph"/>
         <w:numPr>
           <w:ilvl w:val="0"/>
-          <w:numId w:val="7"/>
+          <w:numId w:val="11"/>
         </w:numPr>
       </w:pPr>
       <w:r>
         <w:t>HCI and Applications</w:t>
       </w:r>
     </w:p>
-    <w:p>
-      <w:pPr>
-        <w:pStyle w:val="ListParagraph"/>
-      </w:pPr>
-    </w:p>
-    <w:p/>
     <w:p>
       <w:pPr>
         <w:rPr>
@@ -2891,7 +2876,7 @@
       <w:pPr>
         <w:pStyle w:val="Heading2"/>
       </w:pPr>
-      <w:bookmarkStart w:id="11" w:name="_Toc431747805"/>
+      <w:bookmarkStart w:id="11" w:name="_Toc431758257"/>
       <w:r>
         <w:lastRenderedPageBreak/>
         <w:t>P</w:t>
@@ -2919,7 +2904,7 @@
         <w:pStyle w:val="ListParagraph"/>
         <w:numPr>
           <w:ilvl w:val="0"/>
-          <w:numId w:val="3"/>
+          <w:numId w:val="8"/>
         </w:numPr>
       </w:pPr>
       <w:r>
@@ -2934,17 +2919,17 @@
         <w:pStyle w:val="ListParagraph"/>
         <w:numPr>
           <w:ilvl w:val="0"/>
-          <w:numId w:val="3"/>
+          <w:numId w:val="8"/>
         </w:numPr>
       </w:pPr>
       <w:r>
         <w:t xml:space="preserve">Directly involved with </w:t>
       </w:r>
       <w:r>
-        <w:t xml:space="preserve">important </w:t>
-      </w:r>
-      <w:r>
-        <w:t>large projects</w:t>
+        <w:t>important</w:t>
+      </w:r>
+      <w:r>
+        <w:t xml:space="preserve"> projects</w:t>
       </w:r>
       <w:r>
         <w:t>.</w:t>
@@ -2955,7 +2940,7 @@
         <w:pStyle w:val="ListParagraph"/>
         <w:numPr>
           <w:ilvl w:val="0"/>
-          <w:numId w:val="3"/>
+          <w:numId w:val="8"/>
         </w:numPr>
       </w:pPr>
       <w:r>
@@ -2967,7 +2952,7 @@
         <w:pStyle w:val="ListParagraph"/>
         <w:numPr>
           <w:ilvl w:val="0"/>
-          <w:numId w:val="3"/>
+          <w:numId w:val="8"/>
         </w:numPr>
       </w:pPr>
       <w:r>
@@ -2979,7 +2964,7 @@
         <w:pStyle w:val="ListParagraph"/>
         <w:numPr>
           <w:ilvl w:val="0"/>
-          <w:numId w:val="3"/>
+          <w:numId w:val="8"/>
         </w:numPr>
       </w:pPr>
       <w:r>
@@ -2994,7 +2979,7 @@
         <w:pStyle w:val="ListParagraph"/>
         <w:numPr>
           <w:ilvl w:val="0"/>
-          <w:numId w:val="3"/>
+          <w:numId w:val="8"/>
         </w:numPr>
       </w:pPr>
       <w:r>
@@ -3006,7 +2991,7 @@
         <w:pStyle w:val="ListParagraph"/>
         <w:numPr>
           <w:ilvl w:val="0"/>
-          <w:numId w:val="3"/>
+          <w:numId w:val="8"/>
         </w:numPr>
       </w:pPr>
       <w:r>
@@ -3018,7 +3003,7 @@
         <w:pStyle w:val="ListParagraph"/>
         <w:numPr>
           <w:ilvl w:val="0"/>
-          <w:numId w:val="3"/>
+          <w:numId w:val="8"/>
         </w:numPr>
       </w:pPr>
       <w:r>
@@ -3038,7 +3023,7 @@
         <w:pStyle w:val="ListParagraph"/>
         <w:numPr>
           <w:ilvl w:val="0"/>
-          <w:numId w:val="4"/>
+          <w:numId w:val="10"/>
         </w:numPr>
       </w:pPr>
       <w:r>
@@ -3050,7 +3035,7 @@
         <w:pStyle w:val="ListParagraph"/>
         <w:numPr>
           <w:ilvl w:val="0"/>
-          <w:numId w:val="4"/>
+          <w:numId w:val="10"/>
         </w:numPr>
       </w:pPr>
       <w:r>
@@ -3092,7 +3077,7 @@
         <w:pStyle w:val="ListParagraph"/>
         <w:numPr>
           <w:ilvl w:val="0"/>
-          <w:numId w:val="4"/>
+          <w:numId w:val="10"/>
         </w:numPr>
       </w:pPr>
       <w:r>
@@ -3113,7 +3098,7 @@
         <w:pStyle w:val="ListParagraph"/>
         <w:numPr>
           <w:ilvl w:val="0"/>
-          <w:numId w:val="4"/>
+          <w:numId w:val="10"/>
         </w:numPr>
       </w:pPr>
       <w:r>
@@ -3134,7 +3119,7 @@
         <w:pStyle w:val="ListParagraph"/>
         <w:numPr>
           <w:ilvl w:val="0"/>
-          <w:numId w:val="4"/>
+          <w:numId w:val="10"/>
         </w:numPr>
       </w:pPr>
       <w:r>
@@ -3146,7 +3131,7 @@
         <w:pStyle w:val="ListParagraph"/>
         <w:numPr>
           <w:ilvl w:val="0"/>
-          <w:numId w:val="4"/>
+          <w:numId w:val="10"/>
         </w:numPr>
       </w:pPr>
       <w:r>
@@ -3170,7 +3155,7 @@
         <w:pStyle w:val="ListParagraph"/>
         <w:numPr>
           <w:ilvl w:val="0"/>
-          <w:numId w:val="4"/>
+          <w:numId w:val="10"/>
         </w:numPr>
       </w:pPr>
       <w:r>
@@ -3200,7 +3185,7 @@
       <w:pPr>
         <w:pStyle w:val="Heading2"/>
       </w:pPr>
-      <w:bookmarkStart w:id="12" w:name="_Toc431747806"/>
+      <w:bookmarkStart w:id="12" w:name="_Toc431758258"/>
       <w:r>
         <w:lastRenderedPageBreak/>
         <w:t>Con</w:t>
@@ -3243,15 +3228,7 @@
         <w:t xml:space="preserve"> </w:t>
       </w:r>
       <w:r>
-        <w:t xml:space="preserve">The </w:t>
-      </w:r>
-      <w:proofErr w:type="spellStart"/>
-      <w:r>
-        <w:t>Indicater</w:t>
-      </w:r>
-      <w:proofErr w:type="spellEnd"/>
-      <w:r>
-        <w:t xml:space="preserve"> codebase is very large and very costly on resources for its general maintenance. With new developments coming in and the demands of the clients re-writing parts of the system seem unrealistic in the near future.</w:t>
+        <w:t>The Indicater codebase is very large and very costly on resources for its general maintenance. With new developments coming in and the demands of the clients re-writing parts of the system seem unrealistic in the near future.</w:t>
       </w:r>
     </w:p>
     <w:p>
@@ -3304,18 +3281,10 @@
         <w:t>Most importantly</w:t>
       </w:r>
       <w:r>
-        <w:t xml:space="preserve"> from my time at </w:t>
-      </w:r>
-      <w:proofErr w:type="spellStart"/>
-      <w:r>
-        <w:t>I</w:t>
-      </w:r>
-      <w:r>
-        <w:t>ndicater</w:t>
-      </w:r>
-      <w:proofErr w:type="spellEnd"/>
-      <w:r>
-        <w:t xml:space="preserve"> I understand that when creating a specification</w:t>
+        <w:t xml:space="preserve"> from my time at I</w:t>
+      </w:r>
+      <w:r>
+        <w:t>ndicater I understand that when creating a specification</w:t>
       </w:r>
       <w:r>
         <w:t xml:space="preserve"> for a development</w:t>
@@ -3344,7 +3313,7 @@
       <w:pPr>
         <w:pStyle w:val="Heading2"/>
       </w:pPr>
-      <w:bookmarkStart w:id="13" w:name="_Toc431747807"/>
+      <w:bookmarkStart w:id="13" w:name="_Toc431758259"/>
       <w:r>
         <w:t>References</w:t>
       </w:r>
@@ -3352,13 +3321,21 @@
     </w:p>
     <w:p/>
     <w:p>
-      <w:r>
-        <w:t>www.indicater.com</w:t>
+      <w:hyperlink r:id="rId10" w:history="1">
+        <w:r>
+          <w:rPr>
+            <w:rStyle w:val="Hyperlink"/>
+          </w:rPr>
+          <w:t>http://www.indicater.com</w:t>
+        </w:r>
+      </w:hyperlink>
+      <w:r>
+        <w:t xml:space="preserve"> </w:t>
       </w:r>
     </w:p>
     <w:sectPr>
-      <w:headerReference w:type="default" r:id="rId9"/>
-      <w:footerReference w:type="default" r:id="rId10"/>
+      <w:headerReference w:type="default" r:id="rId11"/>
+      <w:footerReference w:type="default" r:id="rId12"/>
       <w:pgSz w:w="11906" w:h="16838"/>
       <w:pgMar w:top="1440" w:right="1440" w:bottom="1440" w:left="1440" w:header="708" w:footer="708" w:gutter="0"/>
       <w:pgNumType w:start="0"/>
@@ -3371,7 +3348,7 @@
 </file>
 
 <file path=word/endnotes.xml><?xml version="1.0" encoding="utf-8"?>
-<w:endnotes xmlns:wpc="http://schemas.microsoft.com/office/word/2010/wordprocessingCanvas" xmlns:mc="http://schemas.openxmlformats.org/markup-compatibility/2006" xmlns:o="urn:schemas-microsoft-com:office:office" xmlns:r="http://schemas.openxmlformats.org/officeDocument/2006/relationships" xmlns:m="http://schemas.openxmlformats.org/officeDocument/2006/math" xmlns:v="urn:schemas-microsoft-com:vml" xmlns:wp14="http://schemas.microsoft.com/office/word/2010/wordprocessingDrawing" xmlns:wp="http://schemas.openxmlformats.org/drawingml/2006/wordprocessingDrawing" xmlns:w10="urn:schemas-microsoft-com:office:word" xmlns:w="http://schemas.openxmlformats.org/wordprocessingml/2006/main" xmlns:w14="http://schemas.microsoft.com/office/word/2010/wordml" xmlns:w15="http://schemas.microsoft.com/office/word/2012/wordml" xmlns:wpg="http://schemas.microsoft.com/office/word/2010/wordprocessingGroup" xmlns:wpi="http://schemas.microsoft.com/office/word/2010/wordprocessingInk" xmlns:wne="http://schemas.microsoft.com/office/word/2006/wordml" xmlns:wps="http://schemas.microsoft.com/office/word/2010/wordprocessingShape" mc:Ignorable="w14 w15 wp14">
+<w:endnotes xmlns:wpc="http://schemas.microsoft.com/office/word/2010/wordprocessingCanvas" xmlns:mc="http://schemas.openxmlformats.org/markup-compatibility/2006" xmlns:o="urn:schemas-microsoft-com:office:office" xmlns:r="http://schemas.openxmlformats.org/officeDocument/2006/relationships" xmlns:m="http://schemas.openxmlformats.org/officeDocument/2006/math" xmlns:v="urn:schemas-microsoft-com:vml" xmlns:wp14="http://schemas.microsoft.com/office/word/2010/wordprocessingDrawing" xmlns:wp="http://schemas.openxmlformats.org/drawingml/2006/wordprocessingDrawing" xmlns:w10="urn:schemas-microsoft-com:office:word" xmlns:w="http://schemas.openxmlformats.org/wordprocessingml/2006/main" xmlns:w14="http://schemas.microsoft.com/office/word/2010/wordml" xmlns:wpg="http://schemas.microsoft.com/office/word/2010/wordprocessingGroup" xmlns:wpi="http://schemas.microsoft.com/office/word/2010/wordprocessingInk" xmlns:wne="http://schemas.microsoft.com/office/word/2006/wordml" xmlns:wps="http://schemas.microsoft.com/office/word/2010/wordprocessingShape" mc:Ignorable="w14 wp14">
   <w:endnote w:type="separator" w:id="-1">
     <w:p>
       <w:pPr>
@@ -3396,7 +3373,7 @@
 </file>
 
 <file path=word/footer1.xml><?xml version="1.0" encoding="utf-8"?>
-<w:ftr xmlns:wpc="http://schemas.microsoft.com/office/word/2010/wordprocessingCanvas" xmlns:mc="http://schemas.openxmlformats.org/markup-compatibility/2006" xmlns:o="urn:schemas-microsoft-com:office:office" xmlns:r="http://schemas.openxmlformats.org/officeDocument/2006/relationships" xmlns:m="http://schemas.openxmlformats.org/officeDocument/2006/math" xmlns:v="urn:schemas-microsoft-com:vml" xmlns:wp14="http://schemas.microsoft.com/office/word/2010/wordprocessingDrawing" xmlns:wp="http://schemas.openxmlformats.org/drawingml/2006/wordprocessingDrawing" xmlns:w10="urn:schemas-microsoft-com:office:word" xmlns:w="http://schemas.openxmlformats.org/wordprocessingml/2006/main" xmlns:w14="http://schemas.microsoft.com/office/word/2010/wordml" xmlns:w15="http://schemas.microsoft.com/office/word/2012/wordml" xmlns:wpg="http://schemas.microsoft.com/office/word/2010/wordprocessingGroup" xmlns:wpi="http://schemas.microsoft.com/office/word/2010/wordprocessingInk" xmlns:wne="http://schemas.microsoft.com/office/word/2006/wordml" xmlns:wps="http://schemas.microsoft.com/office/word/2010/wordprocessingShape" mc:Ignorable="w14 w15 wp14">
+<w:ftr xmlns:wpc="http://schemas.microsoft.com/office/word/2010/wordprocessingCanvas" xmlns:mc="http://schemas.openxmlformats.org/markup-compatibility/2006" xmlns:o="urn:schemas-microsoft-com:office:office" xmlns:r="http://schemas.openxmlformats.org/officeDocument/2006/relationships" xmlns:m="http://schemas.openxmlformats.org/officeDocument/2006/math" xmlns:v="urn:schemas-microsoft-com:vml" xmlns:wp14="http://schemas.microsoft.com/office/word/2010/wordprocessingDrawing" xmlns:wp="http://schemas.openxmlformats.org/drawingml/2006/wordprocessingDrawing" xmlns:w10="urn:schemas-microsoft-com:office:word" xmlns:w="http://schemas.openxmlformats.org/wordprocessingml/2006/main" xmlns:w14="http://schemas.microsoft.com/office/word/2010/wordml" xmlns:wpg="http://schemas.microsoft.com/office/word/2010/wordprocessingGroup" xmlns:wpi="http://schemas.microsoft.com/office/word/2010/wordprocessingInk" xmlns:wne="http://schemas.microsoft.com/office/word/2006/wordml" xmlns:wps="http://schemas.microsoft.com/office/word/2010/wordprocessingShape" mc:Ignorable="w14 wp14">
   <w:sdt>
     <w:sdtPr>
       <w:id w:val="919448996"/>
@@ -3432,7 +3409,7 @@
           <w:rPr>
             <w:noProof/>
           </w:rPr>
-          <w:t>1</w:t>
+          <w:t>3</w:t>
         </w:r>
         <w:r>
           <w:rPr>
@@ -3484,7 +3461,7 @@
 </file>
 
 <file path=word/footnotes.xml><?xml version="1.0" encoding="utf-8"?>
-<w:footnotes xmlns:wpc="http://schemas.microsoft.com/office/word/2010/wordprocessingCanvas" xmlns:mc="http://schemas.openxmlformats.org/markup-compatibility/2006" xmlns:o="urn:schemas-microsoft-com:office:office" xmlns:r="http://schemas.openxmlformats.org/officeDocument/2006/relationships" xmlns:m="http://schemas.openxmlformats.org/officeDocument/2006/math" xmlns:v="urn:schemas-microsoft-com:vml" xmlns:wp14="http://schemas.microsoft.com/office/word/2010/wordprocessingDrawing" xmlns:wp="http://schemas.openxmlformats.org/drawingml/2006/wordprocessingDrawing" xmlns:w10="urn:schemas-microsoft-com:office:word" xmlns:w="http://schemas.openxmlformats.org/wordprocessingml/2006/main" xmlns:w14="http://schemas.microsoft.com/office/word/2010/wordml" xmlns:w15="http://schemas.microsoft.com/office/word/2012/wordml" xmlns:wpg="http://schemas.microsoft.com/office/word/2010/wordprocessingGroup" xmlns:wpi="http://schemas.microsoft.com/office/word/2010/wordprocessingInk" xmlns:wne="http://schemas.microsoft.com/office/word/2006/wordml" xmlns:wps="http://schemas.microsoft.com/office/word/2010/wordprocessingShape" mc:Ignorable="w14 w15 wp14">
+<w:footnotes xmlns:wpc="http://schemas.microsoft.com/office/word/2010/wordprocessingCanvas" xmlns:mc="http://schemas.openxmlformats.org/markup-compatibility/2006" xmlns:o="urn:schemas-microsoft-com:office:office" xmlns:r="http://schemas.openxmlformats.org/officeDocument/2006/relationships" xmlns:m="http://schemas.openxmlformats.org/officeDocument/2006/math" xmlns:v="urn:schemas-microsoft-com:vml" xmlns:wp14="http://schemas.microsoft.com/office/word/2010/wordprocessingDrawing" xmlns:wp="http://schemas.openxmlformats.org/drawingml/2006/wordprocessingDrawing" xmlns:w10="urn:schemas-microsoft-com:office:word" xmlns:w="http://schemas.openxmlformats.org/wordprocessingml/2006/main" xmlns:w14="http://schemas.microsoft.com/office/word/2010/wordml" xmlns:wpg="http://schemas.microsoft.com/office/word/2010/wordprocessingGroup" xmlns:wpi="http://schemas.microsoft.com/office/word/2010/wordprocessingInk" xmlns:wne="http://schemas.microsoft.com/office/word/2006/wordml" xmlns:wps="http://schemas.microsoft.com/office/word/2010/wordprocessingShape" mc:Ignorable="w14 wp14">
   <w:footnote w:type="separator" w:id="-1">
     <w:p>
       <w:pPr>
@@ -3509,7 +3486,7 @@
 </file>
 
 <file path=word/header1.xml><?xml version="1.0" encoding="utf-8"?>
-<w:hdr xmlns:wpc="http://schemas.microsoft.com/office/word/2010/wordprocessingCanvas" xmlns:mc="http://schemas.openxmlformats.org/markup-compatibility/2006" xmlns:o="urn:schemas-microsoft-com:office:office" xmlns:r="http://schemas.openxmlformats.org/officeDocument/2006/relationships" xmlns:m="http://schemas.openxmlformats.org/officeDocument/2006/math" xmlns:v="urn:schemas-microsoft-com:vml" xmlns:wp14="http://schemas.microsoft.com/office/word/2010/wordprocessingDrawing" xmlns:wp="http://schemas.openxmlformats.org/drawingml/2006/wordprocessingDrawing" xmlns:w10="urn:schemas-microsoft-com:office:word" xmlns:w="http://schemas.openxmlformats.org/wordprocessingml/2006/main" xmlns:w14="http://schemas.microsoft.com/office/word/2010/wordml" xmlns:w15="http://schemas.microsoft.com/office/word/2012/wordml" xmlns:wpg="http://schemas.microsoft.com/office/word/2010/wordprocessingGroup" xmlns:wpi="http://schemas.microsoft.com/office/word/2010/wordprocessingInk" xmlns:wne="http://schemas.microsoft.com/office/word/2006/wordml" xmlns:wps="http://schemas.microsoft.com/office/word/2010/wordprocessingShape" mc:Ignorable="w14 w15 wp14">
+<w:hdr xmlns:wpc="http://schemas.microsoft.com/office/word/2010/wordprocessingCanvas" xmlns:mc="http://schemas.openxmlformats.org/markup-compatibility/2006" xmlns:o="urn:schemas-microsoft-com:office:office" xmlns:r="http://schemas.openxmlformats.org/officeDocument/2006/relationships" xmlns:m="http://schemas.openxmlformats.org/officeDocument/2006/math" xmlns:v="urn:schemas-microsoft-com:vml" xmlns:wp14="http://schemas.microsoft.com/office/word/2010/wordprocessingDrawing" xmlns:wp="http://schemas.openxmlformats.org/drawingml/2006/wordprocessingDrawing" xmlns:w10="urn:schemas-microsoft-com:office:word" xmlns:w="http://schemas.openxmlformats.org/wordprocessingml/2006/main" xmlns:w14="http://schemas.microsoft.com/office/word/2010/wordml" xmlns:wpg="http://schemas.microsoft.com/office/word/2010/wordprocessingGroup" xmlns:wpi="http://schemas.microsoft.com/office/word/2010/wordprocessingInk" xmlns:wne="http://schemas.microsoft.com/office/word/2006/wordml" xmlns:wps="http://schemas.microsoft.com/office/word/2010/wordprocessingShape" mc:Ignorable="w14 wp14">
   <w:p>
     <w:pPr>
       <w:pStyle w:val="Header"/>
@@ -3529,8 +3506,34 @@
 </file>
 
 <file path=word/numbering.xml><?xml version="1.0" encoding="utf-8"?>
-<w:numbering xmlns:wpc="http://schemas.microsoft.com/office/word/2010/wordprocessingCanvas" xmlns:mc="http://schemas.openxmlformats.org/markup-compatibility/2006" xmlns:o="urn:schemas-microsoft-com:office:office" xmlns:r="http://schemas.openxmlformats.org/officeDocument/2006/relationships" xmlns:m="http://schemas.openxmlformats.org/officeDocument/2006/math" xmlns:v="urn:schemas-microsoft-com:vml" xmlns:wp14="http://schemas.microsoft.com/office/word/2010/wordprocessingDrawing" xmlns:wp="http://schemas.openxmlformats.org/drawingml/2006/wordprocessingDrawing" xmlns:w10="urn:schemas-microsoft-com:office:word" xmlns:w="http://schemas.openxmlformats.org/wordprocessingml/2006/main" xmlns:w14="http://schemas.microsoft.com/office/word/2010/wordml" xmlns:w15="http://schemas.microsoft.com/office/word/2012/wordml" xmlns:wpg="http://schemas.microsoft.com/office/word/2010/wordprocessingGroup" xmlns:wpi="http://schemas.microsoft.com/office/word/2010/wordprocessingInk" xmlns:wne="http://schemas.microsoft.com/office/word/2006/wordml" xmlns:wps="http://schemas.microsoft.com/office/word/2010/wordprocessingShape" mc:Ignorable="w14 w15 wp14">
-  <w:abstractNum w:abstractNumId="0" w15:restartNumberingAfterBreak="0">
+<w:numbering xmlns:wpc="http://schemas.microsoft.com/office/word/2010/wordprocessingCanvas" xmlns:mc="http://schemas.openxmlformats.org/markup-compatibility/2006" xmlns:o="urn:schemas-microsoft-com:office:office" xmlns:r="http://schemas.openxmlformats.org/officeDocument/2006/relationships" xmlns:m="http://schemas.openxmlformats.org/officeDocument/2006/math" xmlns:v="urn:schemas-microsoft-com:vml" xmlns:wp14="http://schemas.microsoft.com/office/word/2010/wordprocessingDrawing" xmlns:wp="http://schemas.openxmlformats.org/drawingml/2006/wordprocessingDrawing" xmlns:w10="urn:schemas-microsoft-com:office:word" xmlns:w="http://schemas.openxmlformats.org/wordprocessingml/2006/main" xmlns:w14="http://schemas.microsoft.com/office/word/2010/wordml" xmlns:wpg="http://schemas.microsoft.com/office/word/2010/wordprocessingGroup" xmlns:wpi="http://schemas.microsoft.com/office/word/2010/wordprocessingInk" xmlns:wne="http://schemas.microsoft.com/office/word/2006/wordml" xmlns:wps="http://schemas.microsoft.com/office/word/2010/wordprocessingShape" mc:Ignorable="w14 wp14">
+  <w:numPicBullet w:numPicBulletId="0">
+    <w:pict>
+      <v:shapetype id="_x0000_t75" coordsize="21600,21600" o:spt="75" o:preferrelative="t" path="m@4@5l@4@11@9@11@9@5xe" filled="f" stroked="f">
+        <v:stroke joinstyle="miter"/>
+        <v:formulas>
+          <v:f eqn="if lineDrawn pixelLineWidth 0"/>
+          <v:f eqn="sum @0 1 0"/>
+          <v:f eqn="sum 0 0 @1"/>
+          <v:f eqn="prod @2 1 2"/>
+          <v:f eqn="prod @3 21600 pixelWidth"/>
+          <v:f eqn="prod @3 21600 pixelHeight"/>
+          <v:f eqn="sum @0 0 1"/>
+          <v:f eqn="prod @6 1 2"/>
+          <v:f eqn="prod @7 21600 pixelWidth"/>
+          <v:f eqn="sum @8 21600 0"/>
+          <v:f eqn="prod @7 21600 pixelHeight"/>
+          <v:f eqn="sum @10 21600 0"/>
+        </v:formulas>
+        <v:path o:extrusionok="f" gradientshapeok="t" o:connecttype="rect"/>
+        <o:lock v:ext="edit" aspectratio="t"/>
+      </v:shapetype>
+      <v:shape id="_x0000_i1129" type="#_x0000_t75" style="width:35.25pt;height:42pt" o:bullet="t">
+        <v:imagedata r:id="rId1" o:title="cherry"/>
+      </v:shape>
+    </w:pict>
+  </w:numPicBullet>
+  <w:abstractNum w:abstractNumId="0">
     <w:nsid w:val="02661F7E"/>
     <w:multiLevelType w:val="hybridMultilevel"/>
     <w:tmpl w:val="BB62547C"/>
@@ -3642,7 +3645,122 @@
       </w:rPr>
     </w:lvl>
   </w:abstractNum>
-  <w:abstractNum w:abstractNumId="1" w15:restartNumberingAfterBreak="0">
+  <w:abstractNum w:abstractNumId="1">
+    <w:nsid w:val="077D64E6"/>
+    <w:multiLevelType w:val="hybridMultilevel"/>
+    <w:tmpl w:val="1D744BF6"/>
+    <w:lvl w:ilvl="0" w:tplc="7CF2BCF2">
+      <w:start w:val="1"/>
+      <w:numFmt w:val="bullet"/>
+      <w:lvlText w:val=""/>
+      <w:lvlPicBulletId w:val="0"/>
+      <w:lvlJc w:val="center"/>
+      <w:pPr>
+        <w:ind w:left="720" w:hanging="360"/>
+      </w:pPr>
+      <w:rPr>
+        <w:rFonts w:ascii="Symbol" w:hAnsi="Symbol" w:hint="default"/>
+        <w:color w:val="auto"/>
+      </w:rPr>
+    </w:lvl>
+    <w:lvl w:ilvl="1" w:tplc="08090003" w:tentative="1">
+      <w:start w:val="1"/>
+      <w:numFmt w:val="bullet"/>
+      <w:lvlText w:val="o"/>
+      <w:lvlJc w:val="left"/>
+      <w:pPr>
+        <w:ind w:left="1440" w:hanging="360"/>
+      </w:pPr>
+      <w:rPr>
+        <w:rFonts w:ascii="Courier New" w:hAnsi="Courier New" w:cs="Courier New" w:hint="default"/>
+      </w:rPr>
+    </w:lvl>
+    <w:lvl w:ilvl="2" w:tplc="08090005" w:tentative="1">
+      <w:start w:val="1"/>
+      <w:numFmt w:val="bullet"/>
+      <w:lvlText w:val=""/>
+      <w:lvlJc w:val="left"/>
+      <w:pPr>
+        <w:ind w:left="2160" w:hanging="360"/>
+      </w:pPr>
+      <w:rPr>
+        <w:rFonts w:ascii="Wingdings" w:hAnsi="Wingdings" w:hint="default"/>
+      </w:rPr>
+    </w:lvl>
+    <w:lvl w:ilvl="3" w:tplc="08090001" w:tentative="1">
+      <w:start w:val="1"/>
+      <w:numFmt w:val="bullet"/>
+      <w:lvlText w:val=""/>
+      <w:lvlJc w:val="left"/>
+      <w:pPr>
+        <w:ind w:left="2880" w:hanging="360"/>
+      </w:pPr>
+      <w:rPr>
+        <w:rFonts w:ascii="Symbol" w:hAnsi="Symbol" w:hint="default"/>
+      </w:rPr>
+    </w:lvl>
+    <w:lvl w:ilvl="4" w:tplc="08090003" w:tentative="1">
+      <w:start w:val="1"/>
+      <w:numFmt w:val="bullet"/>
+      <w:lvlText w:val="o"/>
+      <w:lvlJc w:val="left"/>
+      <w:pPr>
+        <w:ind w:left="3600" w:hanging="360"/>
+      </w:pPr>
+      <w:rPr>
+        <w:rFonts w:ascii="Courier New" w:hAnsi="Courier New" w:cs="Courier New" w:hint="default"/>
+      </w:rPr>
+    </w:lvl>
+    <w:lvl w:ilvl="5" w:tplc="08090005" w:tentative="1">
+      <w:start w:val="1"/>
+      <w:numFmt w:val="bullet"/>
+      <w:lvlText w:val=""/>
+      <w:lvlJc w:val="left"/>
+      <w:pPr>
+        <w:ind w:left="4320" w:hanging="360"/>
+      </w:pPr>
+      <w:rPr>
+        <w:rFonts w:ascii="Wingdings" w:hAnsi="Wingdings" w:hint="default"/>
+      </w:rPr>
+    </w:lvl>
+    <w:lvl w:ilvl="6" w:tplc="08090001" w:tentative="1">
+      <w:start w:val="1"/>
+      <w:numFmt w:val="bullet"/>
+      <w:lvlText w:val=""/>
+      <w:lvlJc w:val="left"/>
+      <w:pPr>
+        <w:ind w:left="5040" w:hanging="360"/>
+      </w:pPr>
+      <w:rPr>
+        <w:rFonts w:ascii="Symbol" w:hAnsi="Symbol" w:hint="default"/>
+      </w:rPr>
+    </w:lvl>
+    <w:lvl w:ilvl="7" w:tplc="08090003" w:tentative="1">
+      <w:start w:val="1"/>
+      <w:numFmt w:val="bullet"/>
+      <w:lvlText w:val="o"/>
+      <w:lvlJc w:val="left"/>
+      <w:pPr>
+        <w:ind w:left="5760" w:hanging="360"/>
+      </w:pPr>
+      <w:rPr>
+        <w:rFonts w:ascii="Courier New" w:hAnsi="Courier New" w:cs="Courier New" w:hint="default"/>
+      </w:rPr>
+    </w:lvl>
+    <w:lvl w:ilvl="8" w:tplc="08090005" w:tentative="1">
+      <w:start w:val="1"/>
+      <w:numFmt w:val="bullet"/>
+      <w:lvlText w:val=""/>
+      <w:lvlJc w:val="left"/>
+      <w:pPr>
+        <w:ind w:left="6480" w:hanging="360"/>
+      </w:pPr>
+      <w:rPr>
+        <w:rFonts w:ascii="Wingdings" w:hAnsi="Wingdings" w:hint="default"/>
+      </w:rPr>
+    </w:lvl>
+  </w:abstractNum>
+  <w:abstractNum w:abstractNumId="2">
     <w:nsid w:val="0DAC366B"/>
     <w:multiLevelType w:val="hybridMultilevel"/>
     <w:tmpl w:val="CA66671A"/>
@@ -3755,7 +3873,7 @@
       </w:rPr>
     </w:lvl>
   </w:abstractNum>
-  <w:abstractNum w:abstractNumId="2" w15:restartNumberingAfterBreak="0">
+  <w:abstractNum w:abstractNumId="3">
     <w:nsid w:val="13F725D5"/>
     <w:multiLevelType w:val="hybridMultilevel"/>
     <w:tmpl w:val="24A2D30C"/>
@@ -3868,7 +3986,7 @@
       </w:rPr>
     </w:lvl>
   </w:abstractNum>
-  <w:abstractNum w:abstractNumId="3" w15:restartNumberingAfterBreak="0">
+  <w:abstractNum w:abstractNumId="4">
     <w:nsid w:val="1EC40D23"/>
     <w:multiLevelType w:val="hybridMultilevel"/>
     <w:tmpl w:val="ADBCA102"/>
@@ -3980,7 +4098,7 @@
       </w:rPr>
     </w:lvl>
   </w:abstractNum>
-  <w:abstractNum w:abstractNumId="4" w15:restartNumberingAfterBreak="0">
+  <w:abstractNum w:abstractNumId="5">
     <w:nsid w:val="54D37846"/>
     <w:multiLevelType w:val="hybridMultilevel"/>
     <w:tmpl w:val="E8FA400C"/>
@@ -4093,7 +4211,7 @@
       </w:rPr>
     </w:lvl>
   </w:abstractNum>
-  <w:abstractNum w:abstractNumId="5" w15:restartNumberingAfterBreak="0">
+  <w:abstractNum w:abstractNumId="6">
     <w:nsid w:val="58D66566"/>
     <w:multiLevelType w:val="hybridMultilevel"/>
     <w:tmpl w:val="ECA89110"/>
@@ -4182,7 +4300,237 @@
       </w:pPr>
     </w:lvl>
   </w:abstractNum>
-  <w:abstractNum w:abstractNumId="6" w15:restartNumberingAfterBreak="0">
+  <w:abstractNum w:abstractNumId="7">
+    <w:nsid w:val="6C9B3D4B"/>
+    <w:multiLevelType w:val="hybridMultilevel"/>
+    <w:tmpl w:val="343C2952"/>
+    <w:lvl w:ilvl="0" w:tplc="7CF2BCF2">
+      <w:start w:val="1"/>
+      <w:numFmt w:val="bullet"/>
+      <w:lvlText w:val=""/>
+      <w:lvlPicBulletId w:val="0"/>
+      <w:lvlJc w:val="center"/>
+      <w:pPr>
+        <w:ind w:left="720" w:hanging="360"/>
+      </w:pPr>
+      <w:rPr>
+        <w:rFonts w:ascii="Symbol" w:hAnsi="Symbol" w:hint="default"/>
+        <w:color w:val="auto"/>
+      </w:rPr>
+    </w:lvl>
+    <w:lvl w:ilvl="1" w:tplc="08090003" w:tentative="1">
+      <w:start w:val="1"/>
+      <w:numFmt w:val="bullet"/>
+      <w:lvlText w:val="o"/>
+      <w:lvlJc w:val="left"/>
+      <w:pPr>
+        <w:ind w:left="1440" w:hanging="360"/>
+      </w:pPr>
+      <w:rPr>
+        <w:rFonts w:ascii="Courier New" w:hAnsi="Courier New" w:cs="Courier New" w:hint="default"/>
+      </w:rPr>
+    </w:lvl>
+    <w:lvl w:ilvl="2" w:tplc="08090005" w:tentative="1">
+      <w:start w:val="1"/>
+      <w:numFmt w:val="bullet"/>
+      <w:lvlText w:val=""/>
+      <w:lvlJc w:val="left"/>
+      <w:pPr>
+        <w:ind w:left="2160" w:hanging="360"/>
+      </w:pPr>
+      <w:rPr>
+        <w:rFonts w:ascii="Wingdings" w:hAnsi="Wingdings" w:hint="default"/>
+      </w:rPr>
+    </w:lvl>
+    <w:lvl w:ilvl="3" w:tplc="08090001" w:tentative="1">
+      <w:start w:val="1"/>
+      <w:numFmt w:val="bullet"/>
+      <w:lvlText w:val=""/>
+      <w:lvlJc w:val="left"/>
+      <w:pPr>
+        <w:ind w:left="2880" w:hanging="360"/>
+      </w:pPr>
+      <w:rPr>
+        <w:rFonts w:ascii="Symbol" w:hAnsi="Symbol" w:hint="default"/>
+      </w:rPr>
+    </w:lvl>
+    <w:lvl w:ilvl="4" w:tplc="08090003" w:tentative="1">
+      <w:start w:val="1"/>
+      <w:numFmt w:val="bullet"/>
+      <w:lvlText w:val="o"/>
+      <w:lvlJc w:val="left"/>
+      <w:pPr>
+        <w:ind w:left="3600" w:hanging="360"/>
+      </w:pPr>
+      <w:rPr>
+        <w:rFonts w:ascii="Courier New" w:hAnsi="Courier New" w:cs="Courier New" w:hint="default"/>
+      </w:rPr>
+    </w:lvl>
+    <w:lvl w:ilvl="5" w:tplc="08090005" w:tentative="1">
+      <w:start w:val="1"/>
+      <w:numFmt w:val="bullet"/>
+      <w:lvlText w:val=""/>
+      <w:lvlJc w:val="left"/>
+      <w:pPr>
+        <w:ind w:left="4320" w:hanging="360"/>
+      </w:pPr>
+      <w:rPr>
+        <w:rFonts w:ascii="Wingdings" w:hAnsi="Wingdings" w:hint="default"/>
+      </w:rPr>
+    </w:lvl>
+    <w:lvl w:ilvl="6" w:tplc="08090001" w:tentative="1">
+      <w:start w:val="1"/>
+      <w:numFmt w:val="bullet"/>
+      <w:lvlText w:val=""/>
+      <w:lvlJc w:val="left"/>
+      <w:pPr>
+        <w:ind w:left="5040" w:hanging="360"/>
+      </w:pPr>
+      <w:rPr>
+        <w:rFonts w:ascii="Symbol" w:hAnsi="Symbol" w:hint="default"/>
+      </w:rPr>
+    </w:lvl>
+    <w:lvl w:ilvl="7" w:tplc="08090003" w:tentative="1">
+      <w:start w:val="1"/>
+      <w:numFmt w:val="bullet"/>
+      <w:lvlText w:val="o"/>
+      <w:lvlJc w:val="left"/>
+      <w:pPr>
+        <w:ind w:left="5760" w:hanging="360"/>
+      </w:pPr>
+      <w:rPr>
+        <w:rFonts w:ascii="Courier New" w:hAnsi="Courier New" w:cs="Courier New" w:hint="default"/>
+      </w:rPr>
+    </w:lvl>
+    <w:lvl w:ilvl="8" w:tplc="08090005" w:tentative="1">
+      <w:start w:val="1"/>
+      <w:numFmt w:val="bullet"/>
+      <w:lvlText w:val=""/>
+      <w:lvlJc w:val="left"/>
+      <w:pPr>
+        <w:ind w:left="6480" w:hanging="360"/>
+      </w:pPr>
+      <w:rPr>
+        <w:rFonts w:ascii="Wingdings" w:hAnsi="Wingdings" w:hint="default"/>
+      </w:rPr>
+    </w:lvl>
+  </w:abstractNum>
+  <w:abstractNum w:abstractNumId="8">
+    <w:nsid w:val="77BC34FE"/>
+    <w:multiLevelType w:val="hybridMultilevel"/>
+    <w:tmpl w:val="7BCCB96C"/>
+    <w:lvl w:ilvl="0" w:tplc="7CF2BCF2">
+      <w:start w:val="1"/>
+      <w:numFmt w:val="bullet"/>
+      <w:lvlText w:val=""/>
+      <w:lvlPicBulletId w:val="0"/>
+      <w:lvlJc w:val="center"/>
+      <w:pPr>
+        <w:ind w:left="720" w:hanging="360"/>
+      </w:pPr>
+      <w:rPr>
+        <w:rFonts w:ascii="Symbol" w:hAnsi="Symbol" w:hint="default"/>
+        <w:color w:val="auto"/>
+      </w:rPr>
+    </w:lvl>
+    <w:lvl w:ilvl="1" w:tplc="08090003" w:tentative="1">
+      <w:start w:val="1"/>
+      <w:numFmt w:val="bullet"/>
+      <w:lvlText w:val="o"/>
+      <w:lvlJc w:val="left"/>
+      <w:pPr>
+        <w:ind w:left="1440" w:hanging="360"/>
+      </w:pPr>
+      <w:rPr>
+        <w:rFonts w:ascii="Courier New" w:hAnsi="Courier New" w:cs="Courier New" w:hint="default"/>
+      </w:rPr>
+    </w:lvl>
+    <w:lvl w:ilvl="2" w:tplc="08090005" w:tentative="1">
+      <w:start w:val="1"/>
+      <w:numFmt w:val="bullet"/>
+      <w:lvlText w:val=""/>
+      <w:lvlJc w:val="left"/>
+      <w:pPr>
+        <w:ind w:left="2160" w:hanging="360"/>
+      </w:pPr>
+      <w:rPr>
+        <w:rFonts w:ascii="Wingdings" w:hAnsi="Wingdings" w:hint="default"/>
+      </w:rPr>
+    </w:lvl>
+    <w:lvl w:ilvl="3" w:tplc="08090001" w:tentative="1">
+      <w:start w:val="1"/>
+      <w:numFmt w:val="bullet"/>
+      <w:lvlText w:val=""/>
+      <w:lvlJc w:val="left"/>
+      <w:pPr>
+        <w:ind w:left="2880" w:hanging="360"/>
+      </w:pPr>
+      <w:rPr>
+        <w:rFonts w:ascii="Symbol" w:hAnsi="Symbol" w:hint="default"/>
+      </w:rPr>
+    </w:lvl>
+    <w:lvl w:ilvl="4" w:tplc="08090003" w:tentative="1">
+      <w:start w:val="1"/>
+      <w:numFmt w:val="bullet"/>
+      <w:lvlText w:val="o"/>
+      <w:lvlJc w:val="left"/>
+      <w:pPr>
+        <w:ind w:left="3600" w:hanging="360"/>
+      </w:pPr>
+      <w:rPr>
+        <w:rFonts w:ascii="Courier New" w:hAnsi="Courier New" w:cs="Courier New" w:hint="default"/>
+      </w:rPr>
+    </w:lvl>
+    <w:lvl w:ilvl="5" w:tplc="08090005" w:tentative="1">
+      <w:start w:val="1"/>
+      <w:numFmt w:val="bullet"/>
+      <w:lvlText w:val=""/>
+      <w:lvlJc w:val="left"/>
+      <w:pPr>
+        <w:ind w:left="4320" w:hanging="360"/>
+      </w:pPr>
+      <w:rPr>
+        <w:rFonts w:ascii="Wingdings" w:hAnsi="Wingdings" w:hint="default"/>
+      </w:rPr>
+    </w:lvl>
+    <w:lvl w:ilvl="6" w:tplc="08090001" w:tentative="1">
+      <w:start w:val="1"/>
+      <w:numFmt w:val="bullet"/>
+      <w:lvlText w:val=""/>
+      <w:lvlJc w:val="left"/>
+      <w:pPr>
+        <w:ind w:left="5040" w:hanging="360"/>
+      </w:pPr>
+      <w:rPr>
+        <w:rFonts w:ascii="Symbol" w:hAnsi="Symbol" w:hint="default"/>
+      </w:rPr>
+    </w:lvl>
+    <w:lvl w:ilvl="7" w:tplc="08090003" w:tentative="1">
+      <w:start w:val="1"/>
+      <w:numFmt w:val="bullet"/>
+      <w:lvlText w:val="o"/>
+      <w:lvlJc w:val="left"/>
+      <w:pPr>
+        <w:ind w:left="5760" w:hanging="360"/>
+      </w:pPr>
+      <w:rPr>
+        <w:rFonts w:ascii="Courier New" w:hAnsi="Courier New" w:cs="Courier New" w:hint="default"/>
+      </w:rPr>
+    </w:lvl>
+    <w:lvl w:ilvl="8" w:tplc="08090005" w:tentative="1">
+      <w:start w:val="1"/>
+      <w:numFmt w:val="bullet"/>
+      <w:lvlText w:val=""/>
+      <w:lvlJc w:val="left"/>
+      <w:pPr>
+        <w:ind w:left="6480" w:hanging="360"/>
+      </w:pPr>
+      <w:rPr>
+        <w:rFonts w:ascii="Wingdings" w:hAnsi="Wingdings" w:hint="default"/>
+      </w:rPr>
+    </w:lvl>
+  </w:abstractNum>
+  <w:abstractNum w:abstractNumId="9">
     <w:nsid w:val="7AD05DD5"/>
     <w:multiLevelType w:val="hybridMultilevel"/>
     <w:tmpl w:val="E286CAB4"/>
@@ -4294,32 +4642,395 @@
       </w:rPr>
     </w:lvl>
   </w:abstractNum>
+  <w:abstractNum w:abstractNumId="10">
+    <w:nsid w:val="7B746684"/>
+    <w:multiLevelType w:val="hybridMultilevel"/>
+    <w:tmpl w:val="50542CD0"/>
+    <w:lvl w:ilvl="0" w:tplc="7CF2BCF2">
+      <w:start w:val="1"/>
+      <w:numFmt w:val="bullet"/>
+      <w:lvlText w:val=""/>
+      <w:lvlPicBulletId w:val="0"/>
+      <w:lvlJc w:val="center"/>
+      <w:pPr>
+        <w:ind w:left="1080" w:hanging="360"/>
+      </w:pPr>
+      <w:rPr>
+        <w:rFonts w:ascii="Symbol" w:hAnsi="Symbol" w:hint="default"/>
+        <w:color w:val="auto"/>
+      </w:rPr>
+    </w:lvl>
+    <w:lvl w:ilvl="1" w:tplc="08090003" w:tentative="1">
+      <w:start w:val="1"/>
+      <w:numFmt w:val="bullet"/>
+      <w:lvlText w:val="o"/>
+      <w:lvlJc w:val="left"/>
+      <w:pPr>
+        <w:ind w:left="1800" w:hanging="360"/>
+      </w:pPr>
+      <w:rPr>
+        <w:rFonts w:ascii="Courier New" w:hAnsi="Courier New" w:cs="Courier New" w:hint="default"/>
+      </w:rPr>
+    </w:lvl>
+    <w:lvl w:ilvl="2" w:tplc="08090005" w:tentative="1">
+      <w:start w:val="1"/>
+      <w:numFmt w:val="bullet"/>
+      <w:lvlText w:val=""/>
+      <w:lvlJc w:val="left"/>
+      <w:pPr>
+        <w:ind w:left="2520" w:hanging="360"/>
+      </w:pPr>
+      <w:rPr>
+        <w:rFonts w:ascii="Wingdings" w:hAnsi="Wingdings" w:hint="default"/>
+      </w:rPr>
+    </w:lvl>
+    <w:lvl w:ilvl="3" w:tplc="08090001" w:tentative="1">
+      <w:start w:val="1"/>
+      <w:numFmt w:val="bullet"/>
+      <w:lvlText w:val=""/>
+      <w:lvlJc w:val="left"/>
+      <w:pPr>
+        <w:ind w:left="3240" w:hanging="360"/>
+      </w:pPr>
+      <w:rPr>
+        <w:rFonts w:ascii="Symbol" w:hAnsi="Symbol" w:hint="default"/>
+      </w:rPr>
+    </w:lvl>
+    <w:lvl w:ilvl="4" w:tplc="08090003" w:tentative="1">
+      <w:start w:val="1"/>
+      <w:numFmt w:val="bullet"/>
+      <w:lvlText w:val="o"/>
+      <w:lvlJc w:val="left"/>
+      <w:pPr>
+        <w:ind w:left="3960" w:hanging="360"/>
+      </w:pPr>
+      <w:rPr>
+        <w:rFonts w:ascii="Courier New" w:hAnsi="Courier New" w:cs="Courier New" w:hint="default"/>
+      </w:rPr>
+    </w:lvl>
+    <w:lvl w:ilvl="5" w:tplc="08090005" w:tentative="1">
+      <w:start w:val="1"/>
+      <w:numFmt w:val="bullet"/>
+      <w:lvlText w:val=""/>
+      <w:lvlJc w:val="left"/>
+      <w:pPr>
+        <w:ind w:left="4680" w:hanging="360"/>
+      </w:pPr>
+      <w:rPr>
+        <w:rFonts w:ascii="Wingdings" w:hAnsi="Wingdings" w:hint="default"/>
+      </w:rPr>
+    </w:lvl>
+    <w:lvl w:ilvl="6" w:tplc="08090001" w:tentative="1">
+      <w:start w:val="1"/>
+      <w:numFmt w:val="bullet"/>
+      <w:lvlText w:val=""/>
+      <w:lvlJc w:val="left"/>
+      <w:pPr>
+        <w:ind w:left="5400" w:hanging="360"/>
+      </w:pPr>
+      <w:rPr>
+        <w:rFonts w:ascii="Symbol" w:hAnsi="Symbol" w:hint="default"/>
+      </w:rPr>
+    </w:lvl>
+    <w:lvl w:ilvl="7" w:tplc="08090003" w:tentative="1">
+      <w:start w:val="1"/>
+      <w:numFmt w:val="bullet"/>
+      <w:lvlText w:val="o"/>
+      <w:lvlJc w:val="left"/>
+      <w:pPr>
+        <w:ind w:left="6120" w:hanging="360"/>
+      </w:pPr>
+      <w:rPr>
+        <w:rFonts w:ascii="Courier New" w:hAnsi="Courier New" w:cs="Courier New" w:hint="default"/>
+      </w:rPr>
+    </w:lvl>
+    <w:lvl w:ilvl="8" w:tplc="08090005" w:tentative="1">
+      <w:start w:val="1"/>
+      <w:numFmt w:val="bullet"/>
+      <w:lvlText w:val=""/>
+      <w:lvlJc w:val="left"/>
+      <w:pPr>
+        <w:ind w:left="6840" w:hanging="360"/>
+      </w:pPr>
+      <w:rPr>
+        <w:rFonts w:ascii="Wingdings" w:hAnsi="Wingdings" w:hint="default"/>
+      </w:rPr>
+    </w:lvl>
+  </w:abstractNum>
+  <w:abstractNum w:abstractNumId="11">
+    <w:nsid w:val="7E1369B4"/>
+    <w:multiLevelType w:val="hybridMultilevel"/>
+    <w:tmpl w:val="E8582364"/>
+    <w:lvl w:ilvl="0" w:tplc="7CF2BCF2">
+      <w:start w:val="1"/>
+      <w:numFmt w:val="bullet"/>
+      <w:lvlText w:val=""/>
+      <w:lvlPicBulletId w:val="0"/>
+      <w:lvlJc w:val="center"/>
+      <w:pPr>
+        <w:ind w:left="1080" w:hanging="360"/>
+      </w:pPr>
+      <w:rPr>
+        <w:rFonts w:ascii="Symbol" w:hAnsi="Symbol" w:hint="default"/>
+        <w:color w:val="auto"/>
+      </w:rPr>
+    </w:lvl>
+    <w:lvl w:ilvl="1" w:tplc="08090003" w:tentative="1">
+      <w:start w:val="1"/>
+      <w:numFmt w:val="bullet"/>
+      <w:lvlText w:val="o"/>
+      <w:lvlJc w:val="left"/>
+      <w:pPr>
+        <w:ind w:left="1800" w:hanging="360"/>
+      </w:pPr>
+      <w:rPr>
+        <w:rFonts w:ascii="Courier New" w:hAnsi="Courier New" w:cs="Courier New" w:hint="default"/>
+      </w:rPr>
+    </w:lvl>
+    <w:lvl w:ilvl="2" w:tplc="08090005" w:tentative="1">
+      <w:start w:val="1"/>
+      <w:numFmt w:val="bullet"/>
+      <w:lvlText w:val=""/>
+      <w:lvlJc w:val="left"/>
+      <w:pPr>
+        <w:ind w:left="2520" w:hanging="360"/>
+      </w:pPr>
+      <w:rPr>
+        <w:rFonts w:ascii="Wingdings" w:hAnsi="Wingdings" w:hint="default"/>
+      </w:rPr>
+    </w:lvl>
+    <w:lvl w:ilvl="3" w:tplc="08090001" w:tentative="1">
+      <w:start w:val="1"/>
+      <w:numFmt w:val="bullet"/>
+      <w:lvlText w:val=""/>
+      <w:lvlJc w:val="left"/>
+      <w:pPr>
+        <w:ind w:left="3240" w:hanging="360"/>
+      </w:pPr>
+      <w:rPr>
+        <w:rFonts w:ascii="Symbol" w:hAnsi="Symbol" w:hint="default"/>
+      </w:rPr>
+    </w:lvl>
+    <w:lvl w:ilvl="4" w:tplc="08090003" w:tentative="1">
+      <w:start w:val="1"/>
+      <w:numFmt w:val="bullet"/>
+      <w:lvlText w:val="o"/>
+      <w:lvlJc w:val="left"/>
+      <w:pPr>
+        <w:ind w:left="3960" w:hanging="360"/>
+      </w:pPr>
+      <w:rPr>
+        <w:rFonts w:ascii="Courier New" w:hAnsi="Courier New" w:cs="Courier New" w:hint="default"/>
+      </w:rPr>
+    </w:lvl>
+    <w:lvl w:ilvl="5" w:tplc="08090005" w:tentative="1">
+      <w:start w:val="1"/>
+      <w:numFmt w:val="bullet"/>
+      <w:lvlText w:val=""/>
+      <w:lvlJc w:val="left"/>
+      <w:pPr>
+        <w:ind w:left="4680" w:hanging="360"/>
+      </w:pPr>
+      <w:rPr>
+        <w:rFonts w:ascii="Wingdings" w:hAnsi="Wingdings" w:hint="default"/>
+      </w:rPr>
+    </w:lvl>
+    <w:lvl w:ilvl="6" w:tplc="08090001" w:tentative="1">
+      <w:start w:val="1"/>
+      <w:numFmt w:val="bullet"/>
+      <w:lvlText w:val=""/>
+      <w:lvlJc w:val="left"/>
+      <w:pPr>
+        <w:ind w:left="5400" w:hanging="360"/>
+      </w:pPr>
+      <w:rPr>
+        <w:rFonts w:ascii="Symbol" w:hAnsi="Symbol" w:hint="default"/>
+      </w:rPr>
+    </w:lvl>
+    <w:lvl w:ilvl="7" w:tplc="08090003" w:tentative="1">
+      <w:start w:val="1"/>
+      <w:numFmt w:val="bullet"/>
+      <w:lvlText w:val="o"/>
+      <w:lvlJc w:val="left"/>
+      <w:pPr>
+        <w:ind w:left="6120" w:hanging="360"/>
+      </w:pPr>
+      <w:rPr>
+        <w:rFonts w:ascii="Courier New" w:hAnsi="Courier New" w:cs="Courier New" w:hint="default"/>
+      </w:rPr>
+    </w:lvl>
+    <w:lvl w:ilvl="8" w:tplc="08090005" w:tentative="1">
+      <w:start w:val="1"/>
+      <w:numFmt w:val="bullet"/>
+      <w:lvlText w:val=""/>
+      <w:lvlJc w:val="left"/>
+      <w:pPr>
+        <w:ind w:left="6840" w:hanging="360"/>
+      </w:pPr>
+      <w:rPr>
+        <w:rFonts w:ascii="Wingdings" w:hAnsi="Wingdings" w:hint="default"/>
+      </w:rPr>
+    </w:lvl>
+  </w:abstractNum>
+  <w:abstractNum w:abstractNumId="12">
+    <w:nsid w:val="7E78249F"/>
+    <w:multiLevelType w:val="hybridMultilevel"/>
+    <w:tmpl w:val="460A6E7C"/>
+    <w:lvl w:ilvl="0" w:tplc="7CF2BCF2">
+      <w:start w:val="1"/>
+      <w:numFmt w:val="bullet"/>
+      <w:lvlText w:val=""/>
+      <w:lvlPicBulletId w:val="0"/>
+      <w:lvlJc w:val="center"/>
+      <w:pPr>
+        <w:ind w:left="1440" w:hanging="360"/>
+      </w:pPr>
+      <w:rPr>
+        <w:rFonts w:ascii="Symbol" w:hAnsi="Symbol" w:hint="default"/>
+        <w:color w:val="auto"/>
+      </w:rPr>
+    </w:lvl>
+    <w:lvl w:ilvl="1" w:tplc="08090003" w:tentative="1">
+      <w:start w:val="1"/>
+      <w:numFmt w:val="bullet"/>
+      <w:lvlText w:val="o"/>
+      <w:lvlJc w:val="left"/>
+      <w:pPr>
+        <w:ind w:left="2160" w:hanging="360"/>
+      </w:pPr>
+      <w:rPr>
+        <w:rFonts w:ascii="Courier New" w:hAnsi="Courier New" w:cs="Courier New" w:hint="default"/>
+      </w:rPr>
+    </w:lvl>
+    <w:lvl w:ilvl="2" w:tplc="08090005" w:tentative="1">
+      <w:start w:val="1"/>
+      <w:numFmt w:val="bullet"/>
+      <w:lvlText w:val=""/>
+      <w:lvlJc w:val="left"/>
+      <w:pPr>
+        <w:ind w:left="2880" w:hanging="360"/>
+      </w:pPr>
+      <w:rPr>
+        <w:rFonts w:ascii="Wingdings" w:hAnsi="Wingdings" w:hint="default"/>
+      </w:rPr>
+    </w:lvl>
+    <w:lvl w:ilvl="3" w:tplc="08090001" w:tentative="1">
+      <w:start w:val="1"/>
+      <w:numFmt w:val="bullet"/>
+      <w:lvlText w:val=""/>
+      <w:lvlJc w:val="left"/>
+      <w:pPr>
+        <w:ind w:left="3600" w:hanging="360"/>
+      </w:pPr>
+      <w:rPr>
+        <w:rFonts w:ascii="Symbol" w:hAnsi="Symbol" w:hint="default"/>
+      </w:rPr>
+    </w:lvl>
+    <w:lvl w:ilvl="4" w:tplc="08090003" w:tentative="1">
+      <w:start w:val="1"/>
+      <w:numFmt w:val="bullet"/>
+      <w:lvlText w:val="o"/>
+      <w:lvlJc w:val="left"/>
+      <w:pPr>
+        <w:ind w:left="4320" w:hanging="360"/>
+      </w:pPr>
+      <w:rPr>
+        <w:rFonts w:ascii="Courier New" w:hAnsi="Courier New" w:cs="Courier New" w:hint="default"/>
+      </w:rPr>
+    </w:lvl>
+    <w:lvl w:ilvl="5" w:tplc="08090005" w:tentative="1">
+      <w:start w:val="1"/>
+      <w:numFmt w:val="bullet"/>
+      <w:lvlText w:val=""/>
+      <w:lvlJc w:val="left"/>
+      <w:pPr>
+        <w:ind w:left="5040" w:hanging="360"/>
+      </w:pPr>
+      <w:rPr>
+        <w:rFonts w:ascii="Wingdings" w:hAnsi="Wingdings" w:hint="default"/>
+      </w:rPr>
+    </w:lvl>
+    <w:lvl w:ilvl="6" w:tplc="08090001" w:tentative="1">
+      <w:start w:val="1"/>
+      <w:numFmt w:val="bullet"/>
+      <w:lvlText w:val=""/>
+      <w:lvlJc w:val="left"/>
+      <w:pPr>
+        <w:ind w:left="5760" w:hanging="360"/>
+      </w:pPr>
+      <w:rPr>
+        <w:rFonts w:ascii="Symbol" w:hAnsi="Symbol" w:hint="default"/>
+      </w:rPr>
+    </w:lvl>
+    <w:lvl w:ilvl="7" w:tplc="08090003" w:tentative="1">
+      <w:start w:val="1"/>
+      <w:numFmt w:val="bullet"/>
+      <w:lvlText w:val="o"/>
+      <w:lvlJc w:val="left"/>
+      <w:pPr>
+        <w:ind w:left="6480" w:hanging="360"/>
+      </w:pPr>
+      <w:rPr>
+        <w:rFonts w:ascii="Courier New" w:hAnsi="Courier New" w:cs="Courier New" w:hint="default"/>
+      </w:rPr>
+    </w:lvl>
+    <w:lvl w:ilvl="8" w:tplc="08090005" w:tentative="1">
+      <w:start w:val="1"/>
+      <w:numFmt w:val="bullet"/>
+      <w:lvlText w:val=""/>
+      <w:lvlJc w:val="left"/>
+      <w:pPr>
+        <w:ind w:left="7200" w:hanging="360"/>
+      </w:pPr>
+      <w:rPr>
+        <w:rFonts w:ascii="Wingdings" w:hAnsi="Wingdings" w:hint="default"/>
+      </w:rPr>
+    </w:lvl>
+  </w:abstractNum>
   <w:num w:numId="1">
-    <w:abstractNumId w:val="3"/>
+    <w:abstractNumId w:val="4"/>
   </w:num>
   <w:num w:numId="2">
+    <w:abstractNumId w:val="6"/>
+  </w:num>
+  <w:num w:numId="3">
     <w:abstractNumId w:val="5"/>
   </w:num>
-  <w:num w:numId="3">
-    <w:abstractNumId w:val="4"/>
-  </w:num>
   <w:num w:numId="4">
-    <w:abstractNumId w:val="1"/>
+    <w:abstractNumId w:val="2"/>
   </w:num>
   <w:num w:numId="5">
-    <w:abstractNumId w:val="6"/>
+    <w:abstractNumId w:val="9"/>
   </w:num>
   <w:num w:numId="6">
     <w:abstractNumId w:val="0"/>
   </w:num>
   <w:num w:numId="7">
-    <w:abstractNumId w:val="2"/>
+    <w:abstractNumId w:val="3"/>
+  </w:num>
+  <w:num w:numId="8">
+    <w:abstractNumId w:val="11"/>
+  </w:num>
+  <w:num w:numId="9">
+    <w:abstractNumId w:val="12"/>
+  </w:num>
+  <w:num w:numId="10">
+    <w:abstractNumId w:val="10"/>
+  </w:num>
+  <w:num w:numId="11">
+    <w:abstractNumId w:val="8"/>
+  </w:num>
+  <w:num w:numId="12">
+    <w:abstractNumId w:val="7"/>
+  </w:num>
+  <w:num w:numId="13">
+    <w:abstractNumId w:val="1"/>
   </w:num>
 </w:numbering>
 </file>
 
 <file path=word/styles.xml><?xml version="1.0" encoding="utf-8"?>
-<w:styles xmlns:mc="http://schemas.openxmlformats.org/markup-compatibility/2006" xmlns:r="http://schemas.openxmlformats.org/officeDocument/2006/relationships" xmlns:w="http://schemas.openxmlformats.org/wordprocessingml/2006/main" xmlns:w14="http://schemas.microsoft.com/office/word/2010/wordml" xmlns:w15="http://schemas.microsoft.com/office/word/2012/wordml" mc:Ignorable="w14 w15">
+<w:styles xmlns:mc="http://schemas.openxmlformats.org/markup-compatibility/2006" xmlns:r="http://schemas.openxmlformats.org/officeDocument/2006/relationships" xmlns:w="http://schemas.openxmlformats.org/wordprocessingml/2006/main" xmlns:w14="http://schemas.microsoft.com/office/word/2010/wordml" mc:Ignorable="w14">
   <w:docDefaults>
     <w:rPrDefault>
       <w:rPr>
@@ -4335,378 +5046,144 @@
       </w:pPr>
     </w:pPrDefault>
   </w:docDefaults>
-  <w:latentStyles w:defLockedState="0" w:defUIPriority="99" w:defSemiHidden="0" w:defUnhideWhenUsed="0" w:defQFormat="0" w:count="371">
-    <w:lsdException w:name="Normal" w:uiPriority="0" w:qFormat="1"/>
-    <w:lsdException w:name="heading 1" w:uiPriority="9" w:qFormat="1"/>
-    <w:lsdException w:name="heading 2" w:semiHidden="1" w:uiPriority="9" w:unhideWhenUsed="1" w:qFormat="1"/>
-    <w:lsdException w:name="heading 3" w:semiHidden="1" w:uiPriority="9" w:unhideWhenUsed="1" w:qFormat="1"/>
-    <w:lsdException w:name="heading 4" w:semiHidden="1" w:uiPriority="9" w:unhideWhenUsed="1" w:qFormat="1"/>
-    <w:lsdException w:name="heading 5" w:semiHidden="1" w:uiPriority="9" w:unhideWhenUsed="1" w:qFormat="1"/>
-    <w:lsdException w:name="heading 6" w:semiHidden="1" w:uiPriority="9" w:unhideWhenUsed="1" w:qFormat="1"/>
-    <w:lsdException w:name="heading 7" w:semiHidden="1" w:uiPriority="9" w:unhideWhenUsed="1" w:qFormat="1"/>
-    <w:lsdException w:name="heading 8" w:semiHidden="1" w:uiPriority="9" w:unhideWhenUsed="1" w:qFormat="1"/>
-    <w:lsdException w:name="heading 9" w:semiHidden="1" w:uiPriority="9" w:unhideWhenUsed="1" w:qFormat="1"/>
-    <w:lsdException w:name="index 1" w:semiHidden="1" w:unhideWhenUsed="1"/>
-    <w:lsdException w:name="index 2" w:semiHidden="1" w:unhideWhenUsed="1"/>
-    <w:lsdException w:name="index 3" w:semiHidden="1" w:unhideWhenUsed="1"/>
-    <w:lsdException w:name="index 4" w:semiHidden="1" w:unhideWhenUsed="1"/>
-    <w:lsdException w:name="index 5" w:semiHidden="1" w:unhideWhenUsed="1"/>
-    <w:lsdException w:name="index 6" w:semiHidden="1" w:unhideWhenUsed="1"/>
-    <w:lsdException w:name="index 7" w:semiHidden="1" w:unhideWhenUsed="1"/>
-    <w:lsdException w:name="index 8" w:semiHidden="1" w:unhideWhenUsed="1"/>
-    <w:lsdException w:name="index 9" w:semiHidden="1" w:unhideWhenUsed="1"/>
-    <w:lsdException w:name="toc 1" w:semiHidden="1" w:uiPriority="39" w:unhideWhenUsed="1"/>
-    <w:lsdException w:name="toc 2" w:semiHidden="1" w:uiPriority="39" w:unhideWhenUsed="1"/>
-    <w:lsdException w:name="toc 3" w:semiHidden="1" w:uiPriority="39" w:unhideWhenUsed="1"/>
-    <w:lsdException w:name="toc 4" w:semiHidden="1" w:uiPriority="39" w:unhideWhenUsed="1"/>
-    <w:lsdException w:name="toc 5" w:semiHidden="1" w:uiPriority="39" w:unhideWhenUsed="1"/>
-    <w:lsdException w:name="toc 6" w:semiHidden="1" w:uiPriority="39" w:unhideWhenUsed="1"/>
-    <w:lsdException w:name="toc 7" w:semiHidden="1" w:uiPriority="39" w:unhideWhenUsed="1"/>
-    <w:lsdException w:name="toc 8" w:semiHidden="1" w:uiPriority="39" w:unhideWhenUsed="1"/>
-    <w:lsdException w:name="toc 9" w:semiHidden="1" w:uiPriority="39" w:unhideWhenUsed="1"/>
-    <w:lsdException w:name="Normal Indent" w:semiHidden="1" w:unhideWhenUsed="1"/>
-    <w:lsdException w:name="footnote text" w:semiHidden="1" w:unhideWhenUsed="1"/>
-    <w:lsdException w:name="annotation text" w:semiHidden="1" w:unhideWhenUsed="1"/>
-    <w:lsdException w:name="header" w:semiHidden="1" w:unhideWhenUsed="1"/>
-    <w:lsdException w:name="footer" w:semiHidden="1" w:unhideWhenUsed="1"/>
-    <w:lsdException w:name="index heading" w:semiHidden="1" w:unhideWhenUsed="1"/>
-    <w:lsdException w:name="caption" w:semiHidden="1" w:uiPriority="35" w:unhideWhenUsed="1" w:qFormat="1"/>
-    <w:lsdException w:name="table of figures" w:semiHidden="1" w:unhideWhenUsed="1"/>
-    <w:lsdException w:name="envelope address" w:semiHidden="1" w:unhideWhenUsed="1"/>
-    <w:lsdException w:name="envelope return" w:semiHidden="1" w:unhideWhenUsed="1"/>
-    <w:lsdException w:name="footnote reference" w:semiHidden="1" w:unhideWhenUsed="1"/>
-    <w:lsdException w:name="annotation reference" w:semiHidden="1" w:unhideWhenUsed="1"/>
-    <w:lsdException w:name="line number" w:semiHidden="1" w:unhideWhenUsed="1"/>
-    <w:lsdException w:name="page number" w:semiHidden="1" w:unhideWhenUsed="1"/>
-    <w:lsdException w:name="endnote reference" w:semiHidden="1" w:unhideWhenUsed="1"/>
-    <w:lsdException w:name="endnote text" w:semiHidden="1" w:unhideWhenUsed="1"/>
-    <w:lsdException w:name="table of authorities" w:semiHidden="1" w:unhideWhenUsed="1"/>
-    <w:lsdException w:name="macro" w:semiHidden="1" w:unhideWhenUsed="1"/>
-    <w:lsdException w:name="toa heading" w:semiHidden="1" w:unhideWhenUsed="1"/>
-    <w:lsdException w:name="List" w:semiHidden="1" w:unhideWhenUsed="1"/>
-    <w:lsdException w:name="List Bullet" w:semiHidden="1" w:unhideWhenUsed="1"/>
-    <w:lsdException w:name="List Number" w:semiHidden="1" w:unhideWhenUsed="1"/>
-    <w:lsdException w:name="List 2" w:semiHidden="1" w:unhideWhenUsed="1"/>
-    <w:lsdException w:name="List 3" w:semiHidden="1" w:unhideWhenUsed="1"/>
-    <w:lsdException w:name="List 4" w:semiHidden="1" w:unhideWhenUsed="1"/>
-    <w:lsdException w:name="List 5" w:semiHidden="1" w:unhideWhenUsed="1"/>
-    <w:lsdException w:name="List Bullet 2" w:semiHidden="1" w:unhideWhenUsed="1"/>
-    <w:lsdException w:name="List Bullet 3" w:semiHidden="1" w:unhideWhenUsed="1"/>
-    <w:lsdException w:name="List Bullet 4" w:semiHidden="1" w:unhideWhenUsed="1"/>
-    <w:lsdException w:name="List Bullet 5" w:semiHidden="1" w:unhideWhenUsed="1"/>
-    <w:lsdException w:name="List Number 2" w:semiHidden="1" w:unhideWhenUsed="1"/>
-    <w:lsdException w:name="List Number 3" w:semiHidden="1" w:unhideWhenUsed="1"/>
-    <w:lsdException w:name="List Number 4" w:semiHidden="1" w:unhideWhenUsed="1"/>
-    <w:lsdException w:name="List Number 5" w:semiHidden="1" w:unhideWhenUsed="1"/>
-    <w:lsdException w:name="Title" w:uiPriority="10" w:qFormat="1"/>
-    <w:lsdException w:name="Closing" w:semiHidden="1" w:unhideWhenUsed="1"/>
-    <w:lsdException w:name="Signature" w:semiHidden="1" w:unhideWhenUsed="1"/>
-    <w:lsdException w:name="Default Paragraph Font" w:semiHidden="1" w:uiPriority="1" w:unhideWhenUsed="1"/>
-    <w:lsdException w:name="Body Text" w:semiHidden="1" w:unhideWhenUsed="1"/>
-    <w:lsdException w:name="Body Text Indent" w:semiHidden="1" w:unhideWhenUsed="1"/>
-    <w:lsdException w:name="List Continue" w:semiHidden="1" w:unhideWhenUsed="1"/>
-    <w:lsdException w:name="List Continue 2" w:semiHidden="1" w:unhideWhenUsed="1"/>
-    <w:lsdException w:name="List Continue 3" w:semiHidden="1" w:unhideWhenUsed="1"/>
-    <w:lsdException w:name="List Continue 4" w:semiHidden="1" w:unhideWhenUsed="1"/>
-    <w:lsdException w:name="List Continue 5" w:semiHidden="1" w:unhideWhenUsed="1"/>
-    <w:lsdException w:name="Message Header" w:semiHidden="1" w:unhideWhenUsed="1"/>
-    <w:lsdException w:name="Subtitle" w:uiPriority="11" w:qFormat="1"/>
-    <w:lsdException w:name="Salutation" w:semiHidden="1" w:unhideWhenUsed="1"/>
-    <w:lsdException w:name="Date" w:semiHidden="1" w:unhideWhenUsed="1"/>
-    <w:lsdException w:name="Body Text First Indent" w:semiHidden="1" w:unhideWhenUsed="1"/>
-    <w:lsdException w:name="Body Text First Indent 2" w:semiHidden="1" w:unhideWhenUsed="1"/>
-    <w:lsdException w:name="Note Heading" w:semiHidden="1" w:unhideWhenUsed="1"/>
-    <w:lsdException w:name="Body Text 2" w:semiHidden="1" w:unhideWhenUsed="1"/>
-    <w:lsdException w:name="Body Text 3" w:semiHidden="1" w:unhideWhenUsed="1"/>
-    <w:lsdException w:name="Body Text Indent 2" w:semiHidden="1" w:unhideWhenUsed="1"/>
-    <w:lsdException w:name="Body Text Indent 3" w:semiHidden="1" w:unhideWhenUsed="1"/>
-    <w:lsdException w:name="Block Text" w:semiHidden="1" w:unhideWhenUsed="1"/>
-    <w:lsdException w:name="Hyperlink" w:semiHidden="1" w:unhideWhenUsed="1"/>
-    <w:lsdException w:name="FollowedHyperlink" w:semiHidden="1" w:unhideWhenUsed="1"/>
-    <w:lsdException w:name="Strong" w:uiPriority="22" w:qFormat="1"/>
-    <w:lsdException w:name="Emphasis" w:uiPriority="20" w:qFormat="1"/>
-    <w:lsdException w:name="Document Map" w:semiHidden="1" w:unhideWhenUsed="1"/>
-    <w:lsdException w:name="Plain Text" w:semiHidden="1" w:unhideWhenUsed="1"/>
-    <w:lsdException w:name="E-mail Signature" w:semiHidden="1" w:unhideWhenUsed="1"/>
-    <w:lsdException w:name="HTML Top of Form" w:semiHidden="1" w:unhideWhenUsed="1"/>
-    <w:lsdException w:name="HTML Bottom of Form" w:semiHidden="1" w:unhideWhenUsed="1"/>
-    <w:lsdException w:name="Normal (Web)" w:semiHidden="1" w:unhideWhenUsed="1"/>
-    <w:lsdException w:name="HTML Acronym" w:semiHidden="1" w:unhideWhenUsed="1"/>
-    <w:lsdException w:name="HTML Address" w:semiHidden="1" w:unhideWhenUsed="1"/>
-    <w:lsdException w:name="HTML Cite" w:semiHidden="1" w:unhideWhenUsed="1"/>
-    <w:lsdException w:name="HTML Code" w:semiHidden="1" w:unhideWhenUsed="1"/>
-    <w:lsdException w:name="HTML Definition" w:semiHidden="1" w:unhideWhenUsed="1"/>
-    <w:lsdException w:name="HTML Keyboard" w:semiHidden="1" w:unhideWhenUsed="1"/>
-    <w:lsdException w:name="HTML Preformatted" w:semiHidden="1" w:unhideWhenUsed="1"/>
-    <w:lsdException w:name="HTML Sample" w:semiHidden="1" w:unhideWhenUsed="1"/>
-    <w:lsdException w:name="HTML Typewriter" w:semiHidden="1" w:unhideWhenUsed="1"/>
-    <w:lsdException w:name="HTML Variable" w:semiHidden="1" w:unhideWhenUsed="1"/>
-    <w:lsdException w:name="Normal Table" w:semiHidden="1" w:unhideWhenUsed="1"/>
-    <w:lsdException w:name="annotation subject" w:semiHidden="1" w:unhideWhenUsed="1"/>
-    <w:lsdException w:name="No List" w:semiHidden="1" w:unhideWhenUsed="1"/>
-    <w:lsdException w:name="Outline List 1" w:semiHidden="1" w:unhideWhenUsed="1"/>
-    <w:lsdException w:name="Outline List 2" w:semiHidden="1" w:unhideWhenUsed="1"/>
-    <w:lsdException w:name="Outline List 3" w:semiHidden="1" w:unhideWhenUsed="1"/>
-    <w:lsdException w:name="Table Simple 1" w:semiHidden="1" w:unhideWhenUsed="1"/>
-    <w:lsdException w:name="Table Simple 2" w:semiHidden="1" w:unhideWhenUsed="1"/>
-    <w:lsdException w:name="Table Simple 3" w:semiHidden="1" w:unhideWhenUsed="1"/>
-    <w:lsdException w:name="Table Classic 1" w:semiHidden="1" w:unhideWhenUsed="1"/>
-    <w:lsdException w:name="Table Classic 2" w:semiHidden="1" w:unhideWhenUsed="1"/>
-    <w:lsdException w:name="Table Classic 3" w:semiHidden="1" w:unhideWhenUsed="1"/>
-    <w:lsdException w:name="Table Classic 4" w:semiHidden="1" w:unhideWhenUsed="1"/>
-    <w:lsdException w:name="Table Colorful 1" w:semiHidden="1" w:unhideWhenUsed="1"/>
-    <w:lsdException w:name="Table Colorful 2" w:semiHidden="1" w:unhideWhenUsed="1"/>
-    <w:lsdException w:name="Table Colorful 3" w:semiHidden="1" w:unhideWhenUsed="1"/>
-    <w:lsdException w:name="Table Columns 1" w:semiHidden="1" w:unhideWhenUsed="1"/>
-    <w:lsdException w:name="Table Columns 2" w:semiHidden="1" w:unhideWhenUsed="1"/>
-    <w:lsdException w:name="Table Columns 3" w:semiHidden="1" w:unhideWhenUsed="1"/>
-    <w:lsdException w:name="Table Columns 4" w:semiHidden="1" w:unhideWhenUsed="1"/>
-    <w:lsdException w:name="Table Columns 5" w:semiHidden="1" w:unhideWhenUsed="1"/>
-    <w:lsdException w:name="Table Grid 1" w:semiHidden="1" w:unhideWhenUsed="1"/>
-    <w:lsdException w:name="Table Grid 2" w:semiHidden="1" w:unhideWhenUsed="1"/>
-    <w:lsdException w:name="Table Grid 3" w:semiHidden="1" w:unhideWhenUsed="1"/>
-    <w:lsdException w:name="Table Grid 4" w:semiHidden="1" w:unhideWhenUsed="1"/>
-    <w:lsdException w:name="Table Grid 5" w:semiHidden="1" w:unhideWhenUsed="1"/>
-    <w:lsdException w:name="Table Grid 6" w:semiHidden="1" w:unhideWhenUsed="1"/>
-    <w:lsdException w:name="Table Grid 7" w:semiHidden="1" w:unhideWhenUsed="1"/>
-    <w:lsdException w:name="Table Grid 8" w:semiHidden="1" w:unhideWhenUsed="1"/>
-    <w:lsdException w:name="Table List 1" w:semiHidden="1" w:unhideWhenUsed="1"/>
-    <w:lsdException w:name="Table List 2" w:semiHidden="1" w:unhideWhenUsed="1"/>
-    <w:lsdException w:name="Table List 3" w:semiHidden="1" w:unhideWhenUsed="1"/>
-    <w:lsdException w:name="Table List 4" w:semiHidden="1" w:unhideWhenUsed="1"/>
-    <w:lsdException w:name="Table List 5" w:semiHidden="1" w:unhideWhenUsed="1"/>
-    <w:lsdException w:name="Table List 6" w:semiHidden="1" w:unhideWhenUsed="1"/>
-    <w:lsdException w:name="Table List 7" w:semiHidden="1" w:unhideWhenUsed="1"/>
-    <w:lsdException w:name="Table List 8" w:semiHidden="1" w:unhideWhenUsed="1"/>
-    <w:lsdException w:name="Table 3D effects 1" w:semiHidden="1" w:unhideWhenUsed="1"/>
-    <w:lsdException w:name="Table 3D effects 2" w:semiHidden="1" w:unhideWhenUsed="1"/>
-    <w:lsdException w:name="Table 3D effects 3" w:semiHidden="1" w:unhideWhenUsed="1"/>
-    <w:lsdException w:name="Table Contemporary" w:semiHidden="1" w:unhideWhenUsed="1"/>
-    <w:lsdException w:name="Table Elegant" w:semiHidden="1" w:unhideWhenUsed="1"/>
-    <w:lsdException w:name="Table Professional" w:semiHidden="1" w:unhideWhenUsed="1"/>
-    <w:lsdException w:name="Table Subtle 1" w:semiHidden="1" w:unhideWhenUsed="1"/>
-    <w:lsdException w:name="Table Subtle 2" w:semiHidden="1" w:unhideWhenUsed="1"/>
-    <w:lsdException w:name="Table Web 1" w:semiHidden="1" w:unhideWhenUsed="1"/>
-    <w:lsdException w:name="Table Web 2" w:semiHidden="1" w:unhideWhenUsed="1"/>
-    <w:lsdException w:name="Table Web 3" w:semiHidden="1" w:unhideWhenUsed="1"/>
-    <w:lsdException w:name="Balloon Text" w:semiHidden="1" w:unhideWhenUsed="1"/>
-    <w:lsdException w:name="Table Grid" w:uiPriority="39"/>
-    <w:lsdException w:name="Table Theme" w:semiHidden="1" w:unhideWhenUsed="1"/>
-    <w:lsdException w:name="Placeholder Text" w:semiHidden="1"/>
-    <w:lsdException w:name="No Spacing" w:uiPriority="1" w:qFormat="1"/>
-    <w:lsdException w:name="Light Shading" w:uiPriority="60"/>
-    <w:lsdException w:name="Light List" w:uiPriority="61"/>
-    <w:lsdException w:name="Light Grid" w:uiPriority="62"/>
-    <w:lsdException w:name="Medium Shading 1" w:uiPriority="63"/>
-    <w:lsdException w:name="Medium Shading 2" w:uiPriority="64"/>
-    <w:lsdException w:name="Medium List 1" w:uiPriority="65"/>
-    <w:lsdException w:name="Medium List 2" w:uiPriority="66"/>
-    <w:lsdException w:name="Medium Grid 1" w:uiPriority="67"/>
-    <w:lsdException w:name="Medium Grid 2" w:uiPriority="68"/>
-    <w:lsdException w:name="Medium Grid 3" w:uiPriority="69"/>
-    <w:lsdException w:name="Dark List" w:uiPriority="70"/>
-    <w:lsdException w:name="Colorful Shading" w:uiPriority="71"/>
-    <w:lsdException w:name="Colorful List" w:uiPriority="72"/>
-    <w:lsdException w:name="Colorful Grid" w:uiPriority="73"/>
-    <w:lsdException w:name="Light Shading Accent 1" w:uiPriority="60"/>
-    <w:lsdException w:name="Light List Accent 1" w:uiPriority="61"/>
-    <w:lsdException w:name="Light Grid Accent 1" w:uiPriority="62"/>
-    <w:lsdException w:name="Medium Shading 1 Accent 1" w:uiPriority="63"/>
-    <w:lsdException w:name="Medium Shading 2 Accent 1" w:uiPriority="64"/>
-    <w:lsdException w:name="Medium List 1 Accent 1" w:uiPriority="65"/>
-    <w:lsdException w:name="Revision" w:semiHidden="1"/>
-    <w:lsdException w:name="List Paragraph" w:uiPriority="34" w:qFormat="1"/>
-    <w:lsdException w:name="Quote" w:uiPriority="29" w:qFormat="1"/>
-    <w:lsdException w:name="Intense Quote" w:uiPriority="30" w:qFormat="1"/>
-    <w:lsdException w:name="Medium List 2 Accent 1" w:uiPriority="66"/>
-    <w:lsdException w:name="Medium Grid 1 Accent 1" w:uiPriority="67"/>
-    <w:lsdException w:name="Medium Grid 2 Accent 1" w:uiPriority="68"/>
-    <w:lsdException w:name="Medium Grid 3 Accent 1" w:uiPriority="69"/>
-    <w:lsdException w:name="Dark List Accent 1" w:uiPriority="70"/>
-    <w:lsdException w:name="Colorful Shading Accent 1" w:uiPriority="71"/>
-    <w:lsdException w:name="Colorful List Accent 1" w:uiPriority="72"/>
-    <w:lsdException w:name="Colorful Grid Accent 1" w:uiPriority="73"/>
-    <w:lsdException w:name="Light Shading Accent 2" w:uiPriority="60"/>
-    <w:lsdException w:name="Light List Accent 2" w:uiPriority="61"/>
-    <w:lsdException w:name="Light Grid Accent 2" w:uiPriority="62"/>
-    <w:lsdException w:name="Medium Shading 1 Accent 2" w:uiPriority="63"/>
-    <w:lsdException w:name="Medium Shading 2 Accent 2" w:uiPriority="64"/>
-    <w:lsdException w:name="Medium List 1 Accent 2" w:uiPriority="65"/>
-    <w:lsdException w:name="Medium List 2 Accent 2" w:uiPriority="66"/>
-    <w:lsdException w:name="Medium Grid 1 Accent 2" w:uiPriority="67"/>
-    <w:lsdException w:name="Medium Grid 2 Accent 2" w:uiPriority="68"/>
-    <w:lsdException w:name="Medium Grid 3 Accent 2" w:uiPriority="69"/>
-    <w:lsdException w:name="Dark List Accent 2" w:uiPriority="70"/>
-    <w:lsdException w:name="Colorful Shading Accent 2" w:uiPriority="71"/>
-    <w:lsdException w:name="Colorful List Accent 2" w:uiPriority="72"/>
-    <w:lsdException w:name="Colorful Grid Accent 2" w:uiPriority="73"/>
-    <w:lsdException w:name="Light Shading Accent 3" w:uiPriority="60"/>
-    <w:lsdException w:name="Light List Accent 3" w:uiPriority="61"/>
-    <w:lsdException w:name="Light Grid Accent 3" w:uiPriority="62"/>
-    <w:lsdException w:name="Medium Shading 1 Accent 3" w:uiPriority="63"/>
-    <w:lsdException w:name="Medium Shading 2 Accent 3" w:uiPriority="64"/>
-    <w:lsdException w:name="Medium List 1 Accent 3" w:uiPriority="65"/>
-    <w:lsdException w:name="Medium List 2 Accent 3" w:uiPriority="66"/>
-    <w:lsdException w:name="Medium Grid 1 Accent 3" w:uiPriority="67"/>
-    <w:lsdException w:name="Medium Grid 2 Accent 3" w:uiPriority="68"/>
-    <w:lsdException w:name="Medium Grid 3 Accent 3" w:uiPriority="69"/>
-    <w:lsdException w:name="Dark List Accent 3" w:uiPriority="70"/>
-    <w:lsdException w:name="Colorful Shading Accent 3" w:uiPriority="71"/>
-    <w:lsdException w:name="Colorful List Accent 3" w:uiPriority="72"/>
-    <w:lsdException w:name="Colorful Grid Accent 3" w:uiPriority="73"/>
-    <w:lsdException w:name="Light Shading Accent 4" w:uiPriority="60"/>
-    <w:lsdException w:name="Light List Accent 4" w:uiPriority="61"/>
-    <w:lsdException w:name="Light Grid Accent 4" w:uiPriority="62"/>
-    <w:lsdException w:name="Medium Shading 1 Accent 4" w:uiPriority="63"/>
-    <w:lsdException w:name="Medium Shading 2 Accent 4" w:uiPriority="64"/>
-    <w:lsdException w:name="Medium List 1 Accent 4" w:uiPriority="65"/>
-    <w:lsdException w:name="Medium List 2 Accent 4" w:uiPriority="66"/>
-    <w:lsdException w:name="Medium Grid 1 Accent 4" w:uiPriority="67"/>
-    <w:lsdException w:name="Medium Grid 2 Accent 4" w:uiPriority="68"/>
-    <w:lsdException w:name="Medium Grid 3 Accent 4" w:uiPriority="69"/>
-    <w:lsdException w:name="Dark List Accent 4" w:uiPriority="70"/>
-    <w:lsdException w:name="Colorful Shading Accent 4" w:uiPriority="71"/>
-    <w:lsdException w:name="Colorful List Accent 4" w:uiPriority="72"/>
-    <w:lsdException w:name="Colorful Grid Accent 4" w:uiPriority="73"/>
-    <w:lsdException w:name="Light Shading Accent 5" w:uiPriority="60"/>
-    <w:lsdException w:name="Light List Accent 5" w:uiPriority="61"/>
-    <w:lsdException w:name="Light Grid Accent 5" w:uiPriority="62"/>
-    <w:lsdException w:name="Medium Shading 1 Accent 5" w:uiPriority="63"/>
-    <w:lsdException w:name="Medium Shading 2 Accent 5" w:uiPriority="64"/>
-    <w:lsdException w:name="Medium List 1 Accent 5" w:uiPriority="65"/>
-    <w:lsdException w:name="Medium List 2 Accent 5" w:uiPriority="66"/>
-    <w:lsdException w:name="Medium Grid 1 Accent 5" w:uiPriority="67"/>
-    <w:lsdException w:name="Medium Grid 2 Accent 5" w:uiPriority="68"/>
-    <w:lsdException w:name="Medium Grid 3 Accent 5" w:uiPriority="69"/>
-    <w:lsdException w:name="Dark List Accent 5" w:uiPriority="70"/>
-    <w:lsdException w:name="Colorful Shading Accent 5" w:uiPriority="71"/>
-    <w:lsdException w:name="Colorful List Accent 5" w:uiPriority="72"/>
-    <w:lsdException w:name="Colorful Grid Accent 5" w:uiPriority="73"/>
-    <w:lsdException w:name="Light Shading Accent 6" w:uiPriority="60"/>
-    <w:lsdException w:name="Light List Accent 6" w:uiPriority="61"/>
-    <w:lsdException w:name="Light Grid Accent 6" w:uiPriority="62"/>
-    <w:lsdException w:name="Medium Shading 1 Accent 6" w:uiPriority="63"/>
-    <w:lsdException w:name="Medium Shading 2 Accent 6" w:uiPriority="64"/>
-    <w:lsdException w:name="Medium List 1 Accent 6" w:uiPriority="65"/>
-    <w:lsdException w:name="Medium List 2 Accent 6" w:uiPriority="66"/>
-    <w:lsdException w:name="Medium Grid 1 Accent 6" w:uiPriority="67"/>
-    <w:lsdException w:name="Medium Grid 2 Accent 6" w:uiPriority="68"/>
-    <w:lsdException w:name="Medium Grid 3 Accent 6" w:uiPriority="69"/>
-    <w:lsdException w:name="Dark List Accent 6" w:uiPriority="70"/>
-    <w:lsdException w:name="Colorful Shading Accent 6" w:uiPriority="71"/>
-    <w:lsdException w:name="Colorful List Accent 6" w:uiPriority="72"/>
-    <w:lsdException w:name="Colorful Grid Accent 6" w:uiPriority="73"/>
-    <w:lsdException w:name="Subtle Emphasis" w:uiPriority="19" w:qFormat="1"/>
-    <w:lsdException w:name="Intense Emphasis" w:uiPriority="21" w:qFormat="1"/>
-    <w:lsdException w:name="Subtle Reference" w:uiPriority="31" w:qFormat="1"/>
-    <w:lsdException w:name="Intense Reference" w:uiPriority="32" w:qFormat="1"/>
-    <w:lsdException w:name="Book Title" w:uiPriority="33" w:qFormat="1"/>
-    <w:lsdException w:name="Bibliography" w:semiHidden="1" w:uiPriority="37" w:unhideWhenUsed="1"/>
-    <w:lsdException w:name="TOC Heading" w:semiHidden="1" w:uiPriority="39" w:unhideWhenUsed="1" w:qFormat="1"/>
-    <w:lsdException w:name="Plain Table 1" w:uiPriority="41"/>
-    <w:lsdException w:name="Plain Table 2" w:uiPriority="42"/>
-    <w:lsdException w:name="Plain Table 3" w:uiPriority="43"/>
-    <w:lsdException w:name="Plain Table 4" w:uiPriority="44"/>
-    <w:lsdException w:name="Plain Table 5" w:uiPriority="45"/>
-    <w:lsdException w:name="Grid Table Light" w:uiPriority="40"/>
-    <w:lsdException w:name="Grid Table 1 Light" w:uiPriority="46"/>
-    <w:lsdException w:name="Grid Table 2" w:uiPriority="47"/>
-    <w:lsdException w:name="Grid Table 3" w:uiPriority="48"/>
-    <w:lsdException w:name="Grid Table 4" w:uiPriority="49"/>
-    <w:lsdException w:name="Grid Table 5 Dark" w:uiPriority="50"/>
-    <w:lsdException w:name="Grid Table 6 Colorful" w:uiPriority="51"/>
-    <w:lsdException w:name="Grid Table 7 Colorful" w:uiPriority="52"/>
-    <w:lsdException w:name="Grid Table 1 Light Accent 1" w:uiPriority="46"/>
-    <w:lsdException w:name="Grid Table 2 Accent 1" w:uiPriority="47"/>
-    <w:lsdException w:name="Grid Table 3 Accent 1" w:uiPriority="48"/>
-    <w:lsdException w:name="Grid Table 4 Accent 1" w:uiPriority="49"/>
-    <w:lsdException w:name="Grid Table 5 Dark Accent 1" w:uiPriority="50"/>
-    <w:lsdException w:name="Grid Table 6 Colorful Accent 1" w:uiPriority="51"/>
-    <w:lsdException w:name="Grid Table 7 Colorful Accent 1" w:uiPriority="52"/>
-    <w:lsdException w:name="Grid Table 1 Light Accent 2" w:uiPriority="46"/>
-    <w:lsdException w:name="Grid Table 2 Accent 2" w:uiPriority="47"/>
-    <w:lsdException w:name="Grid Table 3 Accent 2" w:uiPriority="48"/>
-    <w:lsdException w:name="Grid Table 4 Accent 2" w:uiPriority="49"/>
-    <w:lsdException w:name="Grid Table 5 Dark Accent 2" w:uiPriority="50"/>
-    <w:lsdException w:name="Grid Table 6 Colorful Accent 2" w:uiPriority="51"/>
-    <w:lsdException w:name="Grid Table 7 Colorful Accent 2" w:uiPriority="52"/>
-    <w:lsdException w:name="Grid Table 1 Light Accent 3" w:uiPriority="46"/>
-    <w:lsdException w:name="Grid Table 2 Accent 3" w:uiPriority="47"/>
-    <w:lsdException w:name="Grid Table 3 Accent 3" w:uiPriority="48"/>
-    <w:lsdException w:name="Grid Table 4 Accent 3" w:uiPriority="49"/>
-    <w:lsdException w:name="Grid Table 5 Dark Accent 3" w:uiPriority="50"/>
-    <w:lsdException w:name="Grid Table 6 Colorful Accent 3" w:uiPriority="51"/>
-    <w:lsdException w:name="Grid Table 7 Colorful Accent 3" w:uiPriority="52"/>
-    <w:lsdException w:name="Grid Table 1 Light Accent 4" w:uiPriority="46"/>
-    <w:lsdException w:name="Grid Table 2 Accent 4" w:uiPriority="47"/>
-    <w:lsdException w:name="Grid Table 3 Accent 4" w:uiPriority="48"/>
-    <w:lsdException w:name="Grid Table 4 Accent 4" w:uiPriority="49"/>
-    <w:lsdException w:name="Grid Table 5 Dark Accent 4" w:uiPriority="50"/>
-    <w:lsdException w:name="Grid Table 6 Colorful Accent 4" w:uiPriority="51"/>
-    <w:lsdException w:name="Grid Table 7 Colorful Accent 4" w:uiPriority="52"/>
-    <w:lsdException w:name="Grid Table 1 Light Accent 5" w:uiPriority="46"/>
-    <w:lsdException w:name="Grid Table 2 Accent 5" w:uiPriority="47"/>
-    <w:lsdException w:name="Grid Table 3 Accent 5" w:uiPriority="48"/>
-    <w:lsdException w:name="Grid Table 4 Accent 5" w:uiPriority="49"/>
-    <w:lsdException w:name="Grid Table 5 Dark Accent 5" w:uiPriority="50"/>
-    <w:lsdException w:name="Grid Table 6 Colorful Accent 5" w:uiPriority="51"/>
-    <w:lsdException w:name="Grid Table 7 Colorful Accent 5" w:uiPriority="52"/>
-    <w:lsdException w:name="Grid Table 1 Light Accent 6" w:uiPriority="46"/>
-    <w:lsdException w:name="Grid Table 2 Accent 6" w:uiPriority="47"/>
-    <w:lsdException w:name="Grid Table 3 Accent 6" w:uiPriority="48"/>
-    <w:lsdException w:name="Grid Table 4 Accent 6" w:uiPriority="49"/>
-    <w:lsdException w:name="Grid Table 5 Dark Accent 6" w:uiPriority="50"/>
-    <w:lsdException w:name="Grid Table 6 Colorful Accent 6" w:uiPriority="51"/>
-    <w:lsdException w:name="Grid Table 7 Colorful Accent 6" w:uiPriority="52"/>
-    <w:lsdException w:name="List Table 1 Light" w:uiPriority="46"/>
-    <w:lsdException w:name="List Table 2" w:uiPriority="47"/>
-    <w:lsdException w:name="List Table 3" w:uiPriority="48"/>
-    <w:lsdException w:name="List Table 4" w:uiPriority="49"/>
-    <w:lsdException w:name="List Table 5 Dark" w:uiPriority="50"/>
-    <w:lsdException w:name="List Table 6 Colorful" w:uiPriority="51"/>
-    <w:lsdException w:name="List Table 7 Colorful" w:uiPriority="52"/>
-    <w:lsdException w:name="List Table 1 Light Accent 1" w:uiPriority="46"/>
-    <w:lsdException w:name="List Table 2 Accent 1" w:uiPriority="47"/>
-    <w:lsdException w:name="List Table 3 Accent 1" w:uiPriority="48"/>
-    <w:lsdException w:name="List Table 4 Accent 1" w:uiPriority="49"/>
-    <w:lsdException w:name="List Table 5 Dark Accent 1" w:uiPriority="50"/>
-    <w:lsdException w:name="List Table 6 Colorful Accent 1" w:uiPriority="51"/>
-    <w:lsdException w:name="List Table 7 Colorful Accent 1" w:uiPriority="52"/>
-    <w:lsdException w:name="List Table 1 Light Accent 2" w:uiPriority="46"/>
-    <w:lsdException w:name="List Table 2 Accent 2" w:uiPriority="47"/>
-    <w:lsdException w:name="List Table 3 Accent 2" w:uiPriority="48"/>
-    <w:lsdException w:name="List Table 4 Accent 2" w:uiPriority="49"/>
-    <w:lsdException w:name="List Table 5 Dark Accent 2" w:uiPriority="50"/>
-    <w:lsdException w:name="List Table 6 Colorful Accent 2" w:uiPriority="51"/>
-    <w:lsdException w:name="List Table 7 Colorful Accent 2" w:uiPriority="52"/>
-    <w:lsdException w:name="List Table 1 Light Accent 3" w:uiPriority="46"/>
-    <w:lsdException w:name="List Table 2 Accent 3" w:uiPriority="47"/>
-    <w:lsdException w:name="List Table 3 Accent 3" w:uiPriority="48"/>
-    <w:lsdException w:name="List Table 4 Accent 3" w:uiPriority="49"/>
-    <w:lsdException w:name="List Table 5 Dark Accent 3" w:uiPriority="50"/>
-    <w:lsdException w:name="List Table 6 Colorful Accent 3" w:uiPriority="51"/>
-    <w:lsdException w:name="List Table 7 Colorful Accent 3" w:uiPriority="52"/>
-    <w:lsdException w:name="List Table 1 Light Accent 4" w:uiPriority="46"/>
-    <w:lsdException w:name="List Table 2 Accent 4" w:uiPriority="47"/>
-    <w:lsdException w:name="List Table 3 Accent 4" w:uiPriority="48"/>
-    <w:lsdException w:name="List Table 4 Accent 4" w:uiPriority="49"/>
-    <w:lsdException w:name="List Table 5 Dark Accent 4" w:uiPriority="50"/>
-    <w:lsdException w:name="List Table 6 Colorful Accent 4" w:uiPriority="51"/>
-    <w:lsdException w:name="List Table 7 Colorful Accent 4" w:uiPriority="52"/>
-    <w:lsdException w:name="List Table 1 Light Accent 5" w:uiPriority="46"/>
-    <w:lsdException w:name="List Table 2 Accent 5" w:uiPriority="47"/>
-    <w:lsdException w:name="List Table 3 Accent 5" w:uiPriority="48"/>
-    <w:lsdException w:name="List Table 4 Accent 5" w:uiPriority="49"/>
-    <w:lsdException w:name="List Table 5 Dark Accent 5" w:uiPriority="50"/>
-    <w:lsdException w:name="List Table 6 Colorful Accent 5" w:uiPriority="51"/>
-    <w:lsdException w:name="List Table 7 Colorful Accent 5" w:uiPriority="52"/>
-    <w:lsdException w:name="List Table 1 Light Accent 6" w:uiPriority="46"/>
-    <w:lsdException w:name="List Table 2 Accent 6" w:uiPriority="47"/>
-    <w:lsdException w:name="List Table 3 Accent 6" w:uiPriority="48"/>
-    <w:lsdException w:name="List Table 4 Accent 6" w:uiPriority="49"/>
-    <w:lsdException w:name="List Table 5 Dark Accent 6" w:uiPriority="50"/>
-    <w:lsdException w:name="List Table 6 Colorful Accent 6" w:uiPriority="51"/>
-    <w:lsdException w:name="List Table 7 Colorful Accent 6" w:uiPriority="52"/>
+  <w:latentStyles w:defLockedState="0" w:defUIPriority="99" w:defSemiHidden="1" w:defUnhideWhenUsed="1" w:defQFormat="0" w:count="267">
+    <w:lsdException w:name="Normal" w:semiHidden="0" w:uiPriority="0" w:unhideWhenUsed="0" w:qFormat="1"/>
+    <w:lsdException w:name="heading 1" w:semiHidden="0" w:uiPriority="9" w:unhideWhenUsed="0" w:qFormat="1"/>
+    <w:lsdException w:name="heading 2" w:uiPriority="9" w:qFormat="1"/>
+    <w:lsdException w:name="heading 3" w:uiPriority="9" w:qFormat="1"/>
+    <w:lsdException w:name="heading 4" w:uiPriority="9" w:qFormat="1"/>
+    <w:lsdException w:name="heading 5" w:uiPriority="9" w:qFormat="1"/>
+    <w:lsdException w:name="heading 6" w:uiPriority="9" w:qFormat="1"/>
+    <w:lsdException w:name="heading 7" w:uiPriority="9" w:qFormat="1"/>
+    <w:lsdException w:name="heading 8" w:uiPriority="9" w:qFormat="1"/>
+    <w:lsdException w:name="heading 9" w:uiPriority="9" w:qFormat="1"/>
+    <w:lsdException w:name="toc 1" w:uiPriority="39"/>
+    <w:lsdException w:name="toc 2" w:uiPriority="39"/>
+    <w:lsdException w:name="toc 3" w:uiPriority="39"/>
+    <w:lsdException w:name="toc 4" w:uiPriority="39"/>
+    <w:lsdException w:name="toc 5" w:uiPriority="39"/>
+    <w:lsdException w:name="toc 6" w:uiPriority="39"/>
+    <w:lsdException w:name="toc 7" w:uiPriority="39"/>
+    <w:lsdException w:name="toc 8" w:uiPriority="39"/>
+    <w:lsdException w:name="toc 9" w:uiPriority="39"/>
+    <w:lsdException w:name="caption" w:uiPriority="35" w:qFormat="1"/>
+    <w:lsdException w:name="Title" w:semiHidden="0" w:uiPriority="10" w:unhideWhenUsed="0" w:qFormat="1"/>
+    <w:lsdException w:name="Default Paragraph Font" w:uiPriority="1"/>
+    <w:lsdException w:name="Subtitle" w:semiHidden="0" w:uiPriority="11" w:unhideWhenUsed="0" w:qFormat="1"/>
+    <w:lsdException w:name="Strong" w:semiHidden="0" w:uiPriority="22" w:unhideWhenUsed="0" w:qFormat="1"/>
+    <w:lsdException w:name="Emphasis" w:semiHidden="0" w:uiPriority="20" w:unhideWhenUsed="0" w:qFormat="1"/>
+    <w:lsdException w:name="Table Grid" w:semiHidden="0" w:uiPriority="39" w:unhideWhenUsed="0"/>
+    <w:lsdException w:name="Placeholder Text" w:unhideWhenUsed="0"/>
+    <w:lsdException w:name="No Spacing" w:semiHidden="0" w:uiPriority="1" w:unhideWhenUsed="0" w:qFormat="1"/>
+    <w:lsdException w:name="Light Shading" w:semiHidden="0" w:uiPriority="60" w:unhideWhenUsed="0"/>
+    <w:lsdException w:name="Light List" w:semiHidden="0" w:uiPriority="61" w:unhideWhenUsed="0"/>
+    <w:lsdException w:name="Light Grid" w:semiHidden="0" w:uiPriority="62" w:unhideWhenUsed="0"/>
+    <w:lsdException w:name="Medium Shading 1" w:semiHidden="0" w:uiPriority="63" w:unhideWhenUsed="0"/>
+    <w:lsdException w:name="Medium Shading 2" w:semiHidden="0" w:uiPriority="64" w:unhideWhenUsed="0"/>
+    <w:lsdException w:name="Medium List 1" w:semiHidden="0" w:uiPriority="65" w:unhideWhenUsed="0"/>
+    <w:lsdException w:name="Medium List 2" w:semiHidden="0" w:uiPriority="66" w:unhideWhenUsed="0"/>
+    <w:lsdException w:name="Medium Grid 1" w:semiHidden="0" w:uiPriority="67" w:unhideWhenUsed="0"/>
+    <w:lsdException w:name="Medium Grid 2" w:semiHidden="0" w:uiPriority="68" w:unhideWhenUsed="0"/>
+    <w:lsdException w:name="Medium Grid 3" w:semiHidden="0" w:uiPriority="69" w:unhideWhenUsed="0"/>
+    <w:lsdException w:name="Dark List" w:semiHidden="0" w:uiPriority="70" w:unhideWhenUsed="0"/>
+    <w:lsdException w:name="Colorful Shading" w:semiHidden="0" w:uiPriority="71" w:unhideWhenUsed="0"/>
+    <w:lsdException w:name="Colorful List" w:semiHidden="0" w:uiPriority="72" w:unhideWhenUsed="0"/>
+    <w:lsdException w:name="Colorful Grid" w:semiHidden="0" w:uiPriority="73" w:unhideWhenUsed="0"/>
+    <w:lsdException w:name="Light Shading Accent 1" w:semiHidden="0" w:uiPriority="60" w:unhideWhenUsed="0"/>
+    <w:lsdException w:name="Light List Accent 1" w:semiHidden="0" w:uiPriority="61" w:unhideWhenUsed="0"/>
+    <w:lsdException w:name="Light Grid Accent 1" w:semiHidden="0" w:uiPriority="62" w:unhideWhenUsed="0"/>
+    <w:lsdException w:name="Medium Shading 1 Accent 1" w:semiHidden="0" w:uiPriority="63" w:unhideWhenUsed="0"/>
+    <w:lsdException w:name="Medium Shading 2 Accent 1" w:semiHidden="0" w:uiPriority="64" w:unhideWhenUsed="0"/>
+    <w:lsdException w:name="Medium List 1 Accent 1" w:semiHidden="0" w:uiPriority="65" w:unhideWhenUsed="0"/>
+    <w:lsdException w:name="Revision" w:unhideWhenUsed="0"/>
+    <w:lsdException w:name="List Paragraph" w:semiHidden="0" w:uiPriority="34" w:unhideWhenUsed="0" w:qFormat="1"/>
+    <w:lsdException w:name="Quote" w:semiHidden="0" w:uiPriority="29" w:unhideWhenUsed="0" w:qFormat="1"/>
+    <w:lsdException w:name="Intense Quote" w:semiHidden="0" w:uiPriority="30" w:unhideWhenUsed="0" w:qFormat="1"/>
+    <w:lsdException w:name="Medium List 2 Accent 1" w:semiHidden="0" w:uiPriority="66" w:unhideWhenUsed="0"/>
+    <w:lsdException w:name="Medium Grid 1 Accent 1" w:semiHidden="0" w:uiPriority="67" w:unhideWhenUsed="0"/>
+    <w:lsdException w:name="Medium Grid 2 Accent 1" w:semiHidden="0" w:uiPriority="68" w:unhideWhenUsed="0"/>
+    <w:lsdException w:name="Medium Grid 3 Accent 1" w:semiHidden="0" w:uiPriority="69" w:unhideWhenUsed="0"/>
+    <w:lsdException w:name="Dark List Accent 1" w:semiHidden="0" w:uiPriority="70" w:unhideWhenUsed="0"/>
+    <w:lsdException w:name="Colorful Shading Accent 1" w:semiHidden="0" w:uiPriority="71" w:unhideWhenUsed="0"/>
+    <w:lsdException w:name="Colorful List Accent 1" w:semiHidden="0" w:uiPriority="72" w:unhideWhenUsed="0"/>
+    <w:lsdException w:name="Colorful Grid Accent 1" w:semiHidden="0" w:uiPriority="73" w:unhideWhenUsed="0"/>
+    <w:lsdException w:name="Light Shading Accent 2" w:semiHidden="0" w:uiPriority="60" w:unhideWhenUsed="0"/>
+    <w:lsdException w:name="Light List Accent 2" w:semiHidden="0" w:uiPriority="61" w:unhideWhenUsed="0"/>
+    <w:lsdException w:name="Light Grid Accent 2" w:semiHidden="0" w:uiPriority="62" w:unhideWhenUsed="0"/>
+    <w:lsdException w:name="Medium Shading 1 Accent 2" w:semiHidden="0" w:uiPriority="63" w:unhideWhenUsed="0"/>
+    <w:lsdException w:name="Medium Shading 2 Accent 2" w:semiHidden="0" w:uiPriority="64" w:unhideWhenUsed="0"/>
+    <w:lsdException w:name="Medium List 1 Accent 2" w:semiHidden="0" w:uiPriority="65" w:unhideWhenUsed="0"/>
+    <w:lsdException w:name="Medium List 2 Accent 2" w:semiHidden="0" w:uiPriority="66" w:unhideWhenUsed="0"/>
+    <w:lsdException w:name="Medium Grid 1 Accent 2" w:semiHidden="0" w:uiPriority="67" w:unhideWhenUsed="0"/>
+    <w:lsdException w:name="Medium Grid 2 Accent 2" w:semiHidden="0" w:uiPriority="68" w:unhideWhenUsed="0"/>
+    <w:lsdException w:name="Medium Grid 3 Accent 2" w:semiHidden="0" w:uiPriority="69" w:unhideWhenUsed="0"/>
+    <w:lsdException w:name="Dark List Accent 2" w:semiHidden="0" w:uiPriority="70" w:unhideWhenUsed="0"/>
+    <w:lsdException w:name="Colorful Shading Accent 2" w:semiHidden="0" w:uiPriority="71" w:unhideWhenUsed="0"/>
+    <w:lsdException w:name="Colorful List Accent 2" w:semiHidden="0" w:uiPriority="72" w:unhideWhenUsed="0"/>
+    <w:lsdException w:name="Colorful Grid Accent 2" w:semiHidden="0" w:uiPriority="73" w:unhideWhenUsed="0"/>
+    <w:lsdException w:name="Light Shading Accent 3" w:semiHidden="0" w:uiPriority="60" w:unhideWhenUsed="0"/>
+    <w:lsdException w:name="Light List Accent 3" w:semiHidden="0" w:uiPriority="61" w:unhideWhenUsed="0"/>
+    <w:lsdException w:name="Light Grid Accent 3" w:semiHidden="0" w:uiPriority="62" w:unhideWhenUsed="0"/>
+    <w:lsdException w:name="Medium Shading 1 Accent 3" w:semiHidden="0" w:uiPriority="63" w:unhideWhenUsed="0"/>
+    <w:lsdException w:name="Medium Shading 2 Accent 3" w:semiHidden="0" w:uiPriority="64" w:unhideWhenUsed="0"/>
+    <w:lsdException w:name="Medium List 1 Accent 3" w:semiHidden="0" w:uiPriority="65" w:unhideWhenUsed="0"/>
+    <w:lsdException w:name="Medium List 2 Accent 3" w:semiHidden="0" w:uiPriority="66" w:unhideWhenUsed="0"/>
+    <w:lsdException w:name="Medium Grid 1 Accent 3" w:semiHidden="0" w:uiPriority="67" w:unhideWhenUsed="0"/>
+    <w:lsdException w:name="Medium Grid 2 Accent 3" w:semiHidden="0" w:uiPriority="68" w:unhideWhenUsed="0"/>
+    <w:lsdException w:name="Medium Grid 3 Accent 3" w:semiHidden="0" w:uiPriority="69" w:unhideWhenUsed="0"/>
+    <w:lsdException w:name="Dark List Accent 3" w:semiHidden="0" w:uiPriority="70" w:unhideWhenUsed="0"/>
+    <w:lsdException w:name="Colorful Shading Accent 3" w:semiHidden="0" w:uiPriority="71" w:unhideWhenUsed="0"/>
+    <w:lsdException w:name="Colorful List Accent 3" w:semiHidden="0" w:uiPriority="72" w:unhideWhenUsed="0"/>
+    <w:lsdException w:name="Colorful Grid Accent 3" w:semiHidden="0" w:uiPriority="73" w:unhideWhenUsed="0"/>
+    <w:lsdException w:name="Light Shading Accent 4" w:semiHidden="0" w:uiPriority="60" w:unhideWhenUsed="0"/>
+    <w:lsdException w:name="Light List Accent 4" w:semiHidden="0" w:uiPriority="61" w:unhideWhenUsed="0"/>
+    <w:lsdException w:name="Light Grid Accent 4" w:semiHidden="0" w:uiPriority="62" w:unhideWhenUsed="0"/>
+    <w:lsdException w:name="Medium Shading 1 Accent 4" w:semiHidden="0" w:uiPriority="63" w:unhideWhenUsed="0"/>
+    <w:lsdException w:name="Medium Shading 2 Accent 4" w:semiHidden="0" w:uiPriority="64" w:unhideWhenUsed="0"/>
+    <w:lsdException w:name="Medium List 1 Accent 4" w:semiHidden="0" w:uiPriority="65" w:unhideWhenUsed="0"/>
+    <w:lsdException w:name="Medium List 2 Accent 4" w:semiHidden="0" w:uiPriority="66" w:unhideWhenUsed="0"/>
+    <w:lsdException w:name="Medium Grid 1 Accent 4" w:semiHidden="0" w:uiPriority="67" w:unhideWhenUsed="0"/>
+    <w:lsdException w:name="Medium Grid 2 Accent 4" w:semiHidden="0" w:uiPriority="68" w:unhideWhenUsed="0"/>
+    <w:lsdException w:name="Medium Grid 3 Accent 4" w:semiHidden="0" w:uiPriority="69" w:unhideWhenUsed="0"/>
+    <w:lsdException w:name="Dark List Accent 4" w:semiHidden="0" w:uiPriority="70" w:unhideWhenUsed="0"/>
+    <w:lsdException w:name="Colorful Shading Accent 4" w:semiHidden="0" w:uiPriority="71" w:unhideWhenUsed="0"/>
+    <w:lsdException w:name="Colorful List Accent 4" w:semiHidden="0" w:uiPriority="72" w:unhideWhenUsed="0"/>
+    <w:lsdException w:name="Colorful Grid Accent 4" w:semiHidden="0" w:uiPriority="73" w:unhideWhenUsed="0"/>
+    <w:lsdException w:name="Light Shading Accent 5" w:semiHidden="0" w:uiPriority="60" w:unhideWhenUsed="0"/>
+    <w:lsdException w:name="Light List Accent 5" w:semiHidden="0" w:uiPriority="61" w:unhideWhenUsed="0"/>
+    <w:lsdException w:name="Light Grid Accent 5" w:semiHidden="0" w:uiPriority="62" w:unhideWhenUsed="0"/>
+    <w:lsdException w:name="Medium Shading 1 Accent 5" w:semiHidden="0" w:uiPriority="63" w:unhideWhenUsed="0"/>
+    <w:lsdException w:name="Medium Shading 2 Accent 5" w:semiHidden="0" w:uiPriority="64" w:unhideWhenUsed="0"/>
+    <w:lsdException w:name="Medium List 1 Accent 5" w:semiHidden="0" w:uiPriority="65" w:unhideWhenUsed="0"/>
+    <w:lsdException w:name="Medium List 2 Accent 5" w:semiHidden="0" w:uiPriority="66" w:unhideWhenUsed="0"/>
+    <w:lsdException w:name="Medium Grid 1 Accent 5" w:semiHidden="0" w:uiPriority="67" w:unhideWhenUsed="0"/>
+    <w:lsdException w:name="Medium Grid 2 Accent 5" w:semiHidden="0" w:uiPriority="68" w:unhideWhenUsed="0"/>
+    <w:lsdException w:name="Medium Grid 3 Accent 5" w:semiHidden="0" w:uiPriority="69" w:unhideWhenUsed="0"/>
+    <w:lsdException w:name="Dark List Accent 5" w:semiHidden="0" w:uiPriority="70" w:unhideWhenUsed="0"/>
+    <w:lsdException w:name="Colorful Shading Accent 5" w:semiHidden="0" w:uiPriority="71" w:unhideWhenUsed="0"/>
+    <w:lsdException w:name="Colorful List Accent 5" w:semiHidden="0" w:uiPriority="72" w:unhideWhenUsed="0"/>
+    <w:lsdException w:name="Colorful Grid Accent 5" w:semiHidden="0" w:uiPriority="73" w:unhideWhenUsed="0"/>
+    <w:lsdException w:name="Light Shading Accent 6" w:semiHidden="0" w:uiPriority="60" w:unhideWhenUsed="0"/>
+    <w:lsdException w:name="Light List Accent 6" w:semiHidden="0" w:uiPriority="61" w:unhideWhenUsed="0"/>
+    <w:lsdException w:name="Light Grid Accent 6" w:semiHidden="0" w:uiPriority="62" w:unhideWhenUsed="0"/>
+    <w:lsdException w:name="Medium Shading 1 Accent 6" w:semiHidden="0" w:uiPriority="63" w:unhideWhenUsed="0"/>
+    <w:lsdException w:name="Medium Shading 2 Accent 6" w:semiHidden="0" w:uiPriority="64" w:unhideWhenUsed="0"/>
+    <w:lsdException w:name="Medium List 1 Accent 6" w:semiHidden="0" w:uiPriority="65" w:unhideWhenUsed="0"/>
+    <w:lsdException w:name="Medium List 2 Accent 6" w:semiHidden="0" w:uiPriority="66" w:unhideWhenUsed="0"/>
+    <w:lsdException w:name="Medium Grid 1 Accent 6" w:semiHidden="0" w:uiPriority="67" w:unhideWhenUsed="0"/>
+    <w:lsdException w:name="Medium Grid 2 Accent 6" w:semiHidden="0" w:uiPriority="68" w:unhideWhenUsed="0"/>
+    <w:lsdException w:name="Medium Grid 3 Accent 6" w:semiHidden="0" w:uiPriority="69" w:unhideWhenUsed="0"/>
+    <w:lsdException w:name="Dark List Accent 6" w:semiHidden="0" w:uiPriority="70" w:unhideWhenUsed="0"/>
+    <w:lsdException w:name="Colorful Shading Accent 6" w:semiHidden="0" w:uiPriority="71" w:unhideWhenUsed="0"/>
+    <w:lsdException w:name="Colorful List Accent 6" w:semiHidden="0" w:uiPriority="72" w:unhideWhenUsed="0"/>
+    <w:lsdException w:name="Colorful Grid Accent 6" w:semiHidden="0" w:uiPriority="73" w:unhideWhenUsed="0"/>
+    <w:lsdException w:name="Subtle Emphasis" w:semiHidden="0" w:uiPriority="19" w:unhideWhenUsed="0" w:qFormat="1"/>
+    <w:lsdException w:name="Intense Emphasis" w:semiHidden="0" w:uiPriority="21" w:unhideWhenUsed="0" w:qFormat="1"/>
+    <w:lsdException w:name="Subtle Reference" w:semiHidden="0" w:uiPriority="31" w:unhideWhenUsed="0" w:qFormat="1"/>
+    <w:lsdException w:name="Intense Reference" w:semiHidden="0" w:uiPriority="32" w:unhideWhenUsed="0" w:qFormat="1"/>
+    <w:lsdException w:name="Book Title" w:semiHidden="0" w:uiPriority="33" w:unhideWhenUsed="0" w:qFormat="1"/>
+    <w:lsdException w:name="Bibliography" w:uiPriority="37"/>
+    <w:lsdException w:name="TOC Heading" w:uiPriority="39" w:qFormat="1"/>
   </w:latentStyles>
   <w:style w:type="paragraph" w:default="1" w:styleId="Normal">
     <w:name w:val="Normal"/>
@@ -5007,11 +5484,529 @@
       <w:ind w:left="440"/>
     </w:pPr>
   </w:style>
+  <w:style w:type="paragraph" w:styleId="BalloonText">
+    <w:name w:val="Balloon Text"/>
+    <w:basedOn w:val="Normal"/>
+    <w:link w:val="BalloonTextChar"/>
+    <w:uiPriority w:val="99"/>
+    <w:semiHidden/>
+    <w:unhideWhenUsed/>
+    <w:rsid w:val="00203412"/>
+    <w:pPr>
+      <w:spacing w:after="0" w:line="240" w:lineRule="auto"/>
+    </w:pPr>
+    <w:rPr>
+      <w:rFonts w:ascii="Tahoma" w:hAnsi="Tahoma" w:cs="Tahoma"/>
+      <w:sz w:val="16"/>
+      <w:szCs w:val="16"/>
+    </w:rPr>
+  </w:style>
+  <w:style w:type="character" w:customStyle="1" w:styleId="BalloonTextChar">
+    <w:name w:val="Balloon Text Char"/>
+    <w:basedOn w:val="DefaultParagraphFont"/>
+    <w:link w:val="BalloonText"/>
+    <w:uiPriority w:val="99"/>
+    <w:semiHidden/>
+    <w:rsid w:val="00203412"/>
+    <w:rPr>
+      <w:rFonts w:ascii="Tahoma" w:hAnsi="Tahoma" w:cs="Tahoma"/>
+      <w:sz w:val="16"/>
+      <w:szCs w:val="16"/>
+    </w:rPr>
+  </w:style>
+</w:styles>
+</file>
+
+<file path=word/stylesWithEffects.xml><?xml version="1.0" encoding="utf-8"?>
+<w:styles xmlns:wpc="http://schemas.microsoft.com/office/word/2010/wordprocessingCanvas" xmlns:mc="http://schemas.openxmlformats.org/markup-compatibility/2006" xmlns:o="urn:schemas-microsoft-com:office:office" xmlns:r="http://schemas.openxmlformats.org/officeDocument/2006/relationships" xmlns:m="http://schemas.openxmlformats.org/officeDocument/2006/math" xmlns:v="urn:schemas-microsoft-com:vml" xmlns:wp14="http://schemas.microsoft.com/office/word/2010/wordprocessingDrawing" xmlns:wp="http://schemas.openxmlformats.org/drawingml/2006/wordprocessingDrawing" xmlns:w10="urn:schemas-microsoft-com:office:word" xmlns:w="http://schemas.openxmlformats.org/wordprocessingml/2006/main" xmlns:w14="http://schemas.microsoft.com/office/word/2010/wordml" xmlns:wpg="http://schemas.microsoft.com/office/word/2010/wordprocessingGroup" xmlns:wpi="http://schemas.microsoft.com/office/word/2010/wordprocessingInk" xmlns:wne="http://schemas.microsoft.com/office/word/2006/wordml" xmlns:wps="http://schemas.microsoft.com/office/word/2010/wordprocessingShape" mc:Ignorable="w14 wp14">
+  <w:docDefaults>
+    <w:rPrDefault>
+      <w:rPr>
+        <w:rFonts w:asciiTheme="minorHAnsi" w:eastAsiaTheme="minorEastAsia" w:hAnsiTheme="minorHAnsi" w:cstheme="minorBidi"/>
+        <w:sz w:val="22"/>
+        <w:szCs w:val="22"/>
+        <w:lang w:val="en-GB" w:eastAsia="zh-CN" w:bidi="ar-SA"/>
+      </w:rPr>
+    </w:rPrDefault>
+    <w:pPrDefault>
+      <w:pPr>
+        <w:spacing w:after="160" w:line="259" w:lineRule="auto"/>
+      </w:pPr>
+    </w:pPrDefault>
+  </w:docDefaults>
+  <w:latentStyles w:defLockedState="0" w:defUIPriority="99" w:defSemiHidden="1" w:defUnhideWhenUsed="1" w:defQFormat="0" w:count="267">
+    <w:lsdException w:name="Normal" w:semiHidden="0" w:uiPriority="0" w:unhideWhenUsed="0" w:qFormat="1"/>
+    <w:lsdException w:name="heading 1" w:semiHidden="0" w:uiPriority="9" w:unhideWhenUsed="0" w:qFormat="1"/>
+    <w:lsdException w:name="heading 2" w:uiPriority="9" w:qFormat="1"/>
+    <w:lsdException w:name="heading 3" w:uiPriority="9" w:qFormat="1"/>
+    <w:lsdException w:name="heading 4" w:uiPriority="9" w:qFormat="1"/>
+    <w:lsdException w:name="heading 5" w:uiPriority="9" w:qFormat="1"/>
+    <w:lsdException w:name="heading 6" w:uiPriority="9" w:qFormat="1"/>
+    <w:lsdException w:name="heading 7" w:uiPriority="9" w:qFormat="1"/>
+    <w:lsdException w:name="heading 8" w:uiPriority="9" w:qFormat="1"/>
+    <w:lsdException w:name="heading 9" w:uiPriority="9" w:qFormat="1"/>
+    <w:lsdException w:name="toc 1" w:uiPriority="39"/>
+    <w:lsdException w:name="toc 2" w:uiPriority="39"/>
+    <w:lsdException w:name="toc 3" w:uiPriority="39"/>
+    <w:lsdException w:name="toc 4" w:uiPriority="39"/>
+    <w:lsdException w:name="toc 5" w:uiPriority="39"/>
+    <w:lsdException w:name="toc 6" w:uiPriority="39"/>
+    <w:lsdException w:name="toc 7" w:uiPriority="39"/>
+    <w:lsdException w:name="toc 8" w:uiPriority="39"/>
+    <w:lsdException w:name="toc 9" w:uiPriority="39"/>
+    <w:lsdException w:name="caption" w:uiPriority="35" w:qFormat="1"/>
+    <w:lsdException w:name="Title" w:semiHidden="0" w:uiPriority="10" w:unhideWhenUsed="0" w:qFormat="1"/>
+    <w:lsdException w:name="Default Paragraph Font" w:uiPriority="1"/>
+    <w:lsdException w:name="Subtitle" w:semiHidden="0" w:uiPriority="11" w:unhideWhenUsed="0" w:qFormat="1"/>
+    <w:lsdException w:name="Strong" w:semiHidden="0" w:uiPriority="22" w:unhideWhenUsed="0" w:qFormat="1"/>
+    <w:lsdException w:name="Emphasis" w:semiHidden="0" w:uiPriority="20" w:unhideWhenUsed="0" w:qFormat="1"/>
+    <w:lsdException w:name="Table Grid" w:semiHidden="0" w:uiPriority="39" w:unhideWhenUsed="0"/>
+    <w:lsdException w:name="Placeholder Text" w:unhideWhenUsed="0"/>
+    <w:lsdException w:name="No Spacing" w:semiHidden="0" w:uiPriority="1" w:unhideWhenUsed="0" w:qFormat="1"/>
+    <w:lsdException w:name="Light Shading" w:semiHidden="0" w:uiPriority="60" w:unhideWhenUsed="0"/>
+    <w:lsdException w:name="Light List" w:semiHidden="0" w:uiPriority="61" w:unhideWhenUsed="0"/>
+    <w:lsdException w:name="Light Grid" w:semiHidden="0" w:uiPriority="62" w:unhideWhenUsed="0"/>
+    <w:lsdException w:name="Medium Shading 1" w:semiHidden="0" w:uiPriority="63" w:unhideWhenUsed="0"/>
+    <w:lsdException w:name="Medium Shading 2" w:semiHidden="0" w:uiPriority="64" w:unhideWhenUsed="0"/>
+    <w:lsdException w:name="Medium List 1" w:semiHidden="0" w:uiPriority="65" w:unhideWhenUsed="0"/>
+    <w:lsdException w:name="Medium List 2" w:semiHidden="0" w:uiPriority="66" w:unhideWhenUsed="0"/>
+    <w:lsdException w:name="Medium Grid 1" w:semiHidden="0" w:uiPriority="67" w:unhideWhenUsed="0"/>
+    <w:lsdException w:name="Medium Grid 2" w:semiHidden="0" w:uiPriority="68" w:unhideWhenUsed="0"/>
+    <w:lsdException w:name="Medium Grid 3" w:semiHidden="0" w:uiPriority="69" w:unhideWhenUsed="0"/>
+    <w:lsdException w:name="Dark List" w:semiHidden="0" w:uiPriority="70" w:unhideWhenUsed="0"/>
+    <w:lsdException w:name="Colorful Shading" w:semiHidden="0" w:uiPriority="71" w:unhideWhenUsed="0"/>
+    <w:lsdException w:name="Colorful List" w:semiHidden="0" w:uiPriority="72" w:unhideWhenUsed="0"/>
+    <w:lsdException w:name="Colorful Grid" w:semiHidden="0" w:uiPriority="73" w:unhideWhenUsed="0"/>
+    <w:lsdException w:name="Light Shading Accent 1" w:semiHidden="0" w:uiPriority="60" w:unhideWhenUsed="0"/>
+    <w:lsdException w:name="Light List Accent 1" w:semiHidden="0" w:uiPriority="61" w:unhideWhenUsed="0"/>
+    <w:lsdException w:name="Light Grid Accent 1" w:semiHidden="0" w:uiPriority="62" w:unhideWhenUsed="0"/>
+    <w:lsdException w:name="Medium Shading 1 Accent 1" w:semiHidden="0" w:uiPriority="63" w:unhideWhenUsed="0"/>
+    <w:lsdException w:name="Medium Shading 2 Accent 1" w:semiHidden="0" w:uiPriority="64" w:unhideWhenUsed="0"/>
+    <w:lsdException w:name="Medium List 1 Accent 1" w:semiHidden="0" w:uiPriority="65" w:unhideWhenUsed="0"/>
+    <w:lsdException w:name="Revision" w:unhideWhenUsed="0"/>
+    <w:lsdException w:name="List Paragraph" w:semiHidden="0" w:uiPriority="34" w:unhideWhenUsed="0" w:qFormat="1"/>
+    <w:lsdException w:name="Quote" w:semiHidden="0" w:uiPriority="29" w:unhideWhenUsed="0" w:qFormat="1"/>
+    <w:lsdException w:name="Intense Quote" w:semiHidden="0" w:uiPriority="30" w:unhideWhenUsed="0" w:qFormat="1"/>
+    <w:lsdException w:name="Medium List 2 Accent 1" w:semiHidden="0" w:uiPriority="66" w:unhideWhenUsed="0"/>
+    <w:lsdException w:name="Medium Grid 1 Accent 1" w:semiHidden="0" w:uiPriority="67" w:unhideWhenUsed="0"/>
+    <w:lsdException w:name="Medium Grid 2 Accent 1" w:semiHidden="0" w:uiPriority="68" w:unhideWhenUsed="0"/>
+    <w:lsdException w:name="Medium Grid 3 Accent 1" w:semiHidden="0" w:uiPriority="69" w:unhideWhenUsed="0"/>
+    <w:lsdException w:name="Dark List Accent 1" w:semiHidden="0" w:uiPriority="70" w:unhideWhenUsed="0"/>
+    <w:lsdException w:name="Colorful Shading Accent 1" w:semiHidden="0" w:uiPriority="71" w:unhideWhenUsed="0"/>
+    <w:lsdException w:name="Colorful List Accent 1" w:semiHidden="0" w:uiPriority="72" w:unhideWhenUsed="0"/>
+    <w:lsdException w:name="Colorful Grid Accent 1" w:semiHidden="0" w:uiPriority="73" w:unhideWhenUsed="0"/>
+    <w:lsdException w:name="Light Shading Accent 2" w:semiHidden="0" w:uiPriority="60" w:unhideWhenUsed="0"/>
+    <w:lsdException w:name="Light List Accent 2" w:semiHidden="0" w:uiPriority="61" w:unhideWhenUsed="0"/>
+    <w:lsdException w:name="Light Grid Accent 2" w:semiHidden="0" w:uiPriority="62" w:unhideWhenUsed="0"/>
+    <w:lsdException w:name="Medium Shading 1 Accent 2" w:semiHidden="0" w:uiPriority="63" w:unhideWhenUsed="0"/>
+    <w:lsdException w:name="Medium Shading 2 Accent 2" w:semiHidden="0" w:uiPriority="64" w:unhideWhenUsed="0"/>
+    <w:lsdException w:name="Medium List 1 Accent 2" w:semiHidden="0" w:uiPriority="65" w:unhideWhenUsed="0"/>
+    <w:lsdException w:name="Medium List 2 Accent 2" w:semiHidden="0" w:uiPriority="66" w:unhideWhenUsed="0"/>
+    <w:lsdException w:name="Medium Grid 1 Accent 2" w:semiHidden="0" w:uiPriority="67" w:unhideWhenUsed="0"/>
+    <w:lsdException w:name="Medium Grid 2 Accent 2" w:semiHidden="0" w:uiPriority="68" w:unhideWhenUsed="0"/>
+    <w:lsdException w:name="Medium Grid 3 Accent 2" w:semiHidden="0" w:uiPriority="69" w:unhideWhenUsed="0"/>
+    <w:lsdException w:name="Dark List Accent 2" w:semiHidden="0" w:uiPriority="70" w:unhideWhenUsed="0"/>
+    <w:lsdException w:name="Colorful Shading Accent 2" w:semiHidden="0" w:uiPriority="71" w:unhideWhenUsed="0"/>
+    <w:lsdException w:name="Colorful List Accent 2" w:semiHidden="0" w:uiPriority="72" w:unhideWhenUsed="0"/>
+    <w:lsdException w:name="Colorful Grid Accent 2" w:semiHidden="0" w:uiPriority="73" w:unhideWhenUsed="0"/>
+    <w:lsdException w:name="Light Shading Accent 3" w:semiHidden="0" w:uiPriority="60" w:unhideWhenUsed="0"/>
+    <w:lsdException w:name="Light List Accent 3" w:semiHidden="0" w:uiPriority="61" w:unhideWhenUsed="0"/>
+    <w:lsdException w:name="Light Grid Accent 3" w:semiHidden="0" w:uiPriority="62" w:unhideWhenUsed="0"/>
+    <w:lsdException w:name="Medium Shading 1 Accent 3" w:semiHidden="0" w:uiPriority="63" w:unhideWhenUsed="0"/>
+    <w:lsdException w:name="Medium Shading 2 Accent 3" w:semiHidden="0" w:uiPriority="64" w:unhideWhenUsed="0"/>
+    <w:lsdException w:name="Medium List 1 Accent 3" w:semiHidden="0" w:uiPriority="65" w:unhideWhenUsed="0"/>
+    <w:lsdException w:name="Medium List 2 Accent 3" w:semiHidden="0" w:uiPriority="66" w:unhideWhenUsed="0"/>
+    <w:lsdException w:name="Medium Grid 1 Accent 3" w:semiHidden="0" w:uiPriority="67" w:unhideWhenUsed="0"/>
+    <w:lsdException w:name="Medium Grid 2 Accent 3" w:semiHidden="0" w:uiPriority="68" w:unhideWhenUsed="0"/>
+    <w:lsdException w:name="Medium Grid 3 Accent 3" w:semiHidden="0" w:uiPriority="69" w:unhideWhenUsed="0"/>
+    <w:lsdException w:name="Dark List Accent 3" w:semiHidden="0" w:uiPriority="70" w:unhideWhenUsed="0"/>
+    <w:lsdException w:name="Colorful Shading Accent 3" w:semiHidden="0" w:uiPriority="71" w:unhideWhenUsed="0"/>
+    <w:lsdException w:name="Colorful List Accent 3" w:semiHidden="0" w:uiPriority="72" w:unhideWhenUsed="0"/>
+    <w:lsdException w:name="Colorful Grid Accent 3" w:semiHidden="0" w:uiPriority="73" w:unhideWhenUsed="0"/>
+    <w:lsdException w:name="Light Shading Accent 4" w:semiHidden="0" w:uiPriority="60" w:unhideWhenUsed="0"/>
+    <w:lsdException w:name="Light List Accent 4" w:semiHidden="0" w:uiPriority="61" w:unhideWhenUsed="0"/>
+    <w:lsdException w:name="Light Grid Accent 4" w:semiHidden="0" w:uiPriority="62" w:unhideWhenUsed="0"/>
+    <w:lsdException w:name="Medium Shading 1 Accent 4" w:semiHidden="0" w:uiPriority="63" w:unhideWhenUsed="0"/>
+    <w:lsdException w:name="Medium Shading 2 Accent 4" w:semiHidden="0" w:uiPriority="64" w:unhideWhenUsed="0"/>
+    <w:lsdException w:name="Medium List 1 Accent 4" w:semiHidden="0" w:uiPriority="65" w:unhideWhenUsed="0"/>
+    <w:lsdException w:name="Medium List 2 Accent 4" w:semiHidden="0" w:uiPriority="66" w:unhideWhenUsed="0"/>
+    <w:lsdException w:name="Medium Grid 1 Accent 4" w:semiHidden="0" w:uiPriority="67" w:unhideWhenUsed="0"/>
+    <w:lsdException w:name="Medium Grid 2 Accent 4" w:semiHidden="0" w:uiPriority="68" w:unhideWhenUsed="0"/>
+    <w:lsdException w:name="Medium Grid 3 Accent 4" w:semiHidden="0" w:uiPriority="69" w:unhideWhenUsed="0"/>
+    <w:lsdException w:name="Dark List Accent 4" w:semiHidden="0" w:uiPriority="70" w:unhideWhenUsed="0"/>
+    <w:lsdException w:name="Colorful Shading Accent 4" w:semiHidden="0" w:uiPriority="71" w:unhideWhenUsed="0"/>
+    <w:lsdException w:name="Colorful List Accent 4" w:semiHidden="0" w:uiPriority="72" w:unhideWhenUsed="0"/>
+    <w:lsdException w:name="Colorful Grid Accent 4" w:semiHidden="0" w:uiPriority="73" w:unhideWhenUsed="0"/>
+    <w:lsdException w:name="Light Shading Accent 5" w:semiHidden="0" w:uiPriority="60" w:unhideWhenUsed="0"/>
+    <w:lsdException w:name="Light List Accent 5" w:semiHidden="0" w:uiPriority="61" w:unhideWhenUsed="0"/>
+    <w:lsdException w:name="Light Grid Accent 5" w:semiHidden="0" w:uiPriority="62" w:unhideWhenUsed="0"/>
+    <w:lsdException w:name="Medium Shading 1 Accent 5" w:semiHidden="0" w:uiPriority="63" w:unhideWhenUsed="0"/>
+    <w:lsdException w:name="Medium Shading 2 Accent 5" w:semiHidden="0" w:uiPriority="64" w:unhideWhenUsed="0"/>
+    <w:lsdException w:name="Medium List 1 Accent 5" w:semiHidden="0" w:uiPriority="65" w:unhideWhenUsed="0"/>
+    <w:lsdException w:name="Medium List 2 Accent 5" w:semiHidden="0" w:uiPriority="66" w:unhideWhenUsed="0"/>
+    <w:lsdException w:name="Medium Grid 1 Accent 5" w:semiHidden="0" w:uiPriority="67" w:unhideWhenUsed="0"/>
+    <w:lsdException w:name="Medium Grid 2 Accent 5" w:semiHidden="0" w:uiPriority="68" w:unhideWhenUsed="0"/>
+    <w:lsdException w:name="Medium Grid 3 Accent 5" w:semiHidden="0" w:uiPriority="69" w:unhideWhenUsed="0"/>
+    <w:lsdException w:name="Dark List Accent 5" w:semiHidden="0" w:uiPriority="70" w:unhideWhenUsed="0"/>
+    <w:lsdException w:name="Colorful Shading Accent 5" w:semiHidden="0" w:uiPriority="71" w:unhideWhenUsed="0"/>
+    <w:lsdException w:name="Colorful List Accent 5" w:semiHidden="0" w:uiPriority="72" w:unhideWhenUsed="0"/>
+    <w:lsdException w:name="Colorful Grid Accent 5" w:semiHidden="0" w:uiPriority="73" w:unhideWhenUsed="0"/>
+    <w:lsdException w:name="Light Shading Accent 6" w:semiHidden="0" w:uiPriority="60" w:unhideWhenUsed="0"/>
+    <w:lsdException w:name="Light List Accent 6" w:semiHidden="0" w:uiPriority="61" w:unhideWhenUsed="0"/>
+    <w:lsdException w:name="Light Grid Accent 6" w:semiHidden="0" w:uiPriority="62" w:unhideWhenUsed="0"/>
+    <w:lsdException w:name="Medium Shading 1 Accent 6" w:semiHidden="0" w:uiPriority="63" w:unhideWhenUsed="0"/>
+    <w:lsdException w:name="Medium Shading 2 Accent 6" w:semiHidden="0" w:uiPriority="64" w:unhideWhenUsed="0"/>
+    <w:lsdException w:name="Medium List 1 Accent 6" w:semiHidden="0" w:uiPriority="65" w:unhideWhenUsed="0"/>
+    <w:lsdException w:name="Medium List 2 Accent 6" w:semiHidden="0" w:uiPriority="66" w:unhideWhenUsed="0"/>
+    <w:lsdException w:name="Medium Grid 1 Accent 6" w:semiHidden="0" w:uiPriority="67" w:unhideWhenUsed="0"/>
+    <w:lsdException w:name="Medium Grid 2 Accent 6" w:semiHidden="0" w:uiPriority="68" w:unhideWhenUsed="0"/>
+    <w:lsdException w:name="Medium Grid 3 Accent 6" w:semiHidden="0" w:uiPriority="69" w:unhideWhenUsed="0"/>
+    <w:lsdException w:name="Dark List Accent 6" w:semiHidden="0" w:uiPriority="70" w:unhideWhenUsed="0"/>
+    <w:lsdException w:name="Colorful Shading Accent 6" w:semiHidden="0" w:uiPriority="71" w:unhideWhenUsed="0"/>
+    <w:lsdException w:name="Colorful List Accent 6" w:semiHidden="0" w:uiPriority="72" w:unhideWhenUsed="0"/>
+    <w:lsdException w:name="Colorful Grid Accent 6" w:semiHidden="0" w:uiPriority="73" w:unhideWhenUsed="0"/>
+    <w:lsdException w:name="Subtle Emphasis" w:semiHidden="0" w:uiPriority="19" w:unhideWhenUsed="0" w:qFormat="1"/>
+    <w:lsdException w:name="Intense Emphasis" w:semiHidden="0" w:uiPriority="21" w:unhideWhenUsed="0" w:qFormat="1"/>
+    <w:lsdException w:name="Subtle Reference" w:semiHidden="0" w:uiPriority="31" w:unhideWhenUsed="0" w:qFormat="1"/>
+    <w:lsdException w:name="Intense Reference" w:semiHidden="0" w:uiPriority="32" w:unhideWhenUsed="0" w:qFormat="1"/>
+    <w:lsdException w:name="Book Title" w:semiHidden="0" w:uiPriority="33" w:unhideWhenUsed="0" w:qFormat="1"/>
+    <w:lsdException w:name="Bibliography" w:uiPriority="37"/>
+    <w:lsdException w:name="TOC Heading" w:uiPriority="39" w:qFormat="1"/>
+  </w:latentStyles>
+  <w:style w:type="paragraph" w:default="1" w:styleId="Normal">
+    <w:name w:val="Normal"/>
+    <w:qFormat/>
+  </w:style>
+  <w:style w:type="paragraph" w:styleId="Heading1">
+    <w:name w:val="heading 1"/>
+    <w:basedOn w:val="Normal"/>
+    <w:next w:val="Normal"/>
+    <w:link w:val="Heading1Char"/>
+    <w:uiPriority w:val="9"/>
+    <w:qFormat/>
+    <w:rsid w:val="003B7110"/>
+    <w:pPr>
+      <w:keepNext/>
+      <w:keepLines/>
+      <w:spacing w:before="240" w:after="0"/>
+      <w:outlineLvl w:val="0"/>
+    </w:pPr>
+    <w:rPr>
+      <w:rFonts w:asciiTheme="majorHAnsi" w:eastAsiaTheme="majorEastAsia" w:hAnsiTheme="majorHAnsi" w:cstheme="majorBidi"/>
+      <w:color w:val="2E74B5" w:themeColor="accent1" w:themeShade="BF"/>
+      <w:sz w:val="32"/>
+      <w:szCs w:val="32"/>
+    </w:rPr>
+  </w:style>
+  <w:style w:type="paragraph" w:styleId="Heading2">
+    <w:name w:val="heading 2"/>
+    <w:basedOn w:val="Normal"/>
+    <w:next w:val="Normal"/>
+    <w:link w:val="Heading2Char"/>
+    <w:uiPriority w:val="9"/>
+    <w:unhideWhenUsed/>
+    <w:qFormat/>
+    <w:rsid w:val="00A675B9"/>
+    <w:pPr>
+      <w:keepNext/>
+      <w:keepLines/>
+      <w:spacing w:before="40" w:after="0"/>
+      <w:outlineLvl w:val="1"/>
+    </w:pPr>
+    <w:rPr>
+      <w:rFonts w:asciiTheme="majorHAnsi" w:eastAsiaTheme="majorEastAsia" w:hAnsiTheme="majorHAnsi" w:cstheme="majorBidi"/>
+      <w:color w:val="2E74B5" w:themeColor="accent1" w:themeShade="BF"/>
+      <w:sz w:val="26"/>
+      <w:szCs w:val="26"/>
+    </w:rPr>
+  </w:style>
+  <w:style w:type="paragraph" w:styleId="Heading3">
+    <w:name w:val="heading 3"/>
+    <w:basedOn w:val="Normal"/>
+    <w:next w:val="Normal"/>
+    <w:link w:val="Heading3Char"/>
+    <w:uiPriority w:val="9"/>
+    <w:unhideWhenUsed/>
+    <w:qFormat/>
+    <w:rsid w:val="00E45143"/>
+    <w:pPr>
+      <w:keepNext/>
+      <w:keepLines/>
+      <w:spacing w:before="40" w:after="0"/>
+      <w:outlineLvl w:val="2"/>
+    </w:pPr>
+    <w:rPr>
+      <w:rFonts w:asciiTheme="majorHAnsi" w:eastAsiaTheme="majorEastAsia" w:hAnsiTheme="majorHAnsi" w:cstheme="majorBidi"/>
+      <w:color w:val="1F4D78" w:themeColor="accent1" w:themeShade="7F"/>
+      <w:sz w:val="24"/>
+      <w:szCs w:val="24"/>
+    </w:rPr>
+  </w:style>
+  <w:style w:type="character" w:default="1" w:styleId="DefaultParagraphFont">
+    <w:name w:val="Default Paragraph Font"/>
+    <w:uiPriority w:val="1"/>
+    <w:semiHidden/>
+    <w:unhideWhenUsed/>
+  </w:style>
+  <w:style w:type="table" w:default="1" w:styleId="TableNormal">
+    <w:name w:val="Normal Table"/>
+    <w:uiPriority w:val="99"/>
+    <w:semiHidden/>
+    <w:unhideWhenUsed/>
+    <w:tblPr>
+      <w:tblInd w:w="0" w:type="dxa"/>
+      <w:tblCellMar>
+        <w:top w:w="0" w:type="dxa"/>
+        <w:left w:w="108" w:type="dxa"/>
+        <w:bottom w:w="0" w:type="dxa"/>
+        <w:right w:w="108" w:type="dxa"/>
+      </w:tblCellMar>
+    </w:tblPr>
+  </w:style>
+  <w:style w:type="numbering" w:default="1" w:styleId="NoList">
+    <w:name w:val="No List"/>
+    <w:uiPriority w:val="99"/>
+    <w:semiHidden/>
+    <w:unhideWhenUsed/>
+  </w:style>
+  <w:style w:type="paragraph" w:styleId="Title">
+    <w:name w:val="Title"/>
+    <w:basedOn w:val="Normal"/>
+    <w:next w:val="Normal"/>
+    <w:link w:val="TitleChar"/>
+    <w:uiPriority w:val="10"/>
+    <w:qFormat/>
+    <w:rsid w:val="00A675B9"/>
+    <w:pPr>
+      <w:spacing w:after="0" w:line="240" w:lineRule="auto"/>
+      <w:contextualSpacing/>
+    </w:pPr>
+    <w:rPr>
+      <w:rFonts w:asciiTheme="majorHAnsi" w:eastAsiaTheme="majorEastAsia" w:hAnsiTheme="majorHAnsi" w:cstheme="majorBidi"/>
+      <w:spacing w:val="-10"/>
+      <w:kern w:val="28"/>
+      <w:sz w:val="56"/>
+      <w:szCs w:val="56"/>
+    </w:rPr>
+  </w:style>
+  <w:style w:type="character" w:customStyle="1" w:styleId="TitleChar">
+    <w:name w:val="Title Char"/>
+    <w:basedOn w:val="DefaultParagraphFont"/>
+    <w:link w:val="Title"/>
+    <w:uiPriority w:val="10"/>
+    <w:rsid w:val="00A675B9"/>
+    <w:rPr>
+      <w:rFonts w:asciiTheme="majorHAnsi" w:eastAsiaTheme="majorEastAsia" w:hAnsiTheme="majorHAnsi" w:cstheme="majorBidi"/>
+      <w:spacing w:val="-10"/>
+      <w:kern w:val="28"/>
+      <w:sz w:val="56"/>
+      <w:szCs w:val="56"/>
+    </w:rPr>
+  </w:style>
+  <w:style w:type="character" w:customStyle="1" w:styleId="Heading2Char">
+    <w:name w:val="Heading 2 Char"/>
+    <w:basedOn w:val="DefaultParagraphFont"/>
+    <w:link w:val="Heading2"/>
+    <w:uiPriority w:val="9"/>
+    <w:rsid w:val="00A675B9"/>
+    <w:rPr>
+      <w:rFonts w:asciiTheme="majorHAnsi" w:eastAsiaTheme="majorEastAsia" w:hAnsiTheme="majorHAnsi" w:cstheme="majorBidi"/>
+      <w:color w:val="2E74B5" w:themeColor="accent1" w:themeShade="BF"/>
+      <w:sz w:val="26"/>
+      <w:szCs w:val="26"/>
+    </w:rPr>
+  </w:style>
+  <w:style w:type="paragraph" w:styleId="ListParagraph">
+    <w:name w:val="List Paragraph"/>
+    <w:basedOn w:val="Normal"/>
+    <w:uiPriority w:val="34"/>
+    <w:qFormat/>
+    <w:rsid w:val="004642AD"/>
+    <w:pPr>
+      <w:ind w:left="720"/>
+      <w:contextualSpacing/>
+    </w:pPr>
+  </w:style>
+  <w:style w:type="character" w:styleId="Hyperlink">
+    <w:name w:val="Hyperlink"/>
+    <w:basedOn w:val="DefaultParagraphFont"/>
+    <w:uiPriority w:val="99"/>
+    <w:unhideWhenUsed/>
+    <w:rsid w:val="00EF37AE"/>
+    <w:rPr>
+      <w:color w:val="0563C1" w:themeColor="hyperlink"/>
+      <w:u w:val="single"/>
+    </w:rPr>
+  </w:style>
+  <w:style w:type="paragraph" w:styleId="Header">
+    <w:name w:val="header"/>
+    <w:basedOn w:val="Normal"/>
+    <w:link w:val="HeaderChar"/>
+    <w:uiPriority w:val="99"/>
+    <w:unhideWhenUsed/>
+    <w:rsid w:val="002F06AF"/>
+    <w:pPr>
+      <w:tabs>
+        <w:tab w:val="center" w:pos="4513"/>
+        <w:tab w:val="right" w:pos="9026"/>
+      </w:tabs>
+      <w:spacing w:after="0" w:line="240" w:lineRule="auto"/>
+    </w:pPr>
+  </w:style>
+  <w:style w:type="character" w:customStyle="1" w:styleId="HeaderChar">
+    <w:name w:val="Header Char"/>
+    <w:basedOn w:val="DefaultParagraphFont"/>
+    <w:link w:val="Header"/>
+    <w:uiPriority w:val="99"/>
+    <w:rsid w:val="002F06AF"/>
+  </w:style>
+  <w:style w:type="paragraph" w:styleId="Footer">
+    <w:name w:val="footer"/>
+    <w:basedOn w:val="Normal"/>
+    <w:link w:val="FooterChar"/>
+    <w:uiPriority w:val="99"/>
+    <w:unhideWhenUsed/>
+    <w:rsid w:val="002F06AF"/>
+    <w:pPr>
+      <w:tabs>
+        <w:tab w:val="center" w:pos="4513"/>
+        <w:tab w:val="right" w:pos="9026"/>
+      </w:tabs>
+      <w:spacing w:after="0" w:line="240" w:lineRule="auto"/>
+    </w:pPr>
+  </w:style>
+  <w:style w:type="character" w:customStyle="1" w:styleId="FooterChar">
+    <w:name w:val="Footer Char"/>
+    <w:basedOn w:val="DefaultParagraphFont"/>
+    <w:link w:val="Footer"/>
+    <w:uiPriority w:val="99"/>
+    <w:rsid w:val="002F06AF"/>
+  </w:style>
+  <w:style w:type="character" w:customStyle="1" w:styleId="Heading3Char">
+    <w:name w:val="Heading 3 Char"/>
+    <w:basedOn w:val="DefaultParagraphFont"/>
+    <w:link w:val="Heading3"/>
+    <w:uiPriority w:val="9"/>
+    <w:rsid w:val="00E45143"/>
+    <w:rPr>
+      <w:rFonts w:asciiTheme="majorHAnsi" w:eastAsiaTheme="majorEastAsia" w:hAnsiTheme="majorHAnsi" w:cstheme="majorBidi"/>
+      <w:color w:val="1F4D78" w:themeColor="accent1" w:themeShade="7F"/>
+      <w:sz w:val="24"/>
+      <w:szCs w:val="24"/>
+    </w:rPr>
+  </w:style>
+  <w:style w:type="paragraph" w:styleId="NoSpacing">
+    <w:name w:val="No Spacing"/>
+    <w:link w:val="NoSpacingChar"/>
+    <w:uiPriority w:val="1"/>
+    <w:qFormat/>
+    <w:rsid w:val="00A51309"/>
+    <w:pPr>
+      <w:spacing w:after="0" w:line="240" w:lineRule="auto"/>
+    </w:pPr>
+    <w:rPr>
+      <w:lang w:val="en-US" w:eastAsia="en-US"/>
+    </w:rPr>
+  </w:style>
+  <w:style w:type="character" w:customStyle="1" w:styleId="NoSpacingChar">
+    <w:name w:val="No Spacing Char"/>
+    <w:basedOn w:val="DefaultParagraphFont"/>
+    <w:link w:val="NoSpacing"/>
+    <w:uiPriority w:val="1"/>
+    <w:rsid w:val="00A51309"/>
+    <w:rPr>
+      <w:lang w:val="en-US" w:eastAsia="en-US"/>
+    </w:rPr>
+  </w:style>
+  <w:style w:type="character" w:customStyle="1" w:styleId="Heading1Char">
+    <w:name w:val="Heading 1 Char"/>
+    <w:basedOn w:val="DefaultParagraphFont"/>
+    <w:link w:val="Heading1"/>
+    <w:uiPriority w:val="9"/>
+    <w:rsid w:val="003B7110"/>
+    <w:rPr>
+      <w:rFonts w:asciiTheme="majorHAnsi" w:eastAsiaTheme="majorEastAsia" w:hAnsiTheme="majorHAnsi" w:cstheme="majorBidi"/>
+      <w:color w:val="2E74B5" w:themeColor="accent1" w:themeShade="BF"/>
+      <w:sz w:val="32"/>
+      <w:szCs w:val="32"/>
+    </w:rPr>
+  </w:style>
+  <w:style w:type="paragraph" w:styleId="TOCHeading">
+    <w:name w:val="TOC Heading"/>
+    <w:basedOn w:val="Heading1"/>
+    <w:next w:val="Normal"/>
+    <w:uiPriority w:val="39"/>
+    <w:unhideWhenUsed/>
+    <w:qFormat/>
+    <w:rsid w:val="003B7110"/>
+    <w:pPr>
+      <w:outlineLvl w:val="9"/>
+    </w:pPr>
+    <w:rPr>
+      <w:lang w:val="en-US" w:eastAsia="en-US"/>
+    </w:rPr>
+  </w:style>
+  <w:style w:type="paragraph" w:styleId="TOC2">
+    <w:name w:val="toc 2"/>
+    <w:basedOn w:val="Normal"/>
+    <w:next w:val="Normal"/>
+    <w:autoRedefine/>
+    <w:uiPriority w:val="39"/>
+    <w:unhideWhenUsed/>
+    <w:rsid w:val="003B7110"/>
+    <w:pPr>
+      <w:spacing w:after="100"/>
+      <w:ind w:left="220"/>
+    </w:pPr>
+  </w:style>
+  <w:style w:type="paragraph" w:styleId="TOC3">
+    <w:name w:val="toc 3"/>
+    <w:basedOn w:val="Normal"/>
+    <w:next w:val="Normal"/>
+    <w:autoRedefine/>
+    <w:uiPriority w:val="39"/>
+    <w:unhideWhenUsed/>
+    <w:rsid w:val="003B7110"/>
+    <w:pPr>
+      <w:spacing w:after="100"/>
+      <w:ind w:left="440"/>
+    </w:pPr>
+  </w:style>
+  <w:style w:type="paragraph" w:styleId="BalloonText">
+    <w:name w:val="Balloon Text"/>
+    <w:basedOn w:val="Normal"/>
+    <w:link w:val="BalloonTextChar"/>
+    <w:uiPriority w:val="99"/>
+    <w:semiHidden/>
+    <w:unhideWhenUsed/>
+    <w:rsid w:val="00203412"/>
+    <w:pPr>
+      <w:spacing w:after="0" w:line="240" w:lineRule="auto"/>
+    </w:pPr>
+    <w:rPr>
+      <w:rFonts w:ascii="Tahoma" w:hAnsi="Tahoma" w:cs="Tahoma"/>
+      <w:sz w:val="16"/>
+      <w:szCs w:val="16"/>
+    </w:rPr>
+  </w:style>
+  <w:style w:type="character" w:customStyle="1" w:styleId="BalloonTextChar">
+    <w:name w:val="Balloon Text Char"/>
+    <w:basedOn w:val="DefaultParagraphFont"/>
+    <w:link w:val="BalloonText"/>
+    <w:uiPriority w:val="99"/>
+    <w:semiHidden/>
+    <w:rsid w:val="00203412"/>
+    <w:rPr>
+      <w:rFonts w:ascii="Tahoma" w:hAnsi="Tahoma" w:cs="Tahoma"/>
+      <w:sz w:val="16"/>
+      <w:szCs w:val="16"/>
+    </w:rPr>
+  </w:style>
 </w:styles>
 </file>
 
 <file path=word/glossary/document.xml><?xml version="1.0" encoding="utf-8"?>
-<w:glossaryDocument xmlns:wpc="http://schemas.microsoft.com/office/word/2010/wordprocessingCanvas" xmlns:mc="http://schemas.openxmlformats.org/markup-compatibility/2006" xmlns:o="urn:schemas-microsoft-com:office:office" xmlns:r="http://schemas.openxmlformats.org/officeDocument/2006/relationships" xmlns:m="http://schemas.openxmlformats.org/officeDocument/2006/math" xmlns:v="urn:schemas-microsoft-com:vml" xmlns:wp14="http://schemas.microsoft.com/office/word/2010/wordprocessingDrawing" xmlns:wp="http://schemas.openxmlformats.org/drawingml/2006/wordprocessingDrawing" xmlns:w10="urn:schemas-microsoft-com:office:word" xmlns:w="http://schemas.openxmlformats.org/wordprocessingml/2006/main" xmlns:w14="http://schemas.microsoft.com/office/word/2010/wordml" xmlns:w15="http://schemas.microsoft.com/office/word/2012/wordml" xmlns:wpg="http://schemas.microsoft.com/office/word/2010/wordprocessingGroup" xmlns:wpi="http://schemas.microsoft.com/office/word/2010/wordprocessingInk" xmlns:wne="http://schemas.microsoft.com/office/word/2006/wordml" xmlns:wps="http://schemas.microsoft.com/office/word/2010/wordprocessingShape" mc:Ignorable="w14 w15 wp14">
+<w:glossaryDocument xmlns:wpc="http://schemas.microsoft.com/office/word/2010/wordprocessingCanvas" xmlns:mc="http://schemas.openxmlformats.org/markup-compatibility/2006" xmlns:o="urn:schemas-microsoft-com:office:office" xmlns:r="http://schemas.openxmlformats.org/officeDocument/2006/relationships" xmlns:m="http://schemas.openxmlformats.org/officeDocument/2006/math" xmlns:v="urn:schemas-microsoft-com:vml" xmlns:wp14="http://schemas.microsoft.com/office/word/2010/wordprocessingDrawing" xmlns:wp="http://schemas.openxmlformats.org/drawingml/2006/wordprocessingDrawing" xmlns:w10="urn:schemas-microsoft-com:office:word" xmlns:w="http://schemas.openxmlformats.org/wordprocessingml/2006/main" xmlns:w14="http://schemas.microsoft.com/office/word/2010/wordml" xmlns:wpg="http://schemas.microsoft.com/office/word/2010/wordprocessingGroup" xmlns:wpi="http://schemas.microsoft.com/office/word/2010/wordprocessingInk" xmlns:wne="http://schemas.microsoft.com/office/word/2006/wordml" xmlns:wps="http://schemas.microsoft.com/office/word/2010/wordprocessingShape" mc:Ignorable="w14 wp14">
   <w:docParts>
     <w:docPart>
       <w:docPartPr>
@@ -5035,7 +6030,7 @@
           </w:pPr>
           <w:r>
             <w:rPr>
-              <w:color w:val="2E74B5" w:themeColor="accent1" w:themeShade="BF"/>
+              <w:color w:val="365F91" w:themeColor="accent1" w:themeShade="BF"/>
               <w:sz w:val="24"/>
               <w:szCs w:val="24"/>
             </w:rPr>
@@ -5067,7 +6062,7 @@
           <w:r>
             <w:rPr>
               <w:rFonts w:asciiTheme="majorHAnsi" w:eastAsiaTheme="majorEastAsia" w:hAnsiTheme="majorHAnsi" w:cstheme="majorBidi"/>
-              <w:color w:val="5B9BD5" w:themeColor="accent1"/>
+              <w:color w:val="4F81BD" w:themeColor="accent1"/>
               <w:sz w:val="88"/>
               <w:szCs w:val="88"/>
             </w:rPr>
@@ -5098,42 +6093,11 @@
           </w:pPr>
           <w:r>
             <w:rPr>
-              <w:color w:val="5B9BD5" w:themeColor="accent1"/>
+              <w:color w:val="4F81BD" w:themeColor="accent1"/>
               <w:sz w:val="28"/>
               <w:szCs w:val="28"/>
             </w:rPr>
             <w:t>[Author name]</w:t>
-          </w:r>
-        </w:p>
-      </w:docPartBody>
-    </w:docPart>
-    <w:docPart>
-      <w:docPartPr>
-        <w:name w:val="1F6EAE4FE26D4C3389A5630E589DDDC7"/>
-        <w:category>
-          <w:name w:val="General"/>
-          <w:gallery w:val="placeholder"/>
-        </w:category>
-        <w:types>
-          <w:type w:val="bbPlcHdr"/>
-        </w:types>
-        <w:behaviors>
-          <w:behavior w:val="content"/>
-        </w:behaviors>
-        <w:guid w:val="{78E9937A-3442-4497-8BC2-29FA78BE781E}"/>
-      </w:docPartPr>
-      <w:docPartBody>
-        <w:p>
-          <w:pPr>
-            <w:pStyle w:val="1F6EAE4FE26D4C3389A5630E589DDDC7"/>
-          </w:pPr>
-          <w:r>
-            <w:rPr>
-              <w:color w:val="5B9BD5" w:themeColor="accent1"/>
-              <w:sz w:val="28"/>
-              <w:szCs w:val="28"/>
-            </w:rPr>
-            <w:t>[Date]</w:t>
           </w:r>
         </w:p>
       </w:docPartBody>
@@ -5143,7 +6107,7 @@
 </file>
 
 <file path=word/glossary/fontTable.xml><?xml version="1.0" encoding="utf-8"?>
-<w:fonts xmlns:mc="http://schemas.openxmlformats.org/markup-compatibility/2006" xmlns:r="http://schemas.openxmlformats.org/officeDocument/2006/relationships" xmlns:w="http://schemas.openxmlformats.org/wordprocessingml/2006/main" xmlns:w14="http://schemas.microsoft.com/office/word/2010/wordml" xmlns:w15="http://schemas.microsoft.com/office/word/2012/wordml" mc:Ignorable="w14 w15">
+<w:fonts xmlns:mc="http://schemas.openxmlformats.org/markup-compatibility/2006" xmlns:r="http://schemas.openxmlformats.org/officeDocument/2006/relationships" xmlns:w="http://schemas.openxmlformats.org/wordprocessingml/2006/main" xmlns:w14="http://schemas.microsoft.com/office/word/2010/wordml" mc:Ignorable="w14">
   <w:font w:name="Calibri">
     <w:panose1 w:val="020F0502020204030204"/>
     <w:charset w:val="00"/>
@@ -5164,7 +6128,7 @@
     <w:charset w:val="00"/>
     <w:family w:val="roman"/>
     <w:pitch w:val="variable"/>
-    <w:sig w:usb0="E0002EFF" w:usb1="C0007843" w:usb2="00000009" w:usb3="00000000" w:csb0="000001FF" w:csb1="00000000"/>
+    <w:sig w:usb0="E0002AFF" w:usb1="C0007841" w:usb2="00000009" w:usb3="00000000" w:csb0="000001FF" w:csb1="00000000"/>
   </w:font>
   <w:font w:name="Courier New">
     <w:panose1 w:val="02070309020205020404"/>
@@ -5194,25 +6158,39 @@
     <w:pitch w:val="variable"/>
     <w:sig w:usb0="A00002EF" w:usb1="4000207B" w:usb2="00000000" w:usb3="00000000" w:csb0="0000019F" w:csb1="00000000"/>
   </w:font>
+  <w:font w:name="Tahoma">
+    <w:panose1 w:val="020B0604030504040204"/>
+    <w:charset w:val="00"/>
+    <w:family w:val="swiss"/>
+    <w:pitch w:val="variable"/>
+    <w:sig w:usb0="E1002EFF" w:usb1="C000605B" w:usb2="00000029" w:usb3="00000000" w:csb0="000101FF" w:csb1="00000000"/>
+  </w:font>
+  <w:font w:name="Cambria">
+    <w:panose1 w:val="02040503050406030204"/>
+    <w:charset w:val="00"/>
+    <w:family w:val="roman"/>
+    <w:pitch w:val="variable"/>
+    <w:sig w:usb0="E00002FF" w:usb1="400004FF" w:usb2="00000000" w:usb3="00000000" w:csb0="0000019F" w:csb1="00000000"/>
+  </w:font>
 </w:fonts>
 </file>
 
 <file path=word/glossary/settings.xml><?xml version="1.0" encoding="utf-8"?>
-<w:settings xmlns:mc="http://schemas.openxmlformats.org/markup-compatibility/2006" xmlns:o="urn:schemas-microsoft-com:office:office" xmlns:r="http://schemas.openxmlformats.org/officeDocument/2006/relationships" xmlns:m="http://schemas.openxmlformats.org/officeDocument/2006/math" xmlns:v="urn:schemas-microsoft-com:vml" xmlns:w10="urn:schemas-microsoft-com:office:word" xmlns:w="http://schemas.openxmlformats.org/wordprocessingml/2006/main" xmlns:w14="http://schemas.microsoft.com/office/word/2010/wordml" xmlns:w15="http://schemas.microsoft.com/office/word/2012/wordml" xmlns:sl="http://schemas.openxmlformats.org/schemaLibrary/2006/main" mc:Ignorable="w14 w15">
+<w:settings xmlns:mc="http://schemas.openxmlformats.org/markup-compatibility/2006" xmlns:o="urn:schemas-microsoft-com:office:office" xmlns:r="http://schemas.openxmlformats.org/officeDocument/2006/relationships" xmlns:m="http://schemas.openxmlformats.org/officeDocument/2006/math" xmlns:v="urn:schemas-microsoft-com:vml" xmlns:w10="urn:schemas-microsoft-com:office:word" xmlns:w="http://schemas.openxmlformats.org/wordprocessingml/2006/main" xmlns:w14="http://schemas.microsoft.com/office/word/2010/wordml" xmlns:sl="http://schemas.openxmlformats.org/schemaLibrary/2006/main" mc:Ignorable="w14">
   <w:view w:val="normal"/>
   <w:defaultTabStop w:val="720"/>
   <w:characterSpacingControl w:val="doNotCompress"/>
   <w:compat>
     <w:useFELayout/>
-    <w:compatSetting w:name="compatibilityMode" w:uri="http://schemas.microsoft.com/office/word" w:val="15"/>
+    <w:compatSetting w:name="compatibilityMode" w:uri="http://schemas.microsoft.com/office/word" w:val="14"/>
     <w:compatSetting w:name="overrideTableStyleFontSizeAndJustification" w:uri="http://schemas.microsoft.com/office/word" w:val="1"/>
     <w:compatSetting w:name="enableOpenTypeFeatures" w:uri="http://schemas.microsoft.com/office/word" w:val="1"/>
     <w:compatSetting w:name="doNotFlipMirrorIndents" w:uri="http://schemas.microsoft.com/office/word" w:val="1"/>
-    <w:compatSetting w:name="differentiateMultirowTableHeaders" w:uri="http://schemas.microsoft.com/office/word" w:val="1"/>
   </w:compat>
   <w:rsids>
     <w:rsidRoot w:val="0006128D"/>
     <w:rsid w:val="0006128D"/>
+    <w:rsid w:val="00A05259"/>
     <w:rsid w:val="00C271D7"/>
     <w:rsid w:val="00D1330B"/>
   </w:rsids>
@@ -5233,12 +6211,11 @@
   <w:clrSchemeMapping w:bg1="light1" w:t1="dark1" w:bg2="light2" w:t2="dark2" w:accent1="accent1" w:accent2="accent2" w:accent3="accent3" w:accent4="accent4" w:accent5="accent5" w:accent6="accent6" w:hyperlink="hyperlink" w:followedHyperlink="followedHyperlink"/>
   <w:decimalSymbol w:val="."/>
   <w:listSeparator w:val=","/>
-  <w15:chartTrackingRefBased/>
 </w:settings>
 </file>
 
 <file path=word/glossary/styles.xml><?xml version="1.0" encoding="utf-8"?>
-<w:styles xmlns:mc="http://schemas.openxmlformats.org/markup-compatibility/2006" xmlns:r="http://schemas.openxmlformats.org/officeDocument/2006/relationships" xmlns:w="http://schemas.openxmlformats.org/wordprocessingml/2006/main" xmlns:w14="http://schemas.microsoft.com/office/word/2010/wordml" xmlns:w15="http://schemas.microsoft.com/office/word/2012/wordml" mc:Ignorable="w14 w15">
+<w:styles xmlns:mc="http://schemas.openxmlformats.org/markup-compatibility/2006" xmlns:r="http://schemas.openxmlformats.org/officeDocument/2006/relationships" xmlns:w="http://schemas.openxmlformats.org/wordprocessingml/2006/main" xmlns:w14="http://schemas.microsoft.com/office/word/2010/wordml" mc:Ignorable="w14">
   <w:docDefaults>
     <w:rPrDefault>
       <w:rPr>
@@ -5254,378 +6231,144 @@
       </w:pPr>
     </w:pPrDefault>
   </w:docDefaults>
-  <w:latentStyles w:defLockedState="0" w:defUIPriority="99" w:defSemiHidden="0" w:defUnhideWhenUsed="0" w:defQFormat="0" w:count="371">
-    <w:lsdException w:name="Normal" w:uiPriority="0" w:qFormat="1"/>
-    <w:lsdException w:name="heading 1" w:uiPriority="9" w:qFormat="1"/>
-    <w:lsdException w:name="heading 2" w:semiHidden="1" w:uiPriority="9" w:unhideWhenUsed="1" w:qFormat="1"/>
-    <w:lsdException w:name="heading 3" w:semiHidden="1" w:uiPriority="9" w:unhideWhenUsed="1" w:qFormat="1"/>
-    <w:lsdException w:name="heading 4" w:semiHidden="1" w:uiPriority="9" w:unhideWhenUsed="1" w:qFormat="1"/>
-    <w:lsdException w:name="heading 5" w:semiHidden="1" w:uiPriority="9" w:unhideWhenUsed="1" w:qFormat="1"/>
-    <w:lsdException w:name="heading 6" w:semiHidden="1" w:uiPriority="9" w:unhideWhenUsed="1" w:qFormat="1"/>
-    <w:lsdException w:name="heading 7" w:semiHidden="1" w:uiPriority="9" w:unhideWhenUsed="1" w:qFormat="1"/>
-    <w:lsdException w:name="heading 8" w:semiHidden="1" w:uiPriority="9" w:unhideWhenUsed="1" w:qFormat="1"/>
-    <w:lsdException w:name="heading 9" w:semiHidden="1" w:uiPriority="9" w:unhideWhenUsed="1" w:qFormat="1"/>
-    <w:lsdException w:name="index 1" w:semiHidden="1" w:unhideWhenUsed="1"/>
-    <w:lsdException w:name="index 2" w:semiHidden="1" w:unhideWhenUsed="1"/>
-    <w:lsdException w:name="index 3" w:semiHidden="1" w:unhideWhenUsed="1"/>
-    <w:lsdException w:name="index 4" w:semiHidden="1" w:unhideWhenUsed="1"/>
-    <w:lsdException w:name="index 5" w:semiHidden="1" w:unhideWhenUsed="1"/>
-    <w:lsdException w:name="index 6" w:semiHidden="1" w:unhideWhenUsed="1"/>
-    <w:lsdException w:name="index 7" w:semiHidden="1" w:unhideWhenUsed="1"/>
-    <w:lsdException w:name="index 8" w:semiHidden="1" w:unhideWhenUsed="1"/>
-    <w:lsdException w:name="index 9" w:semiHidden="1" w:unhideWhenUsed="1"/>
-    <w:lsdException w:name="toc 1" w:semiHidden="1" w:uiPriority="39" w:unhideWhenUsed="1"/>
-    <w:lsdException w:name="toc 2" w:semiHidden="1" w:uiPriority="39" w:unhideWhenUsed="1"/>
-    <w:lsdException w:name="toc 3" w:semiHidden="1" w:uiPriority="39" w:unhideWhenUsed="1"/>
-    <w:lsdException w:name="toc 4" w:semiHidden="1" w:uiPriority="39" w:unhideWhenUsed="1"/>
-    <w:lsdException w:name="toc 5" w:semiHidden="1" w:uiPriority="39" w:unhideWhenUsed="1"/>
-    <w:lsdException w:name="toc 6" w:semiHidden="1" w:uiPriority="39" w:unhideWhenUsed="1"/>
-    <w:lsdException w:name="toc 7" w:semiHidden="1" w:uiPriority="39" w:unhideWhenUsed="1"/>
-    <w:lsdException w:name="toc 8" w:semiHidden="1" w:uiPriority="39" w:unhideWhenUsed="1"/>
-    <w:lsdException w:name="toc 9" w:semiHidden="1" w:uiPriority="39" w:unhideWhenUsed="1"/>
-    <w:lsdException w:name="Normal Indent" w:semiHidden="1" w:unhideWhenUsed="1"/>
-    <w:lsdException w:name="footnote text" w:semiHidden="1" w:unhideWhenUsed="1"/>
-    <w:lsdException w:name="annotation text" w:semiHidden="1" w:unhideWhenUsed="1"/>
-    <w:lsdException w:name="header" w:semiHidden="1" w:unhideWhenUsed="1"/>
-    <w:lsdException w:name="footer" w:semiHidden="1" w:unhideWhenUsed="1"/>
-    <w:lsdException w:name="index heading" w:semiHidden="1" w:unhideWhenUsed="1"/>
-    <w:lsdException w:name="caption" w:semiHidden="1" w:uiPriority="35" w:unhideWhenUsed="1" w:qFormat="1"/>
-    <w:lsdException w:name="table of figures" w:semiHidden="1" w:unhideWhenUsed="1"/>
-    <w:lsdException w:name="envelope address" w:semiHidden="1" w:unhideWhenUsed="1"/>
-    <w:lsdException w:name="envelope return" w:semiHidden="1" w:unhideWhenUsed="1"/>
-    <w:lsdException w:name="footnote reference" w:semiHidden="1" w:unhideWhenUsed="1"/>
-    <w:lsdException w:name="annotation reference" w:semiHidden="1" w:unhideWhenUsed="1"/>
-    <w:lsdException w:name="line number" w:semiHidden="1" w:unhideWhenUsed="1"/>
-    <w:lsdException w:name="page number" w:semiHidden="1" w:unhideWhenUsed="1"/>
-    <w:lsdException w:name="endnote reference" w:semiHidden="1" w:unhideWhenUsed="1"/>
-    <w:lsdException w:name="endnote text" w:semiHidden="1" w:unhideWhenUsed="1"/>
-    <w:lsdException w:name="table of authorities" w:semiHidden="1" w:unhideWhenUsed="1"/>
-    <w:lsdException w:name="macro" w:semiHidden="1" w:unhideWhenUsed="1"/>
-    <w:lsdException w:name="toa heading" w:semiHidden="1" w:unhideWhenUsed="1"/>
-    <w:lsdException w:name="List" w:semiHidden="1" w:unhideWhenUsed="1"/>
-    <w:lsdException w:name="List Bullet" w:semiHidden="1" w:unhideWhenUsed="1"/>
-    <w:lsdException w:name="List Number" w:semiHidden="1" w:unhideWhenUsed="1"/>
-    <w:lsdException w:name="List 2" w:semiHidden="1" w:unhideWhenUsed="1"/>
-    <w:lsdException w:name="List 3" w:semiHidden="1" w:unhideWhenUsed="1"/>
-    <w:lsdException w:name="List 4" w:semiHidden="1" w:unhideWhenUsed="1"/>
-    <w:lsdException w:name="List 5" w:semiHidden="1" w:unhideWhenUsed="1"/>
-    <w:lsdException w:name="List Bullet 2" w:semiHidden="1" w:unhideWhenUsed="1"/>
-    <w:lsdException w:name="List Bullet 3" w:semiHidden="1" w:unhideWhenUsed="1"/>
-    <w:lsdException w:name="List Bullet 4" w:semiHidden="1" w:unhideWhenUsed="1"/>
-    <w:lsdException w:name="List Bullet 5" w:semiHidden="1" w:unhideWhenUsed="1"/>
-    <w:lsdException w:name="List Number 2" w:semiHidden="1" w:unhideWhenUsed="1"/>
-    <w:lsdException w:name="List Number 3" w:semiHidden="1" w:unhideWhenUsed="1"/>
-    <w:lsdException w:name="List Number 4" w:semiHidden="1" w:unhideWhenUsed="1"/>
-    <w:lsdException w:name="List Number 5" w:semiHidden="1" w:unhideWhenUsed="1"/>
-    <w:lsdException w:name="Title" w:uiPriority="10" w:qFormat="1"/>
-    <w:lsdException w:name="Closing" w:semiHidden="1" w:unhideWhenUsed="1"/>
-    <w:lsdException w:name="Signature" w:semiHidden="1" w:unhideWhenUsed="1"/>
-    <w:lsdException w:name="Default Paragraph Font" w:semiHidden="1" w:uiPriority="1" w:unhideWhenUsed="1"/>
-    <w:lsdException w:name="Body Text" w:semiHidden="1" w:unhideWhenUsed="1"/>
-    <w:lsdException w:name="Body Text Indent" w:semiHidden="1" w:unhideWhenUsed="1"/>
-    <w:lsdException w:name="List Continue" w:semiHidden="1" w:unhideWhenUsed="1"/>
-    <w:lsdException w:name="List Continue 2" w:semiHidden="1" w:unhideWhenUsed="1"/>
-    <w:lsdException w:name="List Continue 3" w:semiHidden="1" w:unhideWhenUsed="1"/>
-    <w:lsdException w:name="List Continue 4" w:semiHidden="1" w:unhideWhenUsed="1"/>
-    <w:lsdException w:name="List Continue 5" w:semiHidden="1" w:unhideWhenUsed="1"/>
-    <w:lsdException w:name="Message Header" w:semiHidden="1" w:unhideWhenUsed="1"/>
-    <w:lsdException w:name="Subtitle" w:uiPriority="11" w:qFormat="1"/>
-    <w:lsdException w:name="Salutation" w:semiHidden="1" w:unhideWhenUsed="1"/>
-    <w:lsdException w:name="Date" w:semiHidden="1" w:unhideWhenUsed="1"/>
-    <w:lsdException w:name="Body Text First Indent" w:semiHidden="1" w:unhideWhenUsed="1"/>
-    <w:lsdException w:name="Body Text First Indent 2" w:semiHidden="1" w:unhideWhenUsed="1"/>
-    <w:lsdException w:name="Note Heading" w:semiHidden="1" w:unhideWhenUsed="1"/>
-    <w:lsdException w:name="Body Text 2" w:semiHidden="1" w:unhideWhenUsed="1"/>
-    <w:lsdException w:name="Body Text 3" w:semiHidden="1" w:unhideWhenUsed="1"/>
-    <w:lsdException w:name="Body Text Indent 2" w:semiHidden="1" w:unhideWhenUsed="1"/>
-    <w:lsdException w:name="Body Text Indent 3" w:semiHidden="1" w:unhideWhenUsed="1"/>
-    <w:lsdException w:name="Block Text" w:semiHidden="1" w:unhideWhenUsed="1"/>
-    <w:lsdException w:name="Hyperlink" w:semiHidden="1" w:unhideWhenUsed="1"/>
-    <w:lsdException w:name="FollowedHyperlink" w:semiHidden="1" w:unhideWhenUsed="1"/>
-    <w:lsdException w:name="Strong" w:uiPriority="22" w:qFormat="1"/>
-    <w:lsdException w:name="Emphasis" w:uiPriority="20" w:qFormat="1"/>
-    <w:lsdException w:name="Document Map" w:semiHidden="1" w:unhideWhenUsed="1"/>
-    <w:lsdException w:name="Plain Text" w:semiHidden="1" w:unhideWhenUsed="1"/>
-    <w:lsdException w:name="E-mail Signature" w:semiHidden="1" w:unhideWhenUsed="1"/>
-    <w:lsdException w:name="HTML Top of Form" w:semiHidden="1" w:unhideWhenUsed="1"/>
-    <w:lsdException w:name="HTML Bottom of Form" w:semiHidden="1" w:unhideWhenUsed="1"/>
-    <w:lsdException w:name="Normal (Web)" w:semiHidden="1" w:unhideWhenUsed="1"/>
-    <w:lsdException w:name="HTML Acronym" w:semiHidden="1" w:unhideWhenUsed="1"/>
-    <w:lsdException w:name="HTML Address" w:semiHidden="1" w:unhideWhenUsed="1"/>
-    <w:lsdException w:name="HTML Cite" w:semiHidden="1" w:unhideWhenUsed="1"/>
-    <w:lsdException w:name="HTML Code" w:semiHidden="1" w:unhideWhenUsed="1"/>
-    <w:lsdException w:name="HTML Definition" w:semiHidden="1" w:unhideWhenUsed="1"/>
-    <w:lsdException w:name="HTML Keyboard" w:semiHidden="1" w:unhideWhenUsed="1"/>
-    <w:lsdException w:name="HTML Preformatted" w:semiHidden="1" w:unhideWhenUsed="1"/>
-    <w:lsdException w:name="HTML Sample" w:semiHidden="1" w:unhideWhenUsed="1"/>
-    <w:lsdException w:name="HTML Typewriter" w:semiHidden="1" w:unhideWhenUsed="1"/>
-    <w:lsdException w:name="HTML Variable" w:semiHidden="1" w:unhideWhenUsed="1"/>
-    <w:lsdException w:name="Normal Table" w:semiHidden="1" w:unhideWhenUsed="1"/>
-    <w:lsdException w:name="annotation subject" w:semiHidden="1" w:unhideWhenUsed="1"/>
-    <w:lsdException w:name="No List" w:semiHidden="1" w:unhideWhenUsed="1"/>
-    <w:lsdException w:name="Outline List 1" w:semiHidden="1" w:unhideWhenUsed="1"/>
-    <w:lsdException w:name="Outline List 2" w:semiHidden="1" w:unhideWhenUsed="1"/>
-    <w:lsdException w:name="Outline List 3" w:semiHidden="1" w:unhideWhenUsed="1"/>
-    <w:lsdException w:name="Table Simple 1" w:semiHidden="1" w:unhideWhenUsed="1"/>
-    <w:lsdException w:name="Table Simple 2" w:semiHidden="1" w:unhideWhenUsed="1"/>
-    <w:lsdException w:name="Table Simple 3" w:semiHidden="1" w:unhideWhenUsed="1"/>
-    <w:lsdException w:name="Table Classic 1" w:semiHidden="1" w:unhideWhenUsed="1"/>
-    <w:lsdException w:name="Table Classic 2" w:semiHidden="1" w:unhideWhenUsed="1"/>
-    <w:lsdException w:name="Table Classic 3" w:semiHidden="1" w:unhideWhenUsed="1"/>
-    <w:lsdException w:name="Table Classic 4" w:semiHidden="1" w:unhideWhenUsed="1"/>
-    <w:lsdException w:name="Table Colorful 1" w:semiHidden="1" w:unhideWhenUsed="1"/>
-    <w:lsdException w:name="Table Colorful 2" w:semiHidden="1" w:unhideWhenUsed="1"/>
-    <w:lsdException w:name="Table Colorful 3" w:semiHidden="1" w:unhideWhenUsed="1"/>
-    <w:lsdException w:name="Table Columns 1" w:semiHidden="1" w:unhideWhenUsed="1"/>
-    <w:lsdException w:name="Table Columns 2" w:semiHidden="1" w:unhideWhenUsed="1"/>
-    <w:lsdException w:name="Table Columns 3" w:semiHidden="1" w:unhideWhenUsed="1"/>
-    <w:lsdException w:name="Table Columns 4" w:semiHidden="1" w:unhideWhenUsed="1"/>
-    <w:lsdException w:name="Table Columns 5" w:semiHidden="1" w:unhideWhenUsed="1"/>
-    <w:lsdException w:name="Table Grid 1" w:semiHidden="1" w:unhideWhenUsed="1"/>
-    <w:lsdException w:name="Table Grid 2" w:semiHidden="1" w:unhideWhenUsed="1"/>
-    <w:lsdException w:name="Table Grid 3" w:semiHidden="1" w:unhideWhenUsed="1"/>
-    <w:lsdException w:name="Table Grid 4" w:semiHidden="1" w:unhideWhenUsed="1"/>
-    <w:lsdException w:name="Table Grid 5" w:semiHidden="1" w:unhideWhenUsed="1"/>
-    <w:lsdException w:name="Table Grid 6" w:semiHidden="1" w:unhideWhenUsed="1"/>
-    <w:lsdException w:name="Table Grid 7" w:semiHidden="1" w:unhideWhenUsed="1"/>
-    <w:lsdException w:name="Table Grid 8" w:semiHidden="1" w:unhideWhenUsed="1"/>
-    <w:lsdException w:name="Table List 1" w:semiHidden="1" w:unhideWhenUsed="1"/>
-    <w:lsdException w:name="Table List 2" w:semiHidden="1" w:unhideWhenUsed="1"/>
-    <w:lsdException w:name="Table List 3" w:semiHidden="1" w:unhideWhenUsed="1"/>
-    <w:lsdException w:name="Table List 4" w:semiHidden="1" w:unhideWhenUsed="1"/>
-    <w:lsdException w:name="Table List 5" w:semiHidden="1" w:unhideWhenUsed="1"/>
-    <w:lsdException w:name="Table List 6" w:semiHidden="1" w:unhideWhenUsed="1"/>
-    <w:lsdException w:name="Table List 7" w:semiHidden="1" w:unhideWhenUsed="1"/>
-    <w:lsdException w:name="Table List 8" w:semiHidden="1" w:unhideWhenUsed="1"/>
-    <w:lsdException w:name="Table 3D effects 1" w:semiHidden="1" w:unhideWhenUsed="1"/>
-    <w:lsdException w:name="Table 3D effects 2" w:semiHidden="1" w:unhideWhenUsed="1"/>
-    <w:lsdException w:name="Table 3D effects 3" w:semiHidden="1" w:unhideWhenUsed="1"/>
-    <w:lsdException w:name="Table Contemporary" w:semiHidden="1" w:unhideWhenUsed="1"/>
-    <w:lsdException w:name="Table Elegant" w:semiHidden="1" w:unhideWhenUsed="1"/>
-    <w:lsdException w:name="Table Professional" w:semiHidden="1" w:unhideWhenUsed="1"/>
-    <w:lsdException w:name="Table Subtle 1" w:semiHidden="1" w:unhideWhenUsed="1"/>
-    <w:lsdException w:name="Table Subtle 2" w:semiHidden="1" w:unhideWhenUsed="1"/>
-    <w:lsdException w:name="Table Web 1" w:semiHidden="1" w:unhideWhenUsed="1"/>
-    <w:lsdException w:name="Table Web 2" w:semiHidden="1" w:unhideWhenUsed="1"/>
-    <w:lsdException w:name="Table Web 3" w:semiHidden="1" w:unhideWhenUsed="1"/>
-    <w:lsdException w:name="Balloon Text" w:semiHidden="1" w:unhideWhenUsed="1"/>
-    <w:lsdException w:name="Table Grid" w:uiPriority="39"/>
-    <w:lsdException w:name="Table Theme" w:semiHidden="1" w:unhideWhenUsed="1"/>
-    <w:lsdException w:name="Placeholder Text" w:semiHidden="1"/>
-    <w:lsdException w:name="No Spacing" w:uiPriority="1" w:qFormat="1"/>
-    <w:lsdException w:name="Light Shading" w:uiPriority="60"/>
-    <w:lsdException w:name="Light List" w:uiPriority="61"/>
-    <w:lsdException w:name="Light Grid" w:uiPriority="62"/>
-    <w:lsdException w:name="Medium Shading 1" w:uiPriority="63"/>
-    <w:lsdException w:name="Medium Shading 2" w:uiPriority="64"/>
-    <w:lsdException w:name="Medium List 1" w:uiPriority="65"/>
-    <w:lsdException w:name="Medium List 2" w:uiPriority="66"/>
-    <w:lsdException w:name="Medium Grid 1" w:uiPriority="67"/>
-    <w:lsdException w:name="Medium Grid 2" w:uiPriority="68"/>
-    <w:lsdException w:name="Medium Grid 3" w:uiPriority="69"/>
-    <w:lsdException w:name="Dark List" w:uiPriority="70"/>
-    <w:lsdException w:name="Colorful Shading" w:uiPriority="71"/>
-    <w:lsdException w:name="Colorful List" w:uiPriority="72"/>
-    <w:lsdException w:name="Colorful Grid" w:uiPriority="73"/>
-    <w:lsdException w:name="Light Shading Accent 1" w:uiPriority="60"/>
-    <w:lsdException w:name="Light List Accent 1" w:uiPriority="61"/>
-    <w:lsdException w:name="Light Grid Accent 1" w:uiPriority="62"/>
-    <w:lsdException w:name="Medium Shading 1 Accent 1" w:uiPriority="63"/>
-    <w:lsdException w:name="Medium Shading 2 Accent 1" w:uiPriority="64"/>
-    <w:lsdException w:name="Medium List 1 Accent 1" w:uiPriority="65"/>
-    <w:lsdException w:name="Revision" w:semiHidden="1"/>
-    <w:lsdException w:name="List Paragraph" w:uiPriority="34" w:qFormat="1"/>
-    <w:lsdException w:name="Quote" w:uiPriority="29" w:qFormat="1"/>
-    <w:lsdException w:name="Intense Quote" w:uiPriority="30" w:qFormat="1"/>
-    <w:lsdException w:name="Medium List 2 Accent 1" w:uiPriority="66"/>
-    <w:lsdException w:name="Medium Grid 1 Accent 1" w:uiPriority="67"/>
-    <w:lsdException w:name="Medium Grid 2 Accent 1" w:uiPriority="68"/>
-    <w:lsdException w:name="Medium Grid 3 Accent 1" w:uiPriority="69"/>
-    <w:lsdException w:name="Dark List Accent 1" w:uiPriority="70"/>
-    <w:lsdException w:name="Colorful Shading Accent 1" w:uiPriority="71"/>
-    <w:lsdException w:name="Colorful List Accent 1" w:uiPriority="72"/>
-    <w:lsdException w:name="Colorful Grid Accent 1" w:uiPriority="73"/>
-    <w:lsdException w:name="Light Shading Accent 2" w:uiPriority="60"/>
-    <w:lsdException w:name="Light List Accent 2" w:uiPriority="61"/>
-    <w:lsdException w:name="Light Grid Accent 2" w:uiPriority="62"/>
-    <w:lsdException w:name="Medium Shading 1 Accent 2" w:uiPriority="63"/>
-    <w:lsdException w:name="Medium Shading 2 Accent 2" w:uiPriority="64"/>
-    <w:lsdException w:name="Medium List 1 Accent 2" w:uiPriority="65"/>
-    <w:lsdException w:name="Medium List 2 Accent 2" w:uiPriority="66"/>
-    <w:lsdException w:name="Medium Grid 1 Accent 2" w:uiPriority="67"/>
-    <w:lsdException w:name="Medium Grid 2 Accent 2" w:uiPriority="68"/>
-    <w:lsdException w:name="Medium Grid 3 Accent 2" w:uiPriority="69"/>
-    <w:lsdException w:name="Dark List Accent 2" w:uiPriority="70"/>
-    <w:lsdException w:name="Colorful Shading Accent 2" w:uiPriority="71"/>
-    <w:lsdException w:name="Colorful List Accent 2" w:uiPriority="72"/>
-    <w:lsdException w:name="Colorful Grid Accent 2" w:uiPriority="73"/>
-    <w:lsdException w:name="Light Shading Accent 3" w:uiPriority="60"/>
-    <w:lsdException w:name="Light List Accent 3" w:uiPriority="61"/>
-    <w:lsdException w:name="Light Grid Accent 3" w:uiPriority="62"/>
-    <w:lsdException w:name="Medium Shading 1 Accent 3" w:uiPriority="63"/>
-    <w:lsdException w:name="Medium Shading 2 Accent 3" w:uiPriority="64"/>
-    <w:lsdException w:name="Medium List 1 Accent 3" w:uiPriority="65"/>
-    <w:lsdException w:name="Medium List 2 Accent 3" w:uiPriority="66"/>
-    <w:lsdException w:name="Medium Grid 1 Accent 3" w:uiPriority="67"/>
-    <w:lsdException w:name="Medium Grid 2 Accent 3" w:uiPriority="68"/>
-    <w:lsdException w:name="Medium Grid 3 Accent 3" w:uiPriority="69"/>
-    <w:lsdException w:name="Dark List Accent 3" w:uiPriority="70"/>
-    <w:lsdException w:name="Colorful Shading Accent 3" w:uiPriority="71"/>
-    <w:lsdException w:name="Colorful List Accent 3" w:uiPriority="72"/>
-    <w:lsdException w:name="Colorful Grid Accent 3" w:uiPriority="73"/>
-    <w:lsdException w:name="Light Shading Accent 4" w:uiPriority="60"/>
-    <w:lsdException w:name="Light List Accent 4" w:uiPriority="61"/>
-    <w:lsdException w:name="Light Grid Accent 4" w:uiPriority="62"/>
-    <w:lsdException w:name="Medium Shading 1 Accent 4" w:uiPriority="63"/>
-    <w:lsdException w:name="Medium Shading 2 Accent 4" w:uiPriority="64"/>
-    <w:lsdException w:name="Medium List 1 Accent 4" w:uiPriority="65"/>
-    <w:lsdException w:name="Medium List 2 Accent 4" w:uiPriority="66"/>
-    <w:lsdException w:name="Medium Grid 1 Accent 4" w:uiPriority="67"/>
-    <w:lsdException w:name="Medium Grid 2 Accent 4" w:uiPriority="68"/>
-    <w:lsdException w:name="Medium Grid 3 Accent 4" w:uiPriority="69"/>
-    <w:lsdException w:name="Dark List Accent 4" w:uiPriority="70"/>
-    <w:lsdException w:name="Colorful Shading Accent 4" w:uiPriority="71"/>
-    <w:lsdException w:name="Colorful List Accent 4" w:uiPriority="72"/>
-    <w:lsdException w:name="Colorful Grid Accent 4" w:uiPriority="73"/>
-    <w:lsdException w:name="Light Shading Accent 5" w:uiPriority="60"/>
-    <w:lsdException w:name="Light List Accent 5" w:uiPriority="61"/>
-    <w:lsdException w:name="Light Grid Accent 5" w:uiPriority="62"/>
-    <w:lsdException w:name="Medium Shading 1 Accent 5" w:uiPriority="63"/>
-    <w:lsdException w:name="Medium Shading 2 Accent 5" w:uiPriority="64"/>
-    <w:lsdException w:name="Medium List 1 Accent 5" w:uiPriority="65"/>
-    <w:lsdException w:name="Medium List 2 Accent 5" w:uiPriority="66"/>
-    <w:lsdException w:name="Medium Grid 1 Accent 5" w:uiPriority="67"/>
-    <w:lsdException w:name="Medium Grid 2 Accent 5" w:uiPriority="68"/>
-    <w:lsdException w:name="Medium Grid 3 Accent 5" w:uiPriority="69"/>
-    <w:lsdException w:name="Dark List Accent 5" w:uiPriority="70"/>
-    <w:lsdException w:name="Colorful Shading Accent 5" w:uiPriority="71"/>
-    <w:lsdException w:name="Colorful List Accent 5" w:uiPriority="72"/>
-    <w:lsdException w:name="Colorful Grid Accent 5" w:uiPriority="73"/>
-    <w:lsdException w:name="Light Shading Accent 6" w:uiPriority="60"/>
-    <w:lsdException w:name="Light List Accent 6" w:uiPriority="61"/>
-    <w:lsdException w:name="Light Grid Accent 6" w:uiPriority="62"/>
-    <w:lsdException w:name="Medium Shading 1 Accent 6" w:uiPriority="63"/>
-    <w:lsdException w:name="Medium Shading 2 Accent 6" w:uiPriority="64"/>
-    <w:lsdException w:name="Medium List 1 Accent 6" w:uiPriority="65"/>
-    <w:lsdException w:name="Medium List 2 Accent 6" w:uiPriority="66"/>
-    <w:lsdException w:name="Medium Grid 1 Accent 6" w:uiPriority="67"/>
-    <w:lsdException w:name="Medium Grid 2 Accent 6" w:uiPriority="68"/>
-    <w:lsdException w:name="Medium Grid 3 Accent 6" w:uiPriority="69"/>
-    <w:lsdException w:name="Dark List Accent 6" w:uiPriority="70"/>
-    <w:lsdException w:name="Colorful Shading Accent 6" w:uiPriority="71"/>
-    <w:lsdException w:name="Colorful List Accent 6" w:uiPriority="72"/>
-    <w:lsdException w:name="Colorful Grid Accent 6" w:uiPriority="73"/>
-    <w:lsdException w:name="Subtle Emphasis" w:uiPriority="19" w:qFormat="1"/>
-    <w:lsdException w:name="Intense Emphasis" w:uiPriority="21" w:qFormat="1"/>
-    <w:lsdException w:name="Subtle Reference" w:uiPriority="31" w:qFormat="1"/>
-    <w:lsdException w:name="Intense Reference" w:uiPriority="32" w:qFormat="1"/>
-    <w:lsdException w:name="Book Title" w:uiPriority="33" w:qFormat="1"/>
-    <w:lsdException w:name="Bibliography" w:semiHidden="1" w:uiPriority="37" w:unhideWhenUsed="1"/>
-    <w:lsdException w:name="TOC Heading" w:semiHidden="1" w:uiPriority="39" w:unhideWhenUsed="1" w:qFormat="1"/>
-    <w:lsdException w:name="Plain Table 1" w:uiPriority="41"/>
-    <w:lsdException w:name="Plain Table 2" w:uiPriority="42"/>
-    <w:lsdException w:name="Plain Table 3" w:uiPriority="43"/>
-    <w:lsdException w:name="Plain Table 4" w:uiPriority="44"/>
-    <w:lsdException w:name="Plain Table 5" w:uiPriority="45"/>
-    <w:lsdException w:name="Grid Table Light" w:uiPriority="40"/>
-    <w:lsdException w:name="Grid Table 1 Light" w:uiPriority="46"/>
-    <w:lsdException w:name="Grid Table 2" w:uiPriority="47"/>
-    <w:lsdException w:name="Grid Table 3" w:uiPriority="48"/>
-    <w:lsdException w:name="Grid Table 4" w:uiPriority="49"/>
-    <w:lsdException w:name="Grid Table 5 Dark" w:uiPriority="50"/>
-    <w:lsdException w:name="Grid Table 6 Colorful" w:uiPriority="51"/>
-    <w:lsdException w:name="Grid Table 7 Colorful" w:uiPriority="52"/>
-    <w:lsdException w:name="Grid Table 1 Light Accent 1" w:uiPriority="46"/>
-    <w:lsdException w:name="Grid Table 2 Accent 1" w:uiPriority="47"/>
-    <w:lsdException w:name="Grid Table 3 Accent 1" w:uiPriority="48"/>
-    <w:lsdException w:name="Grid Table 4 Accent 1" w:uiPriority="49"/>
-    <w:lsdException w:name="Grid Table 5 Dark Accent 1" w:uiPriority="50"/>
-    <w:lsdException w:name="Grid Table 6 Colorful Accent 1" w:uiPriority="51"/>
-    <w:lsdException w:name="Grid Table 7 Colorful Accent 1" w:uiPriority="52"/>
-    <w:lsdException w:name="Grid Table 1 Light Accent 2" w:uiPriority="46"/>
-    <w:lsdException w:name="Grid Table 2 Accent 2" w:uiPriority="47"/>
-    <w:lsdException w:name="Grid Table 3 Accent 2" w:uiPriority="48"/>
-    <w:lsdException w:name="Grid Table 4 Accent 2" w:uiPriority="49"/>
-    <w:lsdException w:name="Grid Table 5 Dark Accent 2" w:uiPriority="50"/>
-    <w:lsdException w:name="Grid Table 6 Colorful Accent 2" w:uiPriority="51"/>
-    <w:lsdException w:name="Grid Table 7 Colorful Accent 2" w:uiPriority="52"/>
-    <w:lsdException w:name="Grid Table 1 Light Accent 3" w:uiPriority="46"/>
-    <w:lsdException w:name="Grid Table 2 Accent 3" w:uiPriority="47"/>
-    <w:lsdException w:name="Grid Table 3 Accent 3" w:uiPriority="48"/>
-    <w:lsdException w:name="Grid Table 4 Accent 3" w:uiPriority="49"/>
-    <w:lsdException w:name="Grid Table 5 Dark Accent 3" w:uiPriority="50"/>
-    <w:lsdException w:name="Grid Table 6 Colorful Accent 3" w:uiPriority="51"/>
-    <w:lsdException w:name="Grid Table 7 Colorful Accent 3" w:uiPriority="52"/>
-    <w:lsdException w:name="Grid Table 1 Light Accent 4" w:uiPriority="46"/>
-    <w:lsdException w:name="Grid Table 2 Accent 4" w:uiPriority="47"/>
-    <w:lsdException w:name="Grid Table 3 Accent 4" w:uiPriority="48"/>
-    <w:lsdException w:name="Grid Table 4 Accent 4" w:uiPriority="49"/>
-    <w:lsdException w:name="Grid Table 5 Dark Accent 4" w:uiPriority="50"/>
-    <w:lsdException w:name="Grid Table 6 Colorful Accent 4" w:uiPriority="51"/>
-    <w:lsdException w:name="Grid Table 7 Colorful Accent 4" w:uiPriority="52"/>
-    <w:lsdException w:name="Grid Table 1 Light Accent 5" w:uiPriority="46"/>
-    <w:lsdException w:name="Grid Table 2 Accent 5" w:uiPriority="47"/>
-    <w:lsdException w:name="Grid Table 3 Accent 5" w:uiPriority="48"/>
-    <w:lsdException w:name="Grid Table 4 Accent 5" w:uiPriority="49"/>
-    <w:lsdException w:name="Grid Table 5 Dark Accent 5" w:uiPriority="50"/>
-    <w:lsdException w:name="Grid Table 6 Colorful Accent 5" w:uiPriority="51"/>
-    <w:lsdException w:name="Grid Table 7 Colorful Accent 5" w:uiPriority="52"/>
-    <w:lsdException w:name="Grid Table 1 Light Accent 6" w:uiPriority="46"/>
-    <w:lsdException w:name="Grid Table 2 Accent 6" w:uiPriority="47"/>
-    <w:lsdException w:name="Grid Table 3 Accent 6" w:uiPriority="48"/>
-    <w:lsdException w:name="Grid Table 4 Accent 6" w:uiPriority="49"/>
-    <w:lsdException w:name="Grid Table 5 Dark Accent 6" w:uiPriority="50"/>
-    <w:lsdException w:name="Grid Table 6 Colorful Accent 6" w:uiPriority="51"/>
-    <w:lsdException w:name="Grid Table 7 Colorful Accent 6" w:uiPriority="52"/>
-    <w:lsdException w:name="List Table 1 Light" w:uiPriority="46"/>
-    <w:lsdException w:name="List Table 2" w:uiPriority="47"/>
-    <w:lsdException w:name="List Table 3" w:uiPriority="48"/>
-    <w:lsdException w:name="List Table 4" w:uiPriority="49"/>
-    <w:lsdException w:name="List Table 5 Dark" w:uiPriority="50"/>
-    <w:lsdException w:name="List Table 6 Colorful" w:uiPriority="51"/>
-    <w:lsdException w:name="List Table 7 Colorful" w:uiPriority="52"/>
-    <w:lsdException w:name="List Table 1 Light Accent 1" w:uiPriority="46"/>
-    <w:lsdException w:name="List Table 2 Accent 1" w:uiPriority="47"/>
-    <w:lsdException w:name="List Table 3 Accent 1" w:uiPriority="48"/>
-    <w:lsdException w:name="List Table 4 Accent 1" w:uiPriority="49"/>
-    <w:lsdException w:name="List Table 5 Dark Accent 1" w:uiPriority="50"/>
-    <w:lsdException w:name="List Table 6 Colorful Accent 1" w:uiPriority="51"/>
-    <w:lsdException w:name="List Table 7 Colorful Accent 1" w:uiPriority="52"/>
-    <w:lsdException w:name="List Table 1 Light Accent 2" w:uiPriority="46"/>
-    <w:lsdException w:name="List Table 2 Accent 2" w:uiPriority="47"/>
-    <w:lsdException w:name="List Table 3 Accent 2" w:uiPriority="48"/>
-    <w:lsdException w:name="List Table 4 Accent 2" w:uiPriority="49"/>
-    <w:lsdException w:name="List Table 5 Dark Accent 2" w:uiPriority="50"/>
-    <w:lsdException w:name="List Table 6 Colorful Accent 2" w:uiPriority="51"/>
-    <w:lsdException w:name="List Table 7 Colorful Accent 2" w:uiPriority="52"/>
-    <w:lsdException w:name="List Table 1 Light Accent 3" w:uiPriority="46"/>
-    <w:lsdException w:name="List Table 2 Accent 3" w:uiPriority="47"/>
-    <w:lsdException w:name="List Table 3 Accent 3" w:uiPriority="48"/>
-    <w:lsdException w:name="List Table 4 Accent 3" w:uiPriority="49"/>
-    <w:lsdException w:name="List Table 5 Dark Accent 3" w:uiPriority="50"/>
-    <w:lsdException w:name="List Table 6 Colorful Accent 3" w:uiPriority="51"/>
-    <w:lsdException w:name="List Table 7 Colorful Accent 3" w:uiPriority="52"/>
-    <w:lsdException w:name="List Table 1 Light Accent 4" w:uiPriority="46"/>
-    <w:lsdException w:name="List Table 2 Accent 4" w:uiPriority="47"/>
-    <w:lsdException w:name="List Table 3 Accent 4" w:uiPriority="48"/>
-    <w:lsdException w:name="List Table 4 Accent 4" w:uiPriority="49"/>
-    <w:lsdException w:name="List Table 5 Dark Accent 4" w:uiPriority="50"/>
-    <w:lsdException w:name="List Table 6 Colorful Accent 4" w:uiPriority="51"/>
-    <w:lsdException w:name="List Table 7 Colorful Accent 4" w:uiPriority="52"/>
-    <w:lsdException w:name="List Table 1 Light Accent 5" w:uiPriority="46"/>
-    <w:lsdException w:name="List Table 2 Accent 5" w:uiPriority="47"/>
-    <w:lsdException w:name="List Table 3 Accent 5" w:uiPriority="48"/>
-    <w:lsdException w:name="List Table 4 Accent 5" w:uiPriority="49"/>
-    <w:lsdException w:name="List Table 5 Dark Accent 5" w:uiPriority="50"/>
-    <w:lsdException w:name="List Table 6 Colorful Accent 5" w:uiPriority="51"/>
-    <w:lsdException w:name="List Table 7 Colorful Accent 5" w:uiPriority="52"/>
-    <w:lsdException w:name="List Table 1 Light Accent 6" w:uiPriority="46"/>
-    <w:lsdException w:name="List Table 2 Accent 6" w:uiPriority="47"/>
-    <w:lsdException w:name="List Table 3 Accent 6" w:uiPriority="48"/>
-    <w:lsdException w:name="List Table 4 Accent 6" w:uiPriority="49"/>
-    <w:lsdException w:name="List Table 5 Dark Accent 6" w:uiPriority="50"/>
-    <w:lsdException w:name="List Table 6 Colorful Accent 6" w:uiPriority="51"/>
-    <w:lsdException w:name="List Table 7 Colorful Accent 6" w:uiPriority="52"/>
+  <w:latentStyles w:defLockedState="0" w:defUIPriority="99" w:defSemiHidden="1" w:defUnhideWhenUsed="1" w:defQFormat="0" w:count="267">
+    <w:lsdException w:name="Normal" w:semiHidden="0" w:uiPriority="0" w:unhideWhenUsed="0" w:qFormat="1"/>
+    <w:lsdException w:name="heading 1" w:semiHidden="0" w:uiPriority="9" w:unhideWhenUsed="0" w:qFormat="1"/>
+    <w:lsdException w:name="heading 2" w:uiPriority="9" w:qFormat="1"/>
+    <w:lsdException w:name="heading 3" w:uiPriority="9" w:qFormat="1"/>
+    <w:lsdException w:name="heading 4" w:uiPriority="9" w:qFormat="1"/>
+    <w:lsdException w:name="heading 5" w:uiPriority="9" w:qFormat="1"/>
+    <w:lsdException w:name="heading 6" w:uiPriority="9" w:qFormat="1"/>
+    <w:lsdException w:name="heading 7" w:uiPriority="9" w:qFormat="1"/>
+    <w:lsdException w:name="heading 8" w:uiPriority="9" w:qFormat="1"/>
+    <w:lsdException w:name="heading 9" w:uiPriority="9" w:qFormat="1"/>
+    <w:lsdException w:name="toc 1" w:uiPriority="39"/>
+    <w:lsdException w:name="toc 2" w:uiPriority="39"/>
+    <w:lsdException w:name="toc 3" w:uiPriority="39"/>
+    <w:lsdException w:name="toc 4" w:uiPriority="39"/>
+    <w:lsdException w:name="toc 5" w:uiPriority="39"/>
+    <w:lsdException w:name="toc 6" w:uiPriority="39"/>
+    <w:lsdException w:name="toc 7" w:uiPriority="39"/>
+    <w:lsdException w:name="toc 8" w:uiPriority="39"/>
+    <w:lsdException w:name="toc 9" w:uiPriority="39"/>
+    <w:lsdException w:name="caption" w:uiPriority="35" w:qFormat="1"/>
+    <w:lsdException w:name="Title" w:semiHidden="0" w:uiPriority="10" w:unhideWhenUsed="0" w:qFormat="1"/>
+    <w:lsdException w:name="Default Paragraph Font" w:uiPriority="1"/>
+    <w:lsdException w:name="Subtitle" w:semiHidden="0" w:uiPriority="11" w:unhideWhenUsed="0" w:qFormat="1"/>
+    <w:lsdException w:name="Strong" w:semiHidden="0" w:uiPriority="22" w:unhideWhenUsed="0" w:qFormat="1"/>
+    <w:lsdException w:name="Emphasis" w:semiHidden="0" w:uiPriority="20" w:unhideWhenUsed="0" w:qFormat="1"/>
+    <w:lsdException w:name="Table Grid" w:semiHidden="0" w:uiPriority="39" w:unhideWhenUsed="0"/>
+    <w:lsdException w:name="Placeholder Text" w:unhideWhenUsed="0"/>
+    <w:lsdException w:name="No Spacing" w:semiHidden="0" w:uiPriority="1" w:unhideWhenUsed="0" w:qFormat="1"/>
+    <w:lsdException w:name="Light Shading" w:semiHidden="0" w:uiPriority="60" w:unhideWhenUsed="0"/>
+    <w:lsdException w:name="Light List" w:semiHidden="0" w:uiPriority="61" w:unhideWhenUsed="0"/>
+    <w:lsdException w:name="Light Grid" w:semiHidden="0" w:uiPriority="62" w:unhideWhenUsed="0"/>
+    <w:lsdException w:name="Medium Shading 1" w:semiHidden="0" w:uiPriority="63" w:unhideWhenUsed="0"/>
+    <w:lsdException w:name="Medium Shading 2" w:semiHidden="0" w:uiPriority="64" w:unhideWhenUsed="0"/>
+    <w:lsdException w:name="Medium List 1" w:semiHidden="0" w:uiPriority="65" w:unhideWhenUsed="0"/>
+    <w:lsdException w:name="Medium List 2" w:semiHidden="0" w:uiPriority="66" w:unhideWhenUsed="0"/>
+    <w:lsdException w:name="Medium Grid 1" w:semiHidden="0" w:uiPriority="67" w:unhideWhenUsed="0"/>
+    <w:lsdException w:name="Medium Grid 2" w:semiHidden="0" w:uiPriority="68" w:unhideWhenUsed="0"/>
+    <w:lsdException w:name="Medium Grid 3" w:semiHidden="0" w:uiPriority="69" w:unhideWhenUsed="0"/>
+    <w:lsdException w:name="Dark List" w:semiHidden="0" w:uiPriority="70" w:unhideWhenUsed="0"/>
+    <w:lsdException w:name="Colorful Shading" w:semiHidden="0" w:uiPriority="71" w:unhideWhenUsed="0"/>
+    <w:lsdException w:name="Colorful List" w:semiHidden="0" w:uiPriority="72" w:unhideWhenUsed="0"/>
+    <w:lsdException w:name="Colorful Grid" w:semiHidden="0" w:uiPriority="73" w:unhideWhenUsed="0"/>
+    <w:lsdException w:name="Light Shading Accent 1" w:semiHidden="0" w:uiPriority="60" w:unhideWhenUsed="0"/>
+    <w:lsdException w:name="Light List Accent 1" w:semiHidden="0" w:uiPriority="61" w:unhideWhenUsed="0"/>
+    <w:lsdException w:name="Light Grid Accent 1" w:semiHidden="0" w:uiPriority="62" w:unhideWhenUsed="0"/>
+    <w:lsdException w:name="Medium Shading 1 Accent 1" w:semiHidden="0" w:uiPriority="63" w:unhideWhenUsed="0"/>
+    <w:lsdException w:name="Medium Shading 2 Accent 1" w:semiHidden="0" w:uiPriority="64" w:unhideWhenUsed="0"/>
+    <w:lsdException w:name="Medium List 1 Accent 1" w:semiHidden="0" w:uiPriority="65" w:unhideWhenUsed="0"/>
+    <w:lsdException w:name="Revision" w:unhideWhenUsed="0"/>
+    <w:lsdException w:name="List Paragraph" w:semiHidden="0" w:uiPriority="34" w:unhideWhenUsed="0" w:qFormat="1"/>
+    <w:lsdException w:name="Quote" w:semiHidden="0" w:uiPriority="29" w:unhideWhenUsed="0" w:qFormat="1"/>
+    <w:lsdException w:name="Intense Quote" w:semiHidden="0" w:uiPriority="30" w:unhideWhenUsed="0" w:qFormat="1"/>
+    <w:lsdException w:name="Medium List 2 Accent 1" w:semiHidden="0" w:uiPriority="66" w:unhideWhenUsed="0"/>
+    <w:lsdException w:name="Medium Grid 1 Accent 1" w:semiHidden="0" w:uiPriority="67" w:unhideWhenUsed="0"/>
+    <w:lsdException w:name="Medium Grid 2 Accent 1" w:semiHidden="0" w:uiPriority="68" w:unhideWhenUsed="0"/>
+    <w:lsdException w:name="Medium Grid 3 Accent 1" w:semiHidden="0" w:uiPriority="69" w:unhideWhenUsed="0"/>
+    <w:lsdException w:name="Dark List Accent 1" w:semiHidden="0" w:uiPriority="70" w:unhideWhenUsed="0"/>
+    <w:lsdException w:name="Colorful Shading Accent 1" w:semiHidden="0" w:uiPriority="71" w:unhideWhenUsed="0"/>
+    <w:lsdException w:name="Colorful List Accent 1" w:semiHidden="0" w:uiPriority="72" w:unhideWhenUsed="0"/>
+    <w:lsdException w:name="Colorful Grid Accent 1" w:semiHidden="0" w:uiPriority="73" w:unhideWhenUsed="0"/>
+    <w:lsdException w:name="Light Shading Accent 2" w:semiHidden="0" w:uiPriority="60" w:unhideWhenUsed="0"/>
+    <w:lsdException w:name="Light List Accent 2" w:semiHidden="0" w:uiPriority="61" w:unhideWhenUsed="0"/>
+    <w:lsdException w:name="Light Grid Accent 2" w:semiHidden="0" w:uiPriority="62" w:unhideWhenUsed="0"/>
+    <w:lsdException w:name="Medium Shading 1 Accent 2" w:semiHidden="0" w:uiPriority="63" w:unhideWhenUsed="0"/>
+    <w:lsdException w:name="Medium Shading 2 Accent 2" w:semiHidden="0" w:uiPriority="64" w:unhideWhenUsed="0"/>
+    <w:lsdException w:name="Medium List 1 Accent 2" w:semiHidden="0" w:uiPriority="65" w:unhideWhenUsed="0"/>
+    <w:lsdException w:name="Medium List 2 Accent 2" w:semiHidden="0" w:uiPriority="66" w:unhideWhenUsed="0"/>
+    <w:lsdException w:name="Medium Grid 1 Accent 2" w:semiHidden="0" w:uiPriority="67" w:unhideWhenUsed="0"/>
+    <w:lsdException w:name="Medium Grid 2 Accent 2" w:semiHidden="0" w:uiPriority="68" w:unhideWhenUsed="0"/>
+    <w:lsdException w:name="Medium Grid 3 Accent 2" w:semiHidden="0" w:uiPriority="69" w:unhideWhenUsed="0"/>
+    <w:lsdException w:name="Dark List Accent 2" w:semiHidden="0" w:uiPriority="70" w:unhideWhenUsed="0"/>
+    <w:lsdException w:name="Colorful Shading Accent 2" w:semiHidden="0" w:uiPriority="71" w:unhideWhenUsed="0"/>
+    <w:lsdException w:name="Colorful List Accent 2" w:semiHidden="0" w:uiPriority="72" w:unhideWhenUsed="0"/>
+    <w:lsdException w:name="Colorful Grid Accent 2" w:semiHidden="0" w:uiPriority="73" w:unhideWhenUsed="0"/>
+    <w:lsdException w:name="Light Shading Accent 3" w:semiHidden="0" w:uiPriority="60" w:unhideWhenUsed="0"/>
+    <w:lsdException w:name="Light List Accent 3" w:semiHidden="0" w:uiPriority="61" w:unhideWhenUsed="0"/>
+    <w:lsdException w:name="Light Grid Accent 3" w:semiHidden="0" w:uiPriority="62" w:unhideWhenUsed="0"/>
+    <w:lsdException w:name="Medium Shading 1 Accent 3" w:semiHidden="0" w:uiPriority="63" w:unhideWhenUsed="0"/>
+    <w:lsdException w:name="Medium Shading 2 Accent 3" w:semiHidden="0" w:uiPriority="64" w:unhideWhenUsed="0"/>
+    <w:lsdException w:name="Medium List 1 Accent 3" w:semiHidden="0" w:uiPriority="65" w:unhideWhenUsed="0"/>
+    <w:lsdException w:name="Medium List 2 Accent 3" w:semiHidden="0" w:uiPriority="66" w:unhideWhenUsed="0"/>
+    <w:lsdException w:name="Medium Grid 1 Accent 3" w:semiHidden="0" w:uiPriority="67" w:unhideWhenUsed="0"/>
+    <w:lsdException w:name="Medium Grid 2 Accent 3" w:semiHidden="0" w:uiPriority="68" w:unhideWhenUsed="0"/>
+    <w:lsdException w:name="Medium Grid 3 Accent 3" w:semiHidden="0" w:uiPriority="69" w:unhideWhenUsed="0"/>
+    <w:lsdException w:name="Dark List Accent 3" w:semiHidden="0" w:uiPriority="70" w:unhideWhenUsed="0"/>
+    <w:lsdException w:name="Colorful Shading Accent 3" w:semiHidden="0" w:uiPriority="71" w:unhideWhenUsed="0"/>
+    <w:lsdException w:name="Colorful List Accent 3" w:semiHidden="0" w:uiPriority="72" w:unhideWhenUsed="0"/>
+    <w:lsdException w:name="Colorful Grid Accent 3" w:semiHidden="0" w:uiPriority="73" w:unhideWhenUsed="0"/>
+    <w:lsdException w:name="Light Shading Accent 4" w:semiHidden="0" w:uiPriority="60" w:unhideWhenUsed="0"/>
+    <w:lsdException w:name="Light List Accent 4" w:semiHidden="0" w:uiPriority="61" w:unhideWhenUsed="0"/>
+    <w:lsdException w:name="Light Grid Accent 4" w:semiHidden="0" w:uiPriority="62" w:unhideWhenUsed="0"/>
+    <w:lsdException w:name="Medium Shading 1 Accent 4" w:semiHidden="0" w:uiPriority="63" w:unhideWhenUsed="0"/>
+    <w:lsdException w:name="Medium Shading 2 Accent 4" w:semiHidden="0" w:uiPriority="64" w:unhideWhenUsed="0"/>
+    <w:lsdException w:name="Medium List 1 Accent 4" w:semiHidden="0" w:uiPriority="65" w:unhideWhenUsed="0"/>
+    <w:lsdException w:name="Medium List 2 Accent 4" w:semiHidden="0" w:uiPriority="66" w:unhideWhenUsed="0"/>
+    <w:lsdException w:name="Medium Grid 1 Accent 4" w:semiHidden="0" w:uiPriority="67" w:unhideWhenUsed="0"/>
+    <w:lsdException w:name="Medium Grid 2 Accent 4" w:semiHidden="0" w:uiPriority="68" w:unhideWhenUsed="0"/>
+    <w:lsdException w:name="Medium Grid 3 Accent 4" w:semiHidden="0" w:uiPriority="69" w:unhideWhenUsed="0"/>
+    <w:lsdException w:name="Dark List Accent 4" w:semiHidden="0" w:uiPriority="70" w:unhideWhenUsed="0"/>
+    <w:lsdException w:name="Colorful Shading Accent 4" w:semiHidden="0" w:uiPriority="71" w:unhideWhenUsed="0"/>
+    <w:lsdException w:name="Colorful List Accent 4" w:semiHidden="0" w:uiPriority="72" w:unhideWhenUsed="0"/>
+    <w:lsdException w:name="Colorful Grid Accent 4" w:semiHidden="0" w:uiPriority="73" w:unhideWhenUsed="0"/>
+    <w:lsdException w:name="Light Shading Accent 5" w:semiHidden="0" w:uiPriority="60" w:unhideWhenUsed="0"/>
+    <w:lsdException w:name="Light List Accent 5" w:semiHidden="0" w:uiPriority="61" w:unhideWhenUsed="0"/>
+    <w:lsdException w:name="Light Grid Accent 5" w:semiHidden="0" w:uiPriority="62" w:unhideWhenUsed="0"/>
+    <w:lsdException w:name="Medium Shading 1 Accent 5" w:semiHidden="0" w:uiPriority="63" w:unhideWhenUsed="0"/>
+    <w:lsdException w:name="Medium Shading 2 Accent 5" w:semiHidden="0" w:uiPriority="64" w:unhideWhenUsed="0"/>
+    <w:lsdException w:name="Medium List 1 Accent 5" w:semiHidden="0" w:uiPriority="65" w:unhideWhenUsed="0"/>
+    <w:lsdException w:name="Medium List 2 Accent 5" w:semiHidden="0" w:uiPriority="66" w:unhideWhenUsed="0"/>
+    <w:lsdException w:name="Medium Grid 1 Accent 5" w:semiHidden="0" w:uiPriority="67" w:unhideWhenUsed="0"/>
+    <w:lsdException w:name="Medium Grid 2 Accent 5" w:semiHidden="0" w:uiPriority="68" w:unhideWhenUsed="0"/>
+    <w:lsdException w:name="Medium Grid 3 Accent 5" w:semiHidden="0" w:uiPriority="69" w:unhideWhenUsed="0"/>
+    <w:lsdException w:name="Dark List Accent 5" w:semiHidden="0" w:uiPriority="70" w:unhideWhenUsed="0"/>
+    <w:lsdException w:name="Colorful Shading Accent 5" w:semiHidden="0" w:uiPriority="71" w:unhideWhenUsed="0"/>
+    <w:lsdException w:name="Colorful List Accent 5" w:semiHidden="0" w:uiPriority="72" w:unhideWhenUsed="0"/>
+    <w:lsdException w:name="Colorful Grid Accent 5" w:semiHidden="0" w:uiPriority="73" w:unhideWhenUsed="0"/>
+    <w:lsdException w:name="Light Shading Accent 6" w:semiHidden="0" w:uiPriority="60" w:unhideWhenUsed="0"/>
+    <w:lsdException w:name="Light List Accent 6" w:semiHidden="0" w:uiPriority="61" w:unhideWhenUsed="0"/>
+    <w:lsdException w:name="Light Grid Accent 6" w:semiHidden="0" w:uiPriority="62" w:unhideWhenUsed="0"/>
+    <w:lsdException w:name="Medium Shading 1 Accent 6" w:semiHidden="0" w:uiPriority="63" w:unhideWhenUsed="0"/>
+    <w:lsdException w:name="Medium Shading 2 Accent 6" w:semiHidden="0" w:uiPriority="64" w:unhideWhenUsed="0"/>
+    <w:lsdException w:name="Medium List 1 Accent 6" w:semiHidden="0" w:uiPriority="65" w:unhideWhenUsed="0"/>
+    <w:lsdException w:name="Medium List 2 Accent 6" w:semiHidden="0" w:uiPriority="66" w:unhideWhenUsed="0"/>
+    <w:lsdException w:name="Medium Grid 1 Accent 6" w:semiHidden="0" w:uiPriority="67" w:unhideWhenUsed="0"/>
+    <w:lsdException w:name="Medium Grid 2 Accent 6" w:semiHidden="0" w:uiPriority="68" w:unhideWhenUsed="0"/>
+    <w:lsdException w:name="Medium Grid 3 Accent 6" w:semiHidden="0" w:uiPriority="69" w:unhideWhenUsed="0"/>
+    <w:lsdException w:name="Dark List Accent 6" w:semiHidden="0" w:uiPriority="70" w:unhideWhenUsed="0"/>
+    <w:lsdException w:name="Colorful Shading Accent 6" w:semiHidden="0" w:uiPriority="71" w:unhideWhenUsed="0"/>
+    <w:lsdException w:name="Colorful List Accent 6" w:semiHidden="0" w:uiPriority="72" w:unhideWhenUsed="0"/>
+    <w:lsdException w:name="Colorful Grid Accent 6" w:semiHidden="0" w:uiPriority="73" w:unhideWhenUsed="0"/>
+    <w:lsdException w:name="Subtle Emphasis" w:semiHidden="0" w:uiPriority="19" w:unhideWhenUsed="0" w:qFormat="1"/>
+    <w:lsdException w:name="Intense Emphasis" w:semiHidden="0" w:uiPriority="21" w:unhideWhenUsed="0" w:qFormat="1"/>
+    <w:lsdException w:name="Subtle Reference" w:semiHidden="0" w:uiPriority="31" w:unhideWhenUsed="0" w:qFormat="1"/>
+    <w:lsdException w:name="Intense Reference" w:semiHidden="0" w:uiPriority="32" w:unhideWhenUsed="0" w:qFormat="1"/>
+    <w:lsdException w:name="Book Title" w:semiHidden="0" w:uiPriority="33" w:unhideWhenUsed="0" w:qFormat="1"/>
+    <w:lsdException w:name="Bibliography" w:uiPriority="37"/>
+    <w:lsdException w:name="TOC Heading" w:uiPriority="39" w:qFormat="1"/>
   </w:latentStyles>
   <w:style w:type="paragraph" w:default="1" w:styleId="Normal">
     <w:name w:val="Normal"/>
@@ -5689,8 +6432,226 @@
 </w:styles>
 </file>
 
+<file path=word/glossary/stylesWithEffects.xml><?xml version="1.0" encoding="utf-8"?>
+<w:styles xmlns:wpc="http://schemas.microsoft.com/office/word/2010/wordprocessingCanvas" xmlns:mc="http://schemas.openxmlformats.org/markup-compatibility/2006" xmlns:o="urn:schemas-microsoft-com:office:office" xmlns:r="http://schemas.openxmlformats.org/officeDocument/2006/relationships" xmlns:m="http://schemas.openxmlformats.org/officeDocument/2006/math" xmlns:v="urn:schemas-microsoft-com:vml" xmlns:wp14="http://schemas.microsoft.com/office/word/2010/wordprocessingDrawing" xmlns:wp="http://schemas.openxmlformats.org/drawingml/2006/wordprocessingDrawing" xmlns:w10="urn:schemas-microsoft-com:office:word" xmlns:w="http://schemas.openxmlformats.org/wordprocessingml/2006/main" xmlns:w14="http://schemas.microsoft.com/office/word/2010/wordml" xmlns:wpg="http://schemas.microsoft.com/office/word/2010/wordprocessingGroup" xmlns:wpi="http://schemas.microsoft.com/office/word/2010/wordprocessingInk" xmlns:wne="http://schemas.microsoft.com/office/word/2006/wordml" xmlns:wps="http://schemas.microsoft.com/office/word/2010/wordprocessingShape" mc:Ignorable="w14 wp14">
+  <w:docDefaults>
+    <w:rPrDefault>
+      <w:rPr>
+        <w:rFonts w:asciiTheme="minorHAnsi" w:eastAsiaTheme="minorEastAsia" w:hAnsiTheme="minorHAnsi" w:cstheme="minorBidi"/>
+        <w:sz w:val="22"/>
+        <w:szCs w:val="22"/>
+        <w:lang w:val="en-GB" w:eastAsia="en-GB" w:bidi="ar-SA"/>
+      </w:rPr>
+    </w:rPrDefault>
+    <w:pPrDefault>
+      <w:pPr>
+        <w:spacing w:after="160" w:line="259" w:lineRule="auto"/>
+      </w:pPr>
+    </w:pPrDefault>
+  </w:docDefaults>
+  <w:latentStyles w:defLockedState="0" w:defUIPriority="99" w:defSemiHidden="1" w:defUnhideWhenUsed="1" w:defQFormat="0" w:count="267">
+    <w:lsdException w:name="Normal" w:semiHidden="0" w:uiPriority="0" w:unhideWhenUsed="0" w:qFormat="1"/>
+    <w:lsdException w:name="heading 1" w:semiHidden="0" w:uiPriority="9" w:unhideWhenUsed="0" w:qFormat="1"/>
+    <w:lsdException w:name="heading 2" w:uiPriority="9" w:qFormat="1"/>
+    <w:lsdException w:name="heading 3" w:uiPriority="9" w:qFormat="1"/>
+    <w:lsdException w:name="heading 4" w:uiPriority="9" w:qFormat="1"/>
+    <w:lsdException w:name="heading 5" w:uiPriority="9" w:qFormat="1"/>
+    <w:lsdException w:name="heading 6" w:uiPriority="9" w:qFormat="1"/>
+    <w:lsdException w:name="heading 7" w:uiPriority="9" w:qFormat="1"/>
+    <w:lsdException w:name="heading 8" w:uiPriority="9" w:qFormat="1"/>
+    <w:lsdException w:name="heading 9" w:uiPriority="9" w:qFormat="1"/>
+    <w:lsdException w:name="toc 1" w:uiPriority="39"/>
+    <w:lsdException w:name="toc 2" w:uiPriority="39"/>
+    <w:lsdException w:name="toc 3" w:uiPriority="39"/>
+    <w:lsdException w:name="toc 4" w:uiPriority="39"/>
+    <w:lsdException w:name="toc 5" w:uiPriority="39"/>
+    <w:lsdException w:name="toc 6" w:uiPriority="39"/>
+    <w:lsdException w:name="toc 7" w:uiPriority="39"/>
+    <w:lsdException w:name="toc 8" w:uiPriority="39"/>
+    <w:lsdException w:name="toc 9" w:uiPriority="39"/>
+    <w:lsdException w:name="caption" w:uiPriority="35" w:qFormat="1"/>
+    <w:lsdException w:name="Title" w:semiHidden="0" w:uiPriority="10" w:unhideWhenUsed="0" w:qFormat="1"/>
+    <w:lsdException w:name="Default Paragraph Font" w:uiPriority="1"/>
+    <w:lsdException w:name="Subtitle" w:semiHidden="0" w:uiPriority="11" w:unhideWhenUsed="0" w:qFormat="1"/>
+    <w:lsdException w:name="Strong" w:semiHidden="0" w:uiPriority="22" w:unhideWhenUsed="0" w:qFormat="1"/>
+    <w:lsdException w:name="Emphasis" w:semiHidden="0" w:uiPriority="20" w:unhideWhenUsed="0" w:qFormat="1"/>
+    <w:lsdException w:name="Table Grid" w:semiHidden="0" w:uiPriority="39" w:unhideWhenUsed="0"/>
+    <w:lsdException w:name="Placeholder Text" w:unhideWhenUsed="0"/>
+    <w:lsdException w:name="No Spacing" w:semiHidden="0" w:uiPriority="1" w:unhideWhenUsed="0" w:qFormat="1"/>
+    <w:lsdException w:name="Light Shading" w:semiHidden="0" w:uiPriority="60" w:unhideWhenUsed="0"/>
+    <w:lsdException w:name="Light List" w:semiHidden="0" w:uiPriority="61" w:unhideWhenUsed="0"/>
+    <w:lsdException w:name="Light Grid" w:semiHidden="0" w:uiPriority="62" w:unhideWhenUsed="0"/>
+    <w:lsdException w:name="Medium Shading 1" w:semiHidden="0" w:uiPriority="63" w:unhideWhenUsed="0"/>
+    <w:lsdException w:name="Medium Shading 2" w:semiHidden="0" w:uiPriority="64" w:unhideWhenUsed="0"/>
+    <w:lsdException w:name="Medium List 1" w:semiHidden="0" w:uiPriority="65" w:unhideWhenUsed="0"/>
+    <w:lsdException w:name="Medium List 2" w:semiHidden="0" w:uiPriority="66" w:unhideWhenUsed="0"/>
+    <w:lsdException w:name="Medium Grid 1" w:semiHidden="0" w:uiPriority="67" w:unhideWhenUsed="0"/>
+    <w:lsdException w:name="Medium Grid 2" w:semiHidden="0" w:uiPriority="68" w:unhideWhenUsed="0"/>
+    <w:lsdException w:name="Medium Grid 3" w:semiHidden="0" w:uiPriority="69" w:unhideWhenUsed="0"/>
+    <w:lsdException w:name="Dark List" w:semiHidden="0" w:uiPriority="70" w:unhideWhenUsed="0"/>
+    <w:lsdException w:name="Colorful Shading" w:semiHidden="0" w:uiPriority="71" w:unhideWhenUsed="0"/>
+    <w:lsdException w:name="Colorful List" w:semiHidden="0" w:uiPriority="72" w:unhideWhenUsed="0"/>
+    <w:lsdException w:name="Colorful Grid" w:semiHidden="0" w:uiPriority="73" w:unhideWhenUsed="0"/>
+    <w:lsdException w:name="Light Shading Accent 1" w:semiHidden="0" w:uiPriority="60" w:unhideWhenUsed="0"/>
+    <w:lsdException w:name="Light List Accent 1" w:semiHidden="0" w:uiPriority="61" w:unhideWhenUsed="0"/>
+    <w:lsdException w:name="Light Grid Accent 1" w:semiHidden="0" w:uiPriority="62" w:unhideWhenUsed="0"/>
+    <w:lsdException w:name="Medium Shading 1 Accent 1" w:semiHidden="0" w:uiPriority="63" w:unhideWhenUsed="0"/>
+    <w:lsdException w:name="Medium Shading 2 Accent 1" w:semiHidden="0" w:uiPriority="64" w:unhideWhenUsed="0"/>
+    <w:lsdException w:name="Medium List 1 Accent 1" w:semiHidden="0" w:uiPriority="65" w:unhideWhenUsed="0"/>
+    <w:lsdException w:name="Revision" w:unhideWhenUsed="0"/>
+    <w:lsdException w:name="List Paragraph" w:semiHidden="0" w:uiPriority="34" w:unhideWhenUsed="0" w:qFormat="1"/>
+    <w:lsdException w:name="Quote" w:semiHidden="0" w:uiPriority="29" w:unhideWhenUsed="0" w:qFormat="1"/>
+    <w:lsdException w:name="Intense Quote" w:semiHidden="0" w:uiPriority="30" w:unhideWhenUsed="0" w:qFormat="1"/>
+    <w:lsdException w:name="Medium List 2 Accent 1" w:semiHidden="0" w:uiPriority="66" w:unhideWhenUsed="0"/>
+    <w:lsdException w:name="Medium Grid 1 Accent 1" w:semiHidden="0" w:uiPriority="67" w:unhideWhenUsed="0"/>
+    <w:lsdException w:name="Medium Grid 2 Accent 1" w:semiHidden="0" w:uiPriority="68" w:unhideWhenUsed="0"/>
+    <w:lsdException w:name="Medium Grid 3 Accent 1" w:semiHidden="0" w:uiPriority="69" w:unhideWhenUsed="0"/>
+    <w:lsdException w:name="Dark List Accent 1" w:semiHidden="0" w:uiPriority="70" w:unhideWhenUsed="0"/>
+    <w:lsdException w:name="Colorful Shading Accent 1" w:semiHidden="0" w:uiPriority="71" w:unhideWhenUsed="0"/>
+    <w:lsdException w:name="Colorful List Accent 1" w:semiHidden="0" w:uiPriority="72" w:unhideWhenUsed="0"/>
+    <w:lsdException w:name="Colorful Grid Accent 1" w:semiHidden="0" w:uiPriority="73" w:unhideWhenUsed="0"/>
+    <w:lsdException w:name="Light Shading Accent 2" w:semiHidden="0" w:uiPriority="60" w:unhideWhenUsed="0"/>
+    <w:lsdException w:name="Light List Accent 2" w:semiHidden="0" w:uiPriority="61" w:unhideWhenUsed="0"/>
+    <w:lsdException w:name="Light Grid Accent 2" w:semiHidden="0" w:uiPriority="62" w:unhideWhenUsed="0"/>
+    <w:lsdException w:name="Medium Shading 1 Accent 2" w:semiHidden="0" w:uiPriority="63" w:unhideWhenUsed="0"/>
+    <w:lsdException w:name="Medium Shading 2 Accent 2" w:semiHidden="0" w:uiPriority="64" w:unhideWhenUsed="0"/>
+    <w:lsdException w:name="Medium List 1 Accent 2" w:semiHidden="0" w:uiPriority="65" w:unhideWhenUsed="0"/>
+    <w:lsdException w:name="Medium List 2 Accent 2" w:semiHidden="0" w:uiPriority="66" w:unhideWhenUsed="0"/>
+    <w:lsdException w:name="Medium Grid 1 Accent 2" w:semiHidden="0" w:uiPriority="67" w:unhideWhenUsed="0"/>
+    <w:lsdException w:name="Medium Grid 2 Accent 2" w:semiHidden="0" w:uiPriority="68" w:unhideWhenUsed="0"/>
+    <w:lsdException w:name="Medium Grid 3 Accent 2" w:semiHidden="0" w:uiPriority="69" w:unhideWhenUsed="0"/>
+    <w:lsdException w:name="Dark List Accent 2" w:semiHidden="0" w:uiPriority="70" w:unhideWhenUsed="0"/>
+    <w:lsdException w:name="Colorful Shading Accent 2" w:semiHidden="0" w:uiPriority="71" w:unhideWhenUsed="0"/>
+    <w:lsdException w:name="Colorful List Accent 2" w:semiHidden="0" w:uiPriority="72" w:unhideWhenUsed="0"/>
+    <w:lsdException w:name="Colorful Grid Accent 2" w:semiHidden="0" w:uiPriority="73" w:unhideWhenUsed="0"/>
+    <w:lsdException w:name="Light Shading Accent 3" w:semiHidden="0" w:uiPriority="60" w:unhideWhenUsed="0"/>
+    <w:lsdException w:name="Light List Accent 3" w:semiHidden="0" w:uiPriority="61" w:unhideWhenUsed="0"/>
+    <w:lsdException w:name="Light Grid Accent 3" w:semiHidden="0" w:uiPriority="62" w:unhideWhenUsed="0"/>
+    <w:lsdException w:name="Medium Shading 1 Accent 3" w:semiHidden="0" w:uiPriority="63" w:unhideWhenUsed="0"/>
+    <w:lsdException w:name="Medium Shading 2 Accent 3" w:semiHidden="0" w:uiPriority="64" w:unhideWhenUsed="0"/>
+    <w:lsdException w:name="Medium List 1 Accent 3" w:semiHidden="0" w:uiPriority="65" w:unhideWhenUsed="0"/>
+    <w:lsdException w:name="Medium List 2 Accent 3" w:semiHidden="0" w:uiPriority="66" w:unhideWhenUsed="0"/>
+    <w:lsdException w:name="Medium Grid 1 Accent 3" w:semiHidden="0" w:uiPriority="67" w:unhideWhenUsed="0"/>
+    <w:lsdException w:name="Medium Grid 2 Accent 3" w:semiHidden="0" w:uiPriority="68" w:unhideWhenUsed="0"/>
+    <w:lsdException w:name="Medium Grid 3 Accent 3" w:semiHidden="0" w:uiPriority="69" w:unhideWhenUsed="0"/>
+    <w:lsdException w:name="Dark List Accent 3" w:semiHidden="0" w:uiPriority="70" w:unhideWhenUsed="0"/>
+    <w:lsdException w:name="Colorful Shading Accent 3" w:semiHidden="0" w:uiPriority="71" w:unhideWhenUsed="0"/>
+    <w:lsdException w:name="Colorful List Accent 3" w:semiHidden="0" w:uiPriority="72" w:unhideWhenUsed="0"/>
+    <w:lsdException w:name="Colorful Grid Accent 3" w:semiHidden="0" w:uiPriority="73" w:unhideWhenUsed="0"/>
+    <w:lsdException w:name="Light Shading Accent 4" w:semiHidden="0" w:uiPriority="60" w:unhideWhenUsed="0"/>
+    <w:lsdException w:name="Light List Accent 4" w:semiHidden="0" w:uiPriority="61" w:unhideWhenUsed="0"/>
+    <w:lsdException w:name="Light Grid Accent 4" w:semiHidden="0" w:uiPriority="62" w:unhideWhenUsed="0"/>
+    <w:lsdException w:name="Medium Shading 1 Accent 4" w:semiHidden="0" w:uiPriority="63" w:unhideWhenUsed="0"/>
+    <w:lsdException w:name="Medium Shading 2 Accent 4" w:semiHidden="0" w:uiPriority="64" w:unhideWhenUsed="0"/>
+    <w:lsdException w:name="Medium List 1 Accent 4" w:semiHidden="0" w:uiPriority="65" w:unhideWhenUsed="0"/>
+    <w:lsdException w:name="Medium List 2 Accent 4" w:semiHidden="0" w:uiPriority="66" w:unhideWhenUsed="0"/>
+    <w:lsdException w:name="Medium Grid 1 Accent 4" w:semiHidden="0" w:uiPriority="67" w:unhideWhenUsed="0"/>
+    <w:lsdException w:name="Medium Grid 2 Accent 4" w:semiHidden="0" w:uiPriority="68" w:unhideWhenUsed="0"/>
+    <w:lsdException w:name="Medium Grid 3 Accent 4" w:semiHidden="0" w:uiPriority="69" w:unhideWhenUsed="0"/>
+    <w:lsdException w:name="Dark List Accent 4" w:semiHidden="0" w:uiPriority="70" w:unhideWhenUsed="0"/>
+    <w:lsdException w:name="Colorful Shading Accent 4" w:semiHidden="0" w:uiPriority="71" w:unhideWhenUsed="0"/>
+    <w:lsdException w:name="Colorful List Accent 4" w:semiHidden="0" w:uiPriority="72" w:unhideWhenUsed="0"/>
+    <w:lsdException w:name="Colorful Grid Accent 4" w:semiHidden="0" w:uiPriority="73" w:unhideWhenUsed="0"/>
+    <w:lsdException w:name="Light Shading Accent 5" w:semiHidden="0" w:uiPriority="60" w:unhideWhenUsed="0"/>
+    <w:lsdException w:name="Light List Accent 5" w:semiHidden="0" w:uiPriority="61" w:unhideWhenUsed="0"/>
+    <w:lsdException w:name="Light Grid Accent 5" w:semiHidden="0" w:uiPriority="62" w:unhideWhenUsed="0"/>
+    <w:lsdException w:name="Medium Shading 1 Accent 5" w:semiHidden="0" w:uiPriority="63" w:unhideWhenUsed="0"/>
+    <w:lsdException w:name="Medium Shading 2 Accent 5" w:semiHidden="0" w:uiPriority="64" w:unhideWhenUsed="0"/>
+    <w:lsdException w:name="Medium List 1 Accent 5" w:semiHidden="0" w:uiPriority="65" w:unhideWhenUsed="0"/>
+    <w:lsdException w:name="Medium List 2 Accent 5" w:semiHidden="0" w:uiPriority="66" w:unhideWhenUsed="0"/>
+    <w:lsdException w:name="Medium Grid 1 Accent 5" w:semiHidden="0" w:uiPriority="67" w:unhideWhenUsed="0"/>
+    <w:lsdException w:name="Medium Grid 2 Accent 5" w:semiHidden="0" w:uiPriority="68" w:unhideWhenUsed="0"/>
+    <w:lsdException w:name="Medium Grid 3 Accent 5" w:semiHidden="0" w:uiPriority="69" w:unhideWhenUsed="0"/>
+    <w:lsdException w:name="Dark List Accent 5" w:semiHidden="0" w:uiPriority="70" w:unhideWhenUsed="0"/>
+    <w:lsdException w:name="Colorful Shading Accent 5" w:semiHidden="0" w:uiPriority="71" w:unhideWhenUsed="0"/>
+    <w:lsdException w:name="Colorful List Accent 5" w:semiHidden="0" w:uiPriority="72" w:unhideWhenUsed="0"/>
+    <w:lsdException w:name="Colorful Grid Accent 5" w:semiHidden="0" w:uiPriority="73" w:unhideWhenUsed="0"/>
+    <w:lsdException w:name="Light Shading Accent 6" w:semiHidden="0" w:uiPriority="60" w:unhideWhenUsed="0"/>
+    <w:lsdException w:name="Light List Accent 6" w:semiHidden="0" w:uiPriority="61" w:unhideWhenUsed="0"/>
+    <w:lsdException w:name="Light Grid Accent 6" w:semiHidden="0" w:uiPriority="62" w:unhideWhenUsed="0"/>
+    <w:lsdException w:name="Medium Shading 1 Accent 6" w:semiHidden="0" w:uiPriority="63" w:unhideWhenUsed="0"/>
+    <w:lsdException w:name="Medium Shading 2 Accent 6" w:semiHidden="0" w:uiPriority="64" w:unhideWhenUsed="0"/>
+    <w:lsdException w:name="Medium List 1 Accent 6" w:semiHidden="0" w:uiPriority="65" w:unhideWhenUsed="0"/>
+    <w:lsdException w:name="Medium List 2 Accent 6" w:semiHidden="0" w:uiPriority="66" w:unhideWhenUsed="0"/>
+    <w:lsdException w:name="Medium Grid 1 Accent 6" w:semiHidden="0" w:uiPriority="67" w:unhideWhenUsed="0"/>
+    <w:lsdException w:name="Medium Grid 2 Accent 6" w:semiHidden="0" w:uiPriority="68" w:unhideWhenUsed="0"/>
+    <w:lsdException w:name="Medium Grid 3 Accent 6" w:semiHidden="0" w:uiPriority="69" w:unhideWhenUsed="0"/>
+    <w:lsdException w:name="Dark List Accent 6" w:semiHidden="0" w:uiPriority="70" w:unhideWhenUsed="0"/>
+    <w:lsdException w:name="Colorful Shading Accent 6" w:semiHidden="0" w:uiPriority="71" w:unhideWhenUsed="0"/>
+    <w:lsdException w:name="Colorful List Accent 6" w:semiHidden="0" w:uiPriority="72" w:unhideWhenUsed="0"/>
+    <w:lsdException w:name="Colorful Grid Accent 6" w:semiHidden="0" w:uiPriority="73" w:unhideWhenUsed="0"/>
+    <w:lsdException w:name="Subtle Emphasis" w:semiHidden="0" w:uiPriority="19" w:unhideWhenUsed="0" w:qFormat="1"/>
+    <w:lsdException w:name="Intense Emphasis" w:semiHidden="0" w:uiPriority="21" w:unhideWhenUsed="0" w:qFormat="1"/>
+    <w:lsdException w:name="Subtle Reference" w:semiHidden="0" w:uiPriority="31" w:unhideWhenUsed="0" w:qFormat="1"/>
+    <w:lsdException w:name="Intense Reference" w:semiHidden="0" w:uiPriority="32" w:unhideWhenUsed="0" w:qFormat="1"/>
+    <w:lsdException w:name="Book Title" w:semiHidden="0" w:uiPriority="33" w:unhideWhenUsed="0" w:qFormat="1"/>
+    <w:lsdException w:name="Bibliography" w:uiPriority="37"/>
+    <w:lsdException w:name="TOC Heading" w:uiPriority="39" w:qFormat="1"/>
+  </w:latentStyles>
+  <w:style w:type="paragraph" w:default="1" w:styleId="Normal">
+    <w:name w:val="Normal"/>
+    <w:qFormat/>
+  </w:style>
+  <w:style w:type="character" w:default="1" w:styleId="DefaultParagraphFont">
+    <w:name w:val="Default Paragraph Font"/>
+    <w:uiPriority w:val="1"/>
+    <w:semiHidden/>
+    <w:unhideWhenUsed/>
+  </w:style>
+  <w:style w:type="table" w:default="1" w:styleId="TableNormal">
+    <w:name w:val="Normal Table"/>
+    <w:uiPriority w:val="99"/>
+    <w:semiHidden/>
+    <w:unhideWhenUsed/>
+    <w:tblPr>
+      <w:tblInd w:w="0" w:type="dxa"/>
+      <w:tblCellMar>
+        <w:top w:w="0" w:type="dxa"/>
+        <w:left w:w="108" w:type="dxa"/>
+        <w:bottom w:w="0" w:type="dxa"/>
+        <w:right w:w="108" w:type="dxa"/>
+      </w:tblCellMar>
+    </w:tblPr>
+  </w:style>
+  <w:style w:type="numbering" w:default="1" w:styleId="NoList">
+    <w:name w:val="No List"/>
+    <w:uiPriority w:val="99"/>
+    <w:semiHidden/>
+    <w:unhideWhenUsed/>
+  </w:style>
+  <w:style w:type="paragraph" w:customStyle="1" w:styleId="D26EBEC4555F444E8CC8312DF718D4E3">
+    <w:name w:val="D26EBEC4555F444E8CC8312DF718D4E3"/>
+    <w:rsid w:val="0006128D"/>
+  </w:style>
+  <w:style w:type="paragraph" w:customStyle="1" w:styleId="CC1C75598A704DC9B94A83C39F8E7DBE">
+    <w:name w:val="CC1C75598A704DC9B94A83C39F8E7DBE"/>
+    <w:rsid w:val="0006128D"/>
+  </w:style>
+  <w:style w:type="paragraph" w:customStyle="1" w:styleId="0DB1A912158D4239BAE06020A658FADE">
+    <w:name w:val="0DB1A912158D4239BAE06020A658FADE"/>
+    <w:rsid w:val="0006128D"/>
+  </w:style>
+  <w:style w:type="paragraph" w:customStyle="1" w:styleId="E0B8675704EE49228ECB4E0BBD7D9A17">
+    <w:name w:val="E0B8675704EE49228ECB4E0BBD7D9A17"/>
+    <w:rsid w:val="0006128D"/>
+  </w:style>
+  <w:style w:type="paragraph" w:customStyle="1" w:styleId="41B3B5FF15B24648A66A066EBF4CD328">
+    <w:name w:val="41B3B5FF15B24648A66A066EBF4CD328"/>
+    <w:rsid w:val="0006128D"/>
+  </w:style>
+  <w:style w:type="paragraph" w:customStyle="1" w:styleId="E5C80EA9567B4E3B8A3856F9833B6F5D">
+    <w:name w:val="E5C80EA9567B4E3B8A3856F9833B6F5D"/>
+    <w:rsid w:val="0006128D"/>
+  </w:style>
+  <w:style w:type="paragraph" w:customStyle="1" w:styleId="1F6EAE4FE26D4C3389A5630E589DDDC7">
+    <w:name w:val="1F6EAE4FE26D4C3389A5630E589DDDC7"/>
+    <w:rsid w:val="0006128D"/>
+  </w:style>
+</w:styles>
+</file>
+
 <file path=word/glossary/webSettings.xml><?xml version="1.0" encoding="utf-8"?>
-<w:webSettings xmlns:mc="http://schemas.openxmlformats.org/markup-compatibility/2006" xmlns:r="http://schemas.openxmlformats.org/officeDocument/2006/relationships" xmlns:w="http://schemas.openxmlformats.org/wordprocessingml/2006/main" xmlns:w14="http://schemas.microsoft.com/office/word/2010/wordml" xmlns:w15="http://schemas.microsoft.com/office/word/2012/wordml" mc:Ignorable="w14 w15">
+<w:webSettings xmlns:mc="http://schemas.openxmlformats.org/markup-compatibility/2006" xmlns:r="http://schemas.openxmlformats.org/officeDocument/2006/relationships" xmlns:w="http://schemas.openxmlformats.org/wordprocessingml/2006/main" xmlns:w14="http://schemas.microsoft.com/office/word/2010/wordml" mc:Ignorable="w14">
   <w:optimizeForBrowser/>
   <w:allowPNG/>
 </w:webSettings>
@@ -5951,7 +6912,7 @@
   <a:extraClrSchemeLst/>
   <a:extLst>
     <a:ext uri="{05A4C25C-085E-4340-85A3-A5531E510DB2}">
-      <thm15:themeFamily xmlns:thm15="http://schemas.microsoft.com/office/thememl/2012/main" name="Office Theme" id="{62F939B6-93AF-4DB8-9C6B-D6C7DFDC589F}" vid="{4A3C46E8-61CC-4603-A589-7422A47A8E4A}"/>
+      <thm15:themeFamily xmlns:thm15="http://schemas.microsoft.com/office/thememl/2012/main" xmlns="" name="Office Theme" id="{62F939B6-93AF-4DB8-9C6B-D6C7DFDC589F}" vid="{4A3C46E8-61CC-4603-A589-7422A47A8E4A}"/>
     </a:ext>
   </a:extLst>
 </a:theme>
@@ -5981,7 +6942,7 @@
 </file>
 
 <file path=customXml/itemProps2.xml><?xml version="1.0" encoding="utf-8"?>
-<ds:datastoreItem xmlns:ds="http://schemas.openxmlformats.org/officeDocument/2006/customXml" ds:itemID="{DBB52C4A-9894-4701-96E8-6CF8DC4970DC}">
+<ds:datastoreItem xmlns:ds="http://schemas.openxmlformats.org/officeDocument/2006/customXml" ds:itemID="{8DDA6956-0842-4FD7-8D08-AB9753087EED}">
   <ds:schemaRefs>
     <ds:schemaRef ds:uri="http://schemas.openxmlformats.org/officeDocument/2006/bibliography"/>
   </ds:schemaRefs>

</xml_diff>